<commit_message>
[EAbrakhin] Formatting technical specification
</commit_message>
<xml_diff>
--- a/docs/УмныйСейф-ТЗ.docx
+++ b/docs/УмныйСейф-ТЗ.docx
@@ -1,105 +1,388 @@
 
 <file path=word/document.xml><?xml version="1.0" encoding="utf-8"?>
-<w:document xmlns:wpc="http://schemas.microsoft.com/office/word/2010/wordprocessingCanvas" xmlns:cx="http://schemas.microsoft.com/office/drawing/2014/chartex" xmlns:mc="http://schemas.openxmlformats.org/markup-compatibility/2006" xmlns:o="urn:schemas-microsoft-com:office:office" xmlns:r="http://schemas.openxmlformats.org/officeDocument/2006/relationships" xmlns:m="http://schemas.openxmlformats.org/officeDocument/2006/math" xmlns:v="urn:schemas-microsoft-com:vml" xmlns:wp14="http://schemas.microsoft.com/office/word/2010/wordprocessingDrawing" xmlns:wp="http://schemas.openxmlformats.org/drawingml/2006/wordprocessingDrawing" xmlns:w10="urn:schemas-microsoft-com:office:word" xmlns:w="http://schemas.openxmlformats.org/wordprocessingml/2006/main" xmlns:w14="http://schemas.microsoft.com/office/word/2010/wordml" xmlns:w15="http://schemas.microsoft.com/office/word/2012/wordml" xmlns:w16se="http://schemas.microsoft.com/office/word/2015/wordml/symex" xmlns:wpg="http://schemas.microsoft.com/office/word/2010/wordprocessingGroup" xmlns:wpi="http://schemas.microsoft.com/office/word/2010/wordprocessingInk" xmlns:wne="http://schemas.microsoft.com/office/word/2006/wordml" xmlns:wps="http://schemas.microsoft.com/office/word/2010/wordprocessingShape" mc:Ignorable="w14 w15 w16se wp14">
+<w:document xmlns:wpc="http://schemas.microsoft.com/office/word/2010/wordprocessingCanvas" xmlns:cx="http://schemas.microsoft.com/office/drawing/2014/chartex" xmlns:cx1="http://schemas.microsoft.com/office/drawing/2015/9/8/chartex" xmlns:cx2="http://schemas.microsoft.com/office/drawing/2015/10/21/chartex" xmlns:cx3="http://schemas.microsoft.com/office/drawing/2016/5/9/chartex" xmlns:cx4="http://schemas.microsoft.com/office/drawing/2016/5/10/chartex" xmlns:cx5="http://schemas.microsoft.com/office/drawing/2016/5/11/chartex" xmlns:cx6="http://schemas.microsoft.com/office/drawing/2016/5/12/chartex" xmlns:cx7="http://schemas.microsoft.com/office/drawing/2016/5/13/chartex" xmlns:cx8="http://schemas.microsoft.com/office/drawing/2016/5/14/chartex" xmlns:mc="http://schemas.openxmlformats.org/markup-compatibility/2006" xmlns:aink="http://schemas.microsoft.com/office/drawing/2016/ink" xmlns:am3d="http://schemas.microsoft.com/office/drawing/2017/model3d" xmlns:o="urn:schemas-microsoft-com:office:office" xmlns:r="http://schemas.openxmlformats.org/officeDocument/2006/relationships" xmlns:m="http://schemas.openxmlformats.org/officeDocument/2006/math" xmlns:v="urn:schemas-microsoft-com:vml" xmlns:wp14="http://schemas.microsoft.com/office/word/2010/wordprocessingDrawing" xmlns:wp="http://schemas.openxmlformats.org/drawingml/2006/wordprocessingDrawing" xmlns:w10="urn:schemas-microsoft-com:office:word" xmlns:w="http://schemas.openxmlformats.org/wordprocessingml/2006/main" xmlns:w14="http://schemas.microsoft.com/office/word/2010/wordml" xmlns:w15="http://schemas.microsoft.com/office/word/2012/wordml" xmlns:w16cex="http://schemas.microsoft.com/office/word/2018/wordml/cex" xmlns:w16cid="http://schemas.microsoft.com/office/word/2016/wordml/cid" xmlns:w16="http://schemas.microsoft.com/office/word/2018/wordml" xmlns:w16sdtdh="http://schemas.microsoft.com/office/word/2020/wordml/sdtdatahash" xmlns:w16se="http://schemas.microsoft.com/office/word/2015/wordml/symex" xmlns:wpg="http://schemas.microsoft.com/office/word/2010/wordprocessingGroup" xmlns:wpi="http://schemas.microsoft.com/office/word/2010/wordprocessingInk" xmlns:wne="http://schemas.microsoft.com/office/word/2006/wordml" xmlns:wps="http://schemas.microsoft.com/office/word/2010/wordprocessingShape" mc:Ignorable="w14 w15 w16se w16cid w16 w16cex w16sdtdh wp14">
   <w:body>
     <w:p>
       <w:pPr>
-        <w:spacing w:after="0" w:line="240" w:lineRule="auto"/>
+        <w:jc w:val="right"/>
+        <w:rPr>
+          <w:rFonts w:asciiTheme="minorHAnsi" w:hAnsiTheme="minorHAnsi"/>
+        </w:rPr>
+      </w:pPr>
+      <w:r>
+        <w:rPr>
+          <w:rFonts w:asciiTheme="minorHAnsi" w:hAnsiTheme="minorHAnsi"/>
+          <w:sz w:val="24"/>
+          <w:szCs w:val="24"/>
+          <w:highlight w:val="white"/>
+        </w:rPr>
+        <w:t xml:space="preserve">ПРИЛОЖЕНИЕ </w:t>
+      </w:r>
+      <w:r>
+        <w:rPr>
+          <w:rFonts w:asciiTheme="minorHAnsi" w:hAnsiTheme="minorHAnsi"/>
+          <w:sz w:val="24"/>
+          <w:szCs w:val="24"/>
+        </w:rPr>
+        <w:t>1</w:t>
+      </w:r>
+    </w:p>
+    <w:p>
+      <w:pPr>
+        <w:spacing w:after="0" w:line="200" w:lineRule="exact"/>
         <w:jc w:val="center"/>
         <w:rPr>
-          <w:rFonts w:cs="Calibri"/>
-          <w:b/>
+          <w:rFonts w:asciiTheme="minorHAnsi" w:hAnsiTheme="minorHAnsi" w:cs="Calibri"/>
           <w:szCs w:val="28"/>
         </w:rPr>
       </w:pPr>
-      <w:bookmarkStart w:id="0" w:name="page1"/>
-      <w:bookmarkEnd w:id="0"/>
-      <w:r>
-        <w:rPr>
-          <w:rFonts w:cs="Calibri"/>
-          <w:b/>
-          <w:szCs w:val="28"/>
-        </w:rPr>
-        <w:t>САНКТ-ПЕТЕРБУРГСКИЙ ГОСУДАРСТВЕННЫЙ УНИВЕРСИТЕТ</w:t>
-      </w:r>
-    </w:p>
-    <w:p>
-      <w:pPr>
-        <w:spacing w:after="0" w:line="240" w:lineRule="auto"/>
-        <w:jc w:val="center"/>
-        <w:rPr>
-          <w:rFonts w:cs="Calibri"/>
-          <w:szCs w:val="28"/>
-        </w:rPr>
-      </w:pPr>
-    </w:p>
-    <w:p>
-      <w:pPr>
-        <w:spacing w:after="0" w:line="240" w:lineRule="auto"/>
-        <w:jc w:val="center"/>
-        <w:rPr>
-          <w:rFonts w:cs="Calibri"/>
-          <w:b/>
-          <w:szCs w:val="28"/>
-        </w:rPr>
-      </w:pPr>
-      <w:r>
-        <w:rPr>
-          <w:rFonts w:cs="Calibri"/>
-          <w:b/>
-          <w:szCs w:val="28"/>
-        </w:rPr>
-        <w:t>Факультет прикладной математики-процессов управления</w:t>
-      </w:r>
-    </w:p>
-    <w:p>
-      <w:pPr>
-        <w:spacing w:after="0" w:line="240" w:lineRule="auto"/>
-        <w:jc w:val="center"/>
-        <w:rPr>
-          <w:rFonts w:cs="Calibri"/>
-          <w:b/>
-          <w:szCs w:val="28"/>
-        </w:rPr>
-      </w:pPr>
-    </w:p>
-    <w:p>
-      <w:pPr>
-        <w:spacing w:after="0" w:line="240" w:lineRule="auto"/>
-        <w:jc w:val="center"/>
-        <w:rPr>
-          <w:rFonts w:cs="Calibri"/>
-          <w:b/>
-          <w:szCs w:val="28"/>
-        </w:rPr>
-      </w:pPr>
-      <w:r>
-        <w:rPr>
-          <w:rFonts w:cs="Calibri"/>
-          <w:b/>
-          <w:szCs w:val="28"/>
-        </w:rPr>
-        <w:t>Программа бакалавриата</w:t>
-      </w:r>
-    </w:p>
-    <w:p>
-      <w:pPr>
-        <w:spacing w:after="0" w:line="240" w:lineRule="auto"/>
-        <w:jc w:val="center"/>
-        <w:rPr>
-          <w:rFonts w:cs="Calibri"/>
-          <w:szCs w:val="28"/>
-        </w:rPr>
-      </w:pPr>
-      <w:r>
-        <w:rPr>
-          <w:rFonts w:cs="Calibri"/>
-          <w:b/>
-          <w:szCs w:val="28"/>
-        </w:rPr>
-        <w:t>“Большие данные и распределенная цифровая платформа”</w:t>
-      </w:r>
-    </w:p>
+    </w:p>
+    <w:tbl>
+      <w:tblPr>
+        <w:tblStyle w:val="StGen2"/>
+        <w:tblW w:w="8895" w:type="dxa"/>
+        <w:tblInd w:w="0" w:type="dxa"/>
+        <w:tblLayout w:type="fixed"/>
+        <w:tblLook w:val="0600" w:firstRow="0" w:lastRow="0" w:firstColumn="0" w:lastColumn="0" w:noHBand="1" w:noVBand="1"/>
+      </w:tblPr>
+      <w:tblGrid>
+        <w:gridCol w:w="4230"/>
+        <w:gridCol w:w="285"/>
+        <w:gridCol w:w="4380"/>
+      </w:tblGrid>
+      <w:tr>
+        <w:trPr>
+          <w:trHeight w:val="705"/>
+        </w:trPr>
+        <w:tc>
+          <w:tcPr>
+            <w:tcW w:w="4230" w:type="dxa"/>
+            <w:shd w:val="clear" w:color="auto" w:fill="auto"/>
+            <w:tcMar>
+              <w:top w:w="100" w:type="dxa"/>
+              <w:left w:w="100" w:type="dxa"/>
+              <w:bottom w:w="100" w:type="dxa"/>
+              <w:right w:w="100" w:type="dxa"/>
+            </w:tcMar>
+          </w:tcPr>
+          <w:p>
+            <w:pPr>
+              <w:widowControl w:val="0"/>
+              <w:spacing w:line="360" w:lineRule="auto"/>
+              <w:jc w:val="center"/>
+              <w:rPr>
+                <w:rFonts w:asciiTheme="minorHAnsi" w:hAnsiTheme="minorHAnsi"/>
+                <w:sz w:val="24"/>
+                <w:szCs w:val="24"/>
+                <w:highlight w:val="white"/>
+              </w:rPr>
+            </w:pPr>
+            <w:r>
+              <w:rPr>
+                <w:rFonts w:asciiTheme="minorHAnsi" w:hAnsiTheme="minorHAnsi"/>
+                <w:sz w:val="24"/>
+                <w:szCs w:val="24"/>
+                <w:highlight w:val="white"/>
+              </w:rPr>
+              <w:t>СОГЛАСОВАНО</w:t>
+            </w:r>
+          </w:p>
+        </w:tc>
+        <w:tc>
+          <w:tcPr>
+            <w:tcW w:w="285" w:type="dxa"/>
+            <w:shd w:val="clear" w:color="auto" w:fill="auto"/>
+            <w:tcMar>
+              <w:top w:w="100" w:type="dxa"/>
+              <w:left w:w="100" w:type="dxa"/>
+              <w:bottom w:w="100" w:type="dxa"/>
+              <w:right w:w="100" w:type="dxa"/>
+            </w:tcMar>
+          </w:tcPr>
+          <w:p>
+            <w:pPr>
+              <w:widowControl w:val="0"/>
+              <w:spacing w:line="360" w:lineRule="auto"/>
+              <w:jc w:val="center"/>
+              <w:rPr>
+                <w:rFonts w:asciiTheme="minorHAnsi" w:hAnsiTheme="minorHAnsi"/>
+                <w:sz w:val="24"/>
+                <w:szCs w:val="24"/>
+                <w:highlight w:val="white"/>
+              </w:rPr>
+            </w:pPr>
+          </w:p>
+        </w:tc>
+        <w:tc>
+          <w:tcPr>
+            <w:tcW w:w="4380" w:type="dxa"/>
+            <w:shd w:val="clear" w:color="auto" w:fill="auto"/>
+            <w:tcMar>
+              <w:top w:w="100" w:type="dxa"/>
+              <w:left w:w="100" w:type="dxa"/>
+              <w:bottom w:w="100" w:type="dxa"/>
+              <w:right w:w="100" w:type="dxa"/>
+            </w:tcMar>
+          </w:tcPr>
+          <w:p>
+            <w:pPr>
+              <w:widowControl w:val="0"/>
+              <w:spacing w:line="360" w:lineRule="auto"/>
+              <w:jc w:val="center"/>
+              <w:rPr>
+                <w:rFonts w:asciiTheme="minorHAnsi" w:hAnsiTheme="minorHAnsi"/>
+                <w:sz w:val="24"/>
+                <w:szCs w:val="24"/>
+                <w:highlight w:val="white"/>
+              </w:rPr>
+            </w:pPr>
+            <w:r>
+              <w:rPr>
+                <w:rFonts w:asciiTheme="minorHAnsi" w:hAnsiTheme="minorHAnsi"/>
+                <w:sz w:val="24"/>
+                <w:szCs w:val="24"/>
+                <w:highlight w:val="white"/>
+              </w:rPr>
+              <w:t>УТВЕРЖДЕНО</w:t>
+            </w:r>
+          </w:p>
+        </w:tc>
+      </w:tr>
+      <w:tr>
+        <w:tc>
+          <w:tcPr>
+            <w:tcW w:w="4230" w:type="dxa"/>
+            <w:shd w:val="clear" w:color="auto" w:fill="auto"/>
+            <w:tcMar>
+              <w:top w:w="100" w:type="dxa"/>
+              <w:left w:w="100" w:type="dxa"/>
+              <w:bottom w:w="100" w:type="dxa"/>
+              <w:right w:w="100" w:type="dxa"/>
+            </w:tcMar>
+          </w:tcPr>
+          <w:p>
+            <w:pPr>
+              <w:widowControl w:val="0"/>
+              <w:spacing w:line="360" w:lineRule="auto"/>
+              <w:jc w:val="center"/>
+              <w:rPr>
+                <w:rFonts w:ascii="Times New Roman" w:hAnsi="Times New Roman"/>
+                <w:sz w:val="24"/>
+                <w:szCs w:val="24"/>
+                <w:highlight w:val="white"/>
+                <w:u w:val="single"/>
+                <w:lang w:val="ru-RU"/>
+              </w:rPr>
+            </w:pPr>
+            <w:r>
+              <w:rPr>
+                <w:rFonts w:ascii="Times New Roman" w:hAnsi="Times New Roman"/>
+                <w:sz w:val="24"/>
+                <w:szCs w:val="24"/>
+                <w:highlight w:val="white"/>
+                <w:u w:val="single"/>
+                <w:lang w:val="ru-RU"/>
+              </w:rPr>
+              <w:t>________________________</w:t>
+            </w:r>
+          </w:p>
+          <w:p>
+            <w:pPr>
+              <w:widowControl w:val="0"/>
+              <w:spacing w:line="360" w:lineRule="auto"/>
+              <w:jc w:val="center"/>
+              <w:rPr>
+                <w:rFonts w:ascii="Times New Roman" w:hAnsi="Times New Roman"/>
+                <w:sz w:val="24"/>
+                <w:szCs w:val="24"/>
+                <w:highlight w:val="white"/>
+                <w:u w:val="single"/>
+                <w:lang w:val="ru-RU"/>
+              </w:rPr>
+            </w:pPr>
+            <w:r>
+              <w:rPr>
+                <w:rFonts w:ascii="Times New Roman" w:hAnsi="Times New Roman"/>
+                <w:sz w:val="24"/>
+                <w:szCs w:val="24"/>
+                <w:highlight w:val="white"/>
+                <w:u w:val="single"/>
+                <w:lang w:val="ru-RU"/>
+              </w:rPr>
+              <w:t>________________________</w:t>
+            </w:r>
+          </w:p>
+        </w:tc>
+        <w:tc>
+          <w:tcPr>
+            <w:tcW w:w="285" w:type="dxa"/>
+            <w:shd w:val="clear" w:color="auto" w:fill="auto"/>
+            <w:tcMar>
+              <w:top w:w="100" w:type="dxa"/>
+              <w:left w:w="100" w:type="dxa"/>
+              <w:bottom w:w="100" w:type="dxa"/>
+              <w:right w:w="100" w:type="dxa"/>
+            </w:tcMar>
+          </w:tcPr>
+          <w:p>
+            <w:pPr>
+              <w:widowControl w:val="0"/>
+              <w:spacing w:line="360" w:lineRule="auto"/>
+              <w:jc w:val="center"/>
+              <w:rPr>
+                <w:rFonts w:ascii="Times New Roman" w:hAnsi="Times New Roman"/>
+                <w:sz w:val="24"/>
+                <w:szCs w:val="24"/>
+                <w:highlight w:val="white"/>
+                <w:u w:val="single"/>
+              </w:rPr>
+            </w:pPr>
+          </w:p>
+        </w:tc>
+        <w:tc>
+          <w:tcPr>
+            <w:tcW w:w="4380" w:type="dxa"/>
+            <w:shd w:val="clear" w:color="auto" w:fill="auto"/>
+            <w:tcMar>
+              <w:top w:w="100" w:type="dxa"/>
+              <w:left w:w="100" w:type="dxa"/>
+              <w:bottom w:w="100" w:type="dxa"/>
+              <w:right w:w="100" w:type="dxa"/>
+            </w:tcMar>
+          </w:tcPr>
+          <w:p>
+            <w:pPr>
+              <w:widowControl w:val="0"/>
+              <w:spacing w:line="360" w:lineRule="auto"/>
+              <w:jc w:val="center"/>
+              <w:rPr>
+                <w:rFonts w:ascii="Times New Roman" w:hAnsi="Times New Roman"/>
+                <w:sz w:val="24"/>
+                <w:szCs w:val="24"/>
+                <w:highlight w:val="white"/>
+                <w:u w:val="single"/>
+                <w:lang w:val="ru-RU"/>
+              </w:rPr>
+            </w:pPr>
+            <w:r>
+              <w:rPr>
+                <w:rFonts w:ascii="Times New Roman" w:hAnsi="Times New Roman"/>
+                <w:sz w:val="24"/>
+                <w:szCs w:val="24"/>
+                <w:highlight w:val="white"/>
+                <w:u w:val="single"/>
+                <w:lang w:val="ru-RU"/>
+              </w:rPr>
+              <w:t>______________________________</w:t>
+            </w:r>
+          </w:p>
+        </w:tc>
+      </w:tr>
+      <w:tr>
+        <w:tc>
+          <w:tcPr>
+            <w:tcW w:w="4230" w:type="dxa"/>
+            <w:shd w:val="clear" w:color="auto" w:fill="auto"/>
+            <w:tcMar>
+              <w:top w:w="100" w:type="dxa"/>
+              <w:left w:w="100" w:type="dxa"/>
+              <w:bottom w:w="100" w:type="dxa"/>
+              <w:right w:w="100" w:type="dxa"/>
+            </w:tcMar>
+          </w:tcPr>
+          <w:p>
+            <w:pPr>
+              <w:widowControl w:val="0"/>
+              <w:spacing w:line="360" w:lineRule="auto"/>
+              <w:jc w:val="center"/>
+              <w:rPr>
+                <w:rFonts w:ascii="Times New Roman" w:hAnsi="Times New Roman"/>
+                <w:sz w:val="24"/>
+                <w:szCs w:val="24"/>
+                <w:highlight w:val="white"/>
+                <w:u w:val="single"/>
+                <w:lang w:val="ru-RU"/>
+              </w:rPr>
+            </w:pPr>
+            <w:r>
+              <w:rPr>
+                <w:rFonts w:ascii="Times New Roman" w:hAnsi="Times New Roman"/>
+                <w:sz w:val="24"/>
+                <w:szCs w:val="24"/>
+                <w:highlight w:val="white"/>
+                <w:u w:val="single"/>
+                <w:lang w:val="ru-RU"/>
+              </w:rPr>
+              <w:t>________________________</w:t>
+            </w:r>
+          </w:p>
+        </w:tc>
+        <w:tc>
+          <w:tcPr>
+            <w:tcW w:w="285" w:type="dxa"/>
+            <w:shd w:val="clear" w:color="auto" w:fill="auto"/>
+            <w:tcMar>
+              <w:top w:w="100" w:type="dxa"/>
+              <w:left w:w="100" w:type="dxa"/>
+              <w:bottom w:w="100" w:type="dxa"/>
+              <w:right w:w="100" w:type="dxa"/>
+            </w:tcMar>
+          </w:tcPr>
+          <w:p>
+            <w:pPr>
+              <w:widowControl w:val="0"/>
+              <w:spacing w:line="360" w:lineRule="auto"/>
+              <w:jc w:val="center"/>
+              <w:rPr>
+                <w:rFonts w:ascii="Times New Roman" w:hAnsi="Times New Roman"/>
+                <w:sz w:val="24"/>
+                <w:szCs w:val="24"/>
+                <w:highlight w:val="white"/>
+                <w:u w:val="single"/>
+              </w:rPr>
+            </w:pPr>
+          </w:p>
+        </w:tc>
+        <w:tc>
+          <w:tcPr>
+            <w:tcW w:w="4380" w:type="dxa"/>
+            <w:shd w:val="clear" w:color="auto" w:fill="auto"/>
+            <w:tcMar>
+              <w:top w:w="100" w:type="dxa"/>
+              <w:left w:w="100" w:type="dxa"/>
+              <w:bottom w:w="100" w:type="dxa"/>
+              <w:right w:w="100" w:type="dxa"/>
+            </w:tcMar>
+          </w:tcPr>
+          <w:p>
+            <w:pPr>
+              <w:widowControl w:val="0"/>
+              <w:spacing w:line="360" w:lineRule="auto"/>
+              <w:jc w:val="center"/>
+              <w:rPr>
+                <w:rFonts w:ascii="Times New Roman" w:hAnsi="Times New Roman"/>
+                <w:sz w:val="24"/>
+                <w:szCs w:val="24"/>
+                <w:highlight w:val="white"/>
+                <w:u w:val="single"/>
+                <w:lang w:val="ru-RU"/>
+              </w:rPr>
+            </w:pPr>
+            <w:r>
+              <w:rPr>
+                <w:rFonts w:ascii="Times New Roman" w:hAnsi="Times New Roman"/>
+                <w:sz w:val="24"/>
+                <w:szCs w:val="24"/>
+                <w:highlight w:val="white"/>
+                <w:u w:val="single"/>
+                <w:lang w:val="ru-RU"/>
+              </w:rPr>
+              <w:t>______________________________</w:t>
+            </w:r>
+          </w:p>
+        </w:tc>
+      </w:tr>
+    </w:tbl>
     <w:p>
       <w:pPr>
         <w:spacing w:after="0" w:line="200" w:lineRule="exact"/>
@@ -182,542 +465,358 @@
     </w:p>
     <w:p>
       <w:pPr>
-        <w:spacing w:after="0" w:line="200" w:lineRule="exact"/>
+        <w:spacing w:after="0" w:line="360" w:lineRule="auto"/>
         <w:jc w:val="center"/>
         <w:rPr>
           <w:rFonts w:cs="Calibri"/>
+          <w:b/>
+          <w:bCs/>
           <w:szCs w:val="28"/>
         </w:rPr>
       </w:pPr>
-    </w:p>
-    <w:p>
-      <w:pPr>
-        <w:spacing w:after="0" w:line="200" w:lineRule="exact"/>
-        <w:jc w:val="center"/>
+      <w:r>
         <w:rPr>
           <w:rFonts w:cs="Calibri"/>
+          <w:b/>
+          <w:bCs/>
           <w:szCs w:val="28"/>
         </w:rPr>
-      </w:pPr>
-    </w:p>
-    <w:p>
-      <w:pPr>
-        <w:spacing w:after="0" w:line="200" w:lineRule="exact"/>
-        <w:jc w:val="center"/>
-        <w:rPr>
-          <w:rFonts w:cs="Calibri"/>
-          <w:szCs w:val="28"/>
-        </w:rPr>
-      </w:pPr>
-    </w:p>
-    <w:p>
-      <w:pPr>
-        <w:spacing w:after="0" w:line="200" w:lineRule="exact"/>
-        <w:jc w:val="center"/>
-        <w:rPr>
-          <w:rFonts w:cs="Calibri"/>
-          <w:szCs w:val="28"/>
-        </w:rPr>
-      </w:pPr>
-    </w:p>
-    <w:p>
-      <w:pPr>
-        <w:spacing w:after="0" w:line="200" w:lineRule="exact"/>
-        <w:jc w:val="center"/>
-        <w:rPr>
-          <w:rFonts w:cs="Calibri"/>
-          <w:szCs w:val="28"/>
-        </w:rPr>
-      </w:pPr>
-    </w:p>
-    <w:p>
-      <w:pPr>
-        <w:spacing w:after="0" w:line="200" w:lineRule="exact"/>
-        <w:jc w:val="center"/>
-        <w:rPr>
-          <w:rFonts w:cs="Calibri"/>
-          <w:szCs w:val="28"/>
-        </w:rPr>
-      </w:pPr>
-    </w:p>
-    <w:p>
-      <w:pPr>
-        <w:spacing w:after="0" w:line="240" w:lineRule="auto"/>
+        <w:t>УМНЫЙ ЭЛЕКТРОННЫЙ СЕЙФ</w:t>
+      </w:r>
+    </w:p>
+    <w:p>
+      <w:pPr>
+        <w:spacing w:after="0" w:line="360" w:lineRule="auto"/>
         <w:ind w:right="-259"/>
         <w:jc w:val="center"/>
         <w:rPr>
           <w:rFonts w:cs="Calibri"/>
-          <w:szCs w:val="28"/>
+          <w:sz w:val="24"/>
+          <w:szCs w:val="24"/>
         </w:rPr>
       </w:pPr>
       <w:r>
         <w:rPr>
           <w:rFonts w:cs="Calibri"/>
           <w:b/>
-          <w:szCs w:val="28"/>
+          <w:sz w:val="24"/>
+          <w:szCs w:val="24"/>
         </w:rPr>
         <w:t>Техническое задание</w:t>
       </w:r>
     </w:p>
     <w:p>
       <w:pPr>
-        <w:spacing w:after="0" w:line="192" w:lineRule="exact"/>
-        <w:jc w:val="center"/>
-        <w:rPr>
-          <w:rFonts w:cs="Calibri"/>
-          <w:szCs w:val="28"/>
-        </w:rPr>
-      </w:pPr>
-    </w:p>
-    <w:p>
-      <w:pPr>
-        <w:spacing w:after="0" w:line="240" w:lineRule="auto"/>
+        <w:spacing w:after="0" w:line="360" w:lineRule="auto"/>
         <w:ind w:right="-259"/>
         <w:jc w:val="center"/>
         <w:rPr>
           <w:rFonts w:cs="Calibri"/>
-          <w:szCs w:val="28"/>
+          <w:sz w:val="24"/>
+          <w:szCs w:val="24"/>
         </w:rPr>
       </w:pPr>
       <w:r>
         <w:rPr>
           <w:rFonts w:cs="Calibri"/>
           <w:b/>
-          <w:szCs w:val="28"/>
+          <w:sz w:val="24"/>
+          <w:szCs w:val="24"/>
         </w:rPr>
-        <w:t>на разработку “Умного электронного сейфа”</w:t>
-      </w:r>
-    </w:p>
-    <w:p>
-      <w:pPr>
-        <w:spacing w:after="0" w:line="192" w:lineRule="exact"/>
-        <w:jc w:val="center"/>
-        <w:rPr>
-          <w:rFonts w:cs="Calibri"/>
-          <w:szCs w:val="28"/>
-        </w:rPr>
-      </w:pPr>
-    </w:p>
-    <w:p>
-      <w:pPr>
-        <w:spacing w:after="0" w:line="240" w:lineRule="auto"/>
-        <w:ind w:right="-259"/>
-        <w:jc w:val="center"/>
-        <w:rPr>
-          <w:rFonts w:cs="Calibri"/>
-          <w:szCs w:val="28"/>
-        </w:rPr>
-      </w:pPr>
+        <w:t>Листов</w:t>
+      </w:r>
       <w:r>
         <w:rPr>
           <w:rFonts w:cs="Calibri"/>
           <w:b/>
-          <w:szCs w:val="28"/>
+          <w:sz w:val="24"/>
+          <w:szCs w:val="24"/>
+          <w:lang w:val="en-US"/>
         </w:rPr>
-        <w:t>по дисциплине «Интернет вещей»</w:t>
-      </w:r>
-    </w:p>
-    <w:p>
-      <w:pPr>
-        <w:spacing w:after="0" w:line="189" w:lineRule="exact"/>
-        <w:jc w:val="center"/>
+        <w:t>:</w:t>
+      </w:r>
+      <w:r>
         <w:rPr>
           <w:rFonts w:cs="Calibri"/>
-          <w:szCs w:val="28"/>
+          <w:b/>
+          <w:sz w:val="24"/>
+          <w:szCs w:val="24"/>
         </w:rPr>
-      </w:pPr>
-    </w:p>
-    <w:p>
-      <w:pPr>
-        <w:spacing w:after="0" w:line="192" w:lineRule="exact"/>
+        <w:t xml:space="preserve"> 16</w:t>
+      </w:r>
+    </w:p>
+    <w:p>
+      <w:pPr>
+        <w:spacing w:after="0" w:line="240" w:lineRule="auto"/>
+        <w:rPr>
+          <w:rFonts w:eastAsia="SimSun" w:cs="Calibri"/>
+          <w:b/>
+          <w:color w:val="262626"/>
+          <w:szCs w:val="32"/>
+        </w:rPr>
+      </w:pPr>
+      <w:r>
+        <w:rPr>
+          <w:rFonts w:cs="Calibri"/>
+          <w:color w:val="262626"/>
+        </w:rPr>
+        <w:br w:type="page"/>
+      </w:r>
+    </w:p>
+    <w:p>
+      <w:pPr>
+        <w:spacing w:after="120" w:line="240" w:lineRule="auto"/>
+        <w:contextualSpacing/>
         <w:jc w:val="center"/>
         <w:rPr>
           <w:rFonts w:cs="Calibri"/>
           <w:b/>
-          <w:szCs w:val="28"/>
+          <w:bCs/>
+          <w:color w:val="262626"/>
         </w:rPr>
       </w:pPr>
-    </w:p>
-    <w:p>
-      <w:pPr>
-        <w:spacing w:after="0" w:line="192" w:lineRule="exact"/>
+      <w:r>
+        <w:rPr>
+          <w:rFonts w:cs="Calibri"/>
+          <w:b/>
+          <w:bCs/>
+          <w:color w:val="262626"/>
+        </w:rPr>
+        <w:lastRenderedPageBreak/>
+        <w:t>ВВЕДЕНИЕ</w:t>
+      </w:r>
+    </w:p>
+    <w:p>
+      <w:pPr>
+        <w:spacing w:after="120" w:line="240" w:lineRule="auto"/>
+        <w:contextualSpacing/>
         <w:jc w:val="center"/>
         <w:rPr>
           <w:rFonts w:cs="Calibri"/>
           <w:b/>
-          <w:szCs w:val="28"/>
+          <w:bCs/>
+          <w:color w:val="262626"/>
         </w:rPr>
       </w:pPr>
     </w:p>
     <w:p>
       <w:pPr>
-        <w:spacing w:after="0" w:line="192" w:lineRule="exact"/>
-        <w:jc w:val="center"/>
+        <w:spacing w:after="0" w:line="240" w:lineRule="auto"/>
+        <w:contextualSpacing/>
+        <w:jc w:val="both"/>
+        <w:rPr>
+          <w:rFonts w:cs="Calibri"/>
+          <w:color w:val="262626"/>
+        </w:rPr>
+      </w:pPr>
+      <w:r>
+        <w:rPr>
+          <w:rFonts w:cs="Calibri"/>
+          <w:color w:val="262626"/>
+        </w:rPr>
+        <w:t>Настоящее техническое задание определяет назначение, составные части и ключевые требования к прототипу «Умного электронного сейфа» — киберфизической системе, объединяющей аппаратную часть (корпус, замок, датчики, аккумулятор) и программное обеспечение (прошивка, локальная БД, интерфейс) для управления доступом, обнаружения попыток несанкционированного доступа и оповещений через IoT-каналы.</w:t>
+      </w:r>
+    </w:p>
+    <w:p>
+      <w:pPr>
+        <w:spacing w:after="0" w:line="240" w:lineRule="auto"/>
+        <w:contextualSpacing/>
+        <w:jc w:val="both"/>
+        <w:rPr>
+          <w:rFonts w:cs="Calibri"/>
+          <w:color w:val="262626"/>
+        </w:rPr>
+      </w:pPr>
+    </w:p>
+    <w:p>
+      <w:pPr>
+        <w:spacing w:after="120" w:line="240" w:lineRule="auto"/>
+        <w:contextualSpacing/>
+        <w:jc w:val="both"/>
         <w:rPr>
           <w:rFonts w:cs="Calibri"/>
           <w:b/>
-          <w:szCs w:val="28"/>
+          <w:bCs/>
+          <w:color w:val="262626"/>
         </w:rPr>
       </w:pPr>
-    </w:p>
-    <w:p>
-      <w:pPr>
-        <w:spacing w:after="0" w:line="192" w:lineRule="exact"/>
-        <w:jc w:val="center"/>
+      <w:r>
         <w:rPr>
           <w:rFonts w:cs="Calibri"/>
-          <w:szCs w:val="28"/>
+          <w:color w:val="262626"/>
         </w:rPr>
-      </w:pPr>
-    </w:p>
-    <w:p>
-      <w:pPr>
-        <w:spacing w:after="0" w:line="192" w:lineRule="exact"/>
-        <w:jc w:val="center"/>
-        <w:rPr>
-          <w:rFonts w:cs="Calibri"/>
-          <w:szCs w:val="28"/>
-        </w:rPr>
-      </w:pPr>
-    </w:p>
-    <w:p>
-      <w:pPr>
-        <w:spacing w:after="0" w:line="192" w:lineRule="exact"/>
-        <w:jc w:val="center"/>
-        <w:rPr>
-          <w:rFonts w:cs="Calibri"/>
-          <w:szCs w:val="28"/>
-        </w:rPr>
-      </w:pPr>
-    </w:p>
-    <w:p>
-      <w:pPr>
-        <w:spacing w:after="0" w:line="192" w:lineRule="exact"/>
-        <w:jc w:val="center"/>
-        <w:rPr>
-          <w:rFonts w:cs="Calibri"/>
-          <w:szCs w:val="28"/>
-        </w:rPr>
-      </w:pPr>
-    </w:p>
-    <w:p>
-      <w:pPr>
-        <w:spacing w:after="0" w:line="240" w:lineRule="auto"/>
-        <w:ind w:right="-259"/>
-        <w:jc w:val="center"/>
-        <w:rPr>
-          <w:rFonts w:cs="Calibri"/>
-          <w:szCs w:val="28"/>
-        </w:rPr>
-      </w:pPr>
-    </w:p>
-    <w:p>
-      <w:pPr>
-        <w:spacing w:after="0" w:line="200" w:lineRule="exact"/>
-        <w:jc w:val="center"/>
-        <w:rPr>
-          <w:rFonts w:cs="Calibri"/>
-          <w:szCs w:val="28"/>
-        </w:rPr>
-      </w:pPr>
-    </w:p>
-    <w:p>
-      <w:pPr>
-        <w:spacing w:after="0" w:line="200" w:lineRule="exact"/>
-        <w:jc w:val="center"/>
-        <w:rPr>
-          <w:rFonts w:cs="Calibri"/>
-          <w:szCs w:val="28"/>
-        </w:rPr>
-      </w:pPr>
-    </w:p>
-    <w:p>
-      <w:pPr>
-        <w:spacing w:after="0" w:line="200" w:lineRule="exact"/>
-        <w:jc w:val="center"/>
-        <w:rPr>
-          <w:rFonts w:cs="Calibri"/>
-          <w:szCs w:val="28"/>
-        </w:rPr>
-      </w:pPr>
-    </w:p>
-    <w:p>
-      <w:pPr>
-        <w:spacing w:after="0" w:line="200" w:lineRule="exact"/>
-        <w:jc w:val="center"/>
-        <w:rPr>
-          <w:rFonts w:cs="Calibri"/>
-          <w:szCs w:val="28"/>
-        </w:rPr>
-      </w:pPr>
-    </w:p>
-    <w:p>
-      <w:pPr>
-        <w:spacing w:after="0" w:line="200" w:lineRule="exact"/>
-        <w:jc w:val="center"/>
-        <w:rPr>
-          <w:rFonts w:cs="Calibri"/>
-          <w:szCs w:val="28"/>
-        </w:rPr>
-      </w:pPr>
-    </w:p>
-    <w:p>
-      <w:pPr>
-        <w:spacing w:after="0" w:line="200" w:lineRule="exact"/>
-        <w:jc w:val="center"/>
-        <w:rPr>
-          <w:rFonts w:cs="Calibri"/>
-          <w:szCs w:val="28"/>
-        </w:rPr>
-      </w:pPr>
-    </w:p>
-    <w:p>
-      <w:pPr>
-        <w:spacing w:after="0" w:line="284" w:lineRule="exact"/>
-        <w:jc w:val="center"/>
-        <w:rPr>
-          <w:rFonts w:cs="Calibri"/>
-          <w:szCs w:val="28"/>
-        </w:rPr>
-      </w:pPr>
-    </w:p>
-    <w:p>
-      <w:pPr>
-        <w:tabs>
-          <w:tab w:val="left" w:pos="7360"/>
-        </w:tabs>
-        <w:spacing w:after="0" w:line="240" w:lineRule="auto"/>
-        <w:jc w:val="right"/>
+        <w:tab/>
+      </w:r>
+      <w:r>
         <w:rPr>
           <w:rFonts w:cs="Calibri"/>
           <w:b/>
-          <w:szCs w:val="28"/>
+          <w:bCs/>
+          <w:color w:val="262626"/>
         </w:rPr>
-      </w:pPr>
+        <w:t>Цели создания системы</w:t>
+      </w:r>
+    </w:p>
+    <w:p>
+      <w:pPr>
+        <w:pStyle w:val="ab"/>
+        <w:numPr>
+          <w:ilvl w:val="0"/>
+          <w:numId w:val="23"/>
+        </w:numPr>
+        <w:spacing w:after="0" w:line="240" w:lineRule="auto"/>
+        <w:ind w:left="714" w:hanging="357"/>
+        <w:jc w:val="both"/>
+        <w:rPr>
+          <w:rFonts w:cs="Calibri"/>
+          <w:color w:val="262626"/>
+        </w:rPr>
+      </w:pPr>
+      <w:r>
+        <w:rPr>
+          <w:rFonts w:cs="Calibri"/>
+          <w:color w:val="262626"/>
+        </w:rPr>
+        <w:t xml:space="preserve">Повысить надёжность и защищённость хранения ценностей за счёт цифровых методов контроля доступа и оповещений (цифровой замок, учётные записи, логирование). </w:t>
+      </w:r>
+    </w:p>
+    <w:p>
+      <w:pPr>
+        <w:pStyle w:val="ab"/>
+        <w:numPr>
+          <w:ilvl w:val="0"/>
+          <w:numId w:val="23"/>
+        </w:numPr>
+        <w:spacing w:after="0" w:line="240" w:lineRule="auto"/>
+        <w:ind w:left="714" w:hanging="357"/>
+        <w:jc w:val="both"/>
+        <w:rPr>
+          <w:rFonts w:cs="Calibri"/>
+          <w:color w:val="262626"/>
+        </w:rPr>
+      </w:pPr>
+      <w:r>
+        <w:rPr>
+          <w:rFonts w:cs="Calibri"/>
+          <w:color w:val="262626"/>
+        </w:rPr>
+        <w:t xml:space="preserve">Обеспечить своевременное обнаружение и реакцию на несанкционированный доступ (датчики вибрации, многократный неверный ввод кода, сигнализация и уведомления). </w:t>
+      </w:r>
+    </w:p>
+    <w:p>
+      <w:pPr>
+        <w:pStyle w:val="ab"/>
+        <w:numPr>
+          <w:ilvl w:val="0"/>
+          <w:numId w:val="23"/>
+        </w:numPr>
+        <w:spacing w:after="0" w:line="240" w:lineRule="auto"/>
+        <w:ind w:left="714" w:hanging="357"/>
+        <w:jc w:val="both"/>
+        <w:rPr>
+          <w:rFonts w:cs="Calibri"/>
+          <w:color w:val="262626"/>
+        </w:rPr>
+      </w:pPr>
+      <w:r>
+        <w:rPr>
+          <w:rFonts w:cs="Calibri"/>
+          <w:color w:val="262626"/>
+        </w:rPr>
+        <w:t>Реализовать дистанционный мониторинг и уведомления через IoT-каналы (Wi-Fi / Bluetooth) и демонстрацию простого мобильного</w:t>
+      </w:r>
+      <w:r>
+        <w:rPr>
+          <w:rFonts w:cs="Calibri"/>
+          <w:color w:val="262626"/>
+        </w:rPr>
+        <w:t xml:space="preserve"> </w:t>
+      </w:r>
+      <w:r>
+        <w:rPr>
+          <w:rFonts w:cs="Calibri"/>
+          <w:color w:val="262626"/>
+        </w:rPr>
+        <w:t xml:space="preserve">интерфейса. </w:t>
+      </w:r>
+    </w:p>
+    <w:p>
+      <w:pPr>
+        <w:pStyle w:val="ab"/>
+        <w:numPr>
+          <w:ilvl w:val="0"/>
+          <w:numId w:val="23"/>
+        </w:numPr>
+        <w:spacing w:after="0" w:line="240" w:lineRule="auto"/>
+        <w:ind w:left="714" w:hanging="357"/>
+        <w:jc w:val="both"/>
+        <w:rPr>
+          <w:rFonts w:cs="Calibri"/>
+          <w:color w:val="262626"/>
+        </w:rPr>
+      </w:pPr>
+      <w:r>
+        <w:rPr>
+          <w:rFonts w:cs="Calibri"/>
+          <w:color w:val="262626"/>
+        </w:rPr>
+        <w:t xml:space="preserve">Обеспечить автономность работы и устойчивость к сбоям (контроль заряда батареи, восстановление состояния после перезапуска). </w:t>
+      </w:r>
+    </w:p>
+    <w:p>
+      <w:pPr>
+        <w:pStyle w:val="ab"/>
+        <w:numPr>
+          <w:ilvl w:val="0"/>
+          <w:numId w:val="23"/>
+        </w:numPr>
+        <w:spacing w:after="0" w:line="240" w:lineRule="auto"/>
+        <w:ind w:left="714" w:hanging="357"/>
+        <w:jc w:val="both"/>
+        <w:rPr>
+          <w:rFonts w:eastAsia="SimSun" w:cs="Calibri"/>
+          <w:b/>
+          <w:bCs/>
+          <w:color w:val="262626"/>
+          <w:szCs w:val="32"/>
+        </w:rPr>
+      </w:pPr>
+      <w:r>
+        <w:rPr>
+          <w:rFonts w:cs="Calibri"/>
+          <w:color w:val="262626"/>
+        </w:rPr>
+        <w:t xml:space="preserve">Гарантировать открытость разработки и воспроизводимость: публикация кода и документации в репозитории с инструкциями для </w:t>
+      </w:r>
+      <w:r>
+        <w:rPr>
+          <w:rFonts w:cs="Calibri"/>
+          <w:color w:val="262626"/>
+        </w:rPr>
+        <w:t>развертывания</w:t>
+      </w:r>
+      <w:r>
+        <w:rPr>
+          <w:rFonts w:cs="Calibri"/>
+          <w:color w:val="262626"/>
+        </w:rPr>
+        <w:t xml:space="preserve"> и запуска. </w:t>
+      </w:r>
       <w:r>
         <w:rPr>
           <w:rFonts w:cs="Calibri"/>
           <w:b/>
-          <w:szCs w:val="28"/>
+          <w:bCs/>
+          <w:color w:val="262626"/>
         </w:rPr>
-        <w:t>Студент гр. 23Б15-пу</w:t>
-      </w:r>
-    </w:p>
-    <w:p>
-      <w:pPr>
-        <w:tabs>
-          <w:tab w:val="left" w:pos="7360"/>
-        </w:tabs>
-        <w:spacing w:after="0" w:line="240" w:lineRule="auto"/>
-        <w:jc w:val="right"/>
-        <w:rPr>
-          <w:rFonts w:cs="Calibri"/>
-          <w:b/>
-          <w:szCs w:val="28"/>
-        </w:rPr>
-      </w:pPr>
-      <w:r>
-        <w:rPr>
-          <w:rFonts w:cs="Calibri"/>
-          <w:b/>
-          <w:szCs w:val="28"/>
-        </w:rPr>
-        <w:t>Абрахин Е. Д.</w:t>
-      </w:r>
-    </w:p>
-    <w:p>
-      <w:pPr>
-        <w:tabs>
-          <w:tab w:val="left" w:pos="7360"/>
-        </w:tabs>
-        <w:spacing w:after="0" w:line="240" w:lineRule="auto"/>
-        <w:jc w:val="right"/>
-        <w:rPr>
-          <w:rFonts w:cs="Calibri"/>
-          <w:b/>
-          <w:szCs w:val="28"/>
-        </w:rPr>
-      </w:pPr>
-      <w:r>
-        <w:rPr>
-          <w:rFonts w:cs="Calibri"/>
-          <w:b/>
-          <w:szCs w:val="28"/>
-        </w:rPr>
-        <w:t>Бек В. А.</w:t>
-      </w:r>
-    </w:p>
-    <w:p>
-      <w:pPr>
-        <w:tabs>
-          <w:tab w:val="left" w:pos="7360"/>
-        </w:tabs>
-        <w:spacing w:after="0" w:line="240" w:lineRule="auto"/>
-        <w:jc w:val="right"/>
-        <w:rPr>
-          <w:rFonts w:cs="Calibri"/>
-          <w:b/>
-          <w:szCs w:val="28"/>
-        </w:rPr>
-      </w:pPr>
-    </w:p>
-    <w:p>
-      <w:pPr>
-        <w:tabs>
-          <w:tab w:val="left" w:pos="4355"/>
-        </w:tabs>
-        <w:spacing w:after="0" w:line="240" w:lineRule="auto"/>
-        <w:jc w:val="right"/>
-        <w:rPr>
-          <w:rFonts w:cs="Calibri"/>
-          <w:b/>
-          <w:szCs w:val="28"/>
-        </w:rPr>
-      </w:pPr>
-      <w:r>
-        <w:rPr>
-          <w:rFonts w:cs="Calibri"/>
-          <w:b/>
-          <w:szCs w:val="28"/>
-        </w:rPr>
-        <w:t>Преподаватель</w:t>
-      </w:r>
-    </w:p>
-    <w:p>
-      <w:pPr>
-        <w:tabs>
-          <w:tab w:val="left" w:pos="4355"/>
-        </w:tabs>
-        <w:spacing w:after="0" w:line="240" w:lineRule="auto"/>
-        <w:jc w:val="right"/>
-        <w:rPr>
-          <w:rFonts w:cs="Calibri"/>
-          <w:b/>
-          <w:szCs w:val="28"/>
-        </w:rPr>
-      </w:pPr>
-      <w:r>
-        <w:rPr>
-          <w:rFonts w:cs="Calibri"/>
-          <w:b/>
-          <w:szCs w:val="28"/>
-        </w:rPr>
-        <w:t>Дик Г. Д.</w:t>
-      </w:r>
-    </w:p>
-    <w:p>
-      <w:pPr>
-        <w:tabs>
-          <w:tab w:val="left" w:pos="4355"/>
-        </w:tabs>
-        <w:spacing w:after="0" w:line="240" w:lineRule="auto"/>
-        <w:jc w:val="center"/>
-        <w:rPr>
-          <w:rFonts w:cs="Calibri"/>
-          <w:b/>
-          <w:szCs w:val="28"/>
-        </w:rPr>
-      </w:pPr>
-    </w:p>
-    <w:p>
-      <w:pPr>
-        <w:tabs>
-          <w:tab w:val="left" w:pos="4355"/>
-        </w:tabs>
-        <w:spacing w:after="0" w:line="240" w:lineRule="auto"/>
-        <w:jc w:val="center"/>
-        <w:rPr>
-          <w:rFonts w:cs="Calibri"/>
-          <w:b/>
-          <w:szCs w:val="28"/>
-        </w:rPr>
-      </w:pPr>
-    </w:p>
-    <w:p>
-      <w:pPr>
-        <w:tabs>
-          <w:tab w:val="left" w:pos="4355"/>
-        </w:tabs>
-        <w:spacing w:after="0" w:line="240" w:lineRule="auto"/>
-        <w:jc w:val="center"/>
-        <w:rPr>
-          <w:rFonts w:cs="Calibri"/>
-          <w:b/>
-          <w:szCs w:val="28"/>
-        </w:rPr>
-      </w:pPr>
-    </w:p>
-    <w:p>
-      <w:pPr>
-        <w:tabs>
-          <w:tab w:val="left" w:pos="4355"/>
-        </w:tabs>
-        <w:spacing w:after="0" w:line="240" w:lineRule="auto"/>
-        <w:jc w:val="center"/>
-        <w:rPr>
-          <w:rFonts w:cs="Calibri"/>
-          <w:b/>
-          <w:szCs w:val="28"/>
-        </w:rPr>
-      </w:pPr>
-    </w:p>
-    <w:p>
-      <w:pPr>
-        <w:tabs>
-          <w:tab w:val="left" w:pos="4355"/>
-        </w:tabs>
-        <w:spacing w:after="0" w:line="240" w:lineRule="auto"/>
-        <w:jc w:val="center"/>
-        <w:rPr>
-          <w:rFonts w:cs="Calibri"/>
-          <w:b/>
-          <w:szCs w:val="28"/>
-        </w:rPr>
-      </w:pPr>
-    </w:p>
-    <w:p>
-      <w:pPr>
-        <w:spacing w:after="0" w:line="240" w:lineRule="auto"/>
-        <w:ind w:right="-259"/>
-        <w:jc w:val="center"/>
-        <w:rPr>
-          <w:rFonts w:cs="Calibri"/>
-          <w:szCs w:val="28"/>
-        </w:rPr>
-      </w:pPr>
-      <w:r>
-        <w:rPr>
-          <w:rFonts w:cs="Calibri"/>
-          <w:b/>
-          <w:szCs w:val="28"/>
-        </w:rPr>
-        <w:t>Санкт-Петербург</w:t>
-      </w:r>
-    </w:p>
-    <w:p>
-      <w:pPr>
-        <w:spacing w:after="0" w:line="240" w:lineRule="auto"/>
-        <w:ind w:right="-259"/>
-        <w:jc w:val="center"/>
-        <w:rPr>
-          <w:rFonts w:cs="Calibri"/>
-          <w:b/>
-          <w:szCs w:val="28"/>
-        </w:rPr>
-      </w:pPr>
-      <w:r>
-        <w:rPr>
-          <w:rFonts w:cs="Calibri"/>
-          <w:b/>
-          <w:szCs w:val="28"/>
-        </w:rPr>
-        <w:t>2025 г.</w:t>
+        <w:br w:type="page"/>
       </w:r>
     </w:p>
     <w:p>
       <w:pPr>
         <w:pStyle w:val="aa"/>
         <w:spacing w:before="0" w:line="240" w:lineRule="auto"/>
+        <w:jc w:val="center"/>
         <w:rPr>
           <w:rFonts w:ascii="Calibri" w:hAnsi="Calibri" w:cs="Calibri"/>
           <w:color w:val="262626"/>
@@ -729,7 +828,7 @@
           <w:color w:val="262626"/>
         </w:rPr>
         <w:lastRenderedPageBreak/>
-        <w:t>Оглавление</w:t>
+        <w:t>СРДЕРЖАНИЕ</w:t>
       </w:r>
     </w:p>
     <w:sdt>
@@ -740,7 +839,6 @@
           <w:docPartUnique/>
         </w:docPartObj>
       </w:sdtPr>
-      <w:sdtEndPr/>
       <w:sdtContent>
         <w:p>
           <w:pPr>
@@ -749,8 +847,7 @@
               <w:tab w:val="left" w:pos="440"/>
               <w:tab w:val="right" w:leader="dot" w:pos="9345"/>
             </w:tabs>
-            <w:spacing w:line="240" w:lineRule="auto"/>
-            <w:contextualSpacing/>
+            <w:spacing w:after="0" w:line="240" w:lineRule="auto"/>
             <w:rPr>
               <w:rFonts w:asciiTheme="minorHAnsi" w:eastAsiaTheme="minorEastAsia" w:hAnsiTheme="minorHAnsi" w:cstheme="minorBidi"/>
               <w:noProof/>
@@ -776,7 +873,7 @@
             </w:rPr>
             <w:fldChar w:fldCharType="separate"/>
           </w:r>
-          <w:hyperlink w:anchor="_Toc211530742" w:history="1">
+          <w:hyperlink w:anchor="_Toc212122891" w:history="1">
             <w:r>
               <w:rPr>
                 <w:rStyle w:val="a5"/>
@@ -798,7 +895,7 @@
                 <w:rStyle w:val="a5"/>
                 <w:noProof/>
               </w:rPr>
-              <w:t>Общие положения</w:t>
+              <w:t>ОБЩИЕ ПОЛОЖЕНИЯ</w:t>
             </w:r>
             <w:r>
               <w:rPr>
@@ -819,7 +916,7 @@
                 <w:noProof/>
                 <w:webHidden/>
               </w:rPr>
-              <w:instrText xml:space="preserve"> PAGEREF _Toc211530742 \h </w:instrText>
+              <w:instrText xml:space="preserve"> PAGEREF _Toc212122891 \h </w:instrText>
             </w:r>
             <w:r>
               <w:rPr>
@@ -857,8 +954,7 @@
               <w:tab w:val="left" w:pos="660"/>
               <w:tab w:val="right" w:leader="dot" w:pos="9345"/>
             </w:tabs>
-            <w:spacing w:line="240" w:lineRule="auto"/>
-            <w:contextualSpacing/>
+            <w:spacing w:after="0" w:line="240" w:lineRule="auto"/>
             <w:rPr>
               <w:rFonts w:asciiTheme="minorHAnsi" w:eastAsiaTheme="minorEastAsia" w:hAnsiTheme="minorHAnsi" w:cstheme="minorBidi"/>
               <w:noProof/>
@@ -866,7 +962,7 @@
               <w:szCs w:val="22"/>
             </w:rPr>
           </w:pPr>
-          <w:hyperlink w:anchor="_Toc211530743" w:history="1">
+          <w:hyperlink w:anchor="_Toc212122892" w:history="1">
             <w:r>
               <w:rPr>
                 <w:rStyle w:val="a5"/>
@@ -909,7 +1005,7 @@
                 <w:noProof/>
                 <w:webHidden/>
               </w:rPr>
-              <w:instrText xml:space="preserve"> PAGEREF _Toc211530743 \h </w:instrText>
+              <w:instrText xml:space="preserve"> PAGEREF _Toc212122892 \h </w:instrText>
             </w:r>
             <w:r>
               <w:rPr>
@@ -947,8 +1043,7 @@
               <w:tab w:val="left" w:pos="660"/>
               <w:tab w:val="right" w:leader="dot" w:pos="9345"/>
             </w:tabs>
-            <w:spacing w:line="240" w:lineRule="auto"/>
-            <w:contextualSpacing/>
+            <w:spacing w:after="0" w:line="240" w:lineRule="auto"/>
             <w:rPr>
               <w:rFonts w:asciiTheme="minorHAnsi" w:eastAsiaTheme="minorEastAsia" w:hAnsiTheme="minorHAnsi" w:cstheme="minorBidi"/>
               <w:noProof/>
@@ -956,7 +1051,7 @@
               <w:szCs w:val="22"/>
             </w:rPr>
           </w:pPr>
-          <w:hyperlink w:anchor="_Toc211530744" w:history="1">
+          <w:hyperlink w:anchor="_Toc212122893" w:history="1">
             <w:r>
               <w:rPr>
                 <w:rStyle w:val="a5"/>
@@ -999,7 +1094,7 @@
                 <w:noProof/>
                 <w:webHidden/>
               </w:rPr>
-              <w:instrText xml:space="preserve"> PAGEREF _Toc211530744 \h </w:instrText>
+              <w:instrText xml:space="preserve"> PAGEREF _Toc212122893 \h </w:instrText>
             </w:r>
             <w:r>
               <w:rPr>
@@ -1037,8 +1132,7 @@
               <w:tab w:val="left" w:pos="660"/>
               <w:tab w:val="right" w:leader="dot" w:pos="9345"/>
             </w:tabs>
-            <w:spacing w:line="240" w:lineRule="auto"/>
-            <w:contextualSpacing/>
+            <w:spacing w:after="0" w:line="240" w:lineRule="auto"/>
             <w:rPr>
               <w:rFonts w:asciiTheme="minorHAnsi" w:eastAsiaTheme="minorEastAsia" w:hAnsiTheme="minorHAnsi" w:cstheme="minorBidi"/>
               <w:noProof/>
@@ -1046,7 +1140,7 @@
               <w:szCs w:val="22"/>
             </w:rPr>
           </w:pPr>
-          <w:hyperlink w:anchor="_Toc211530745" w:history="1">
+          <w:hyperlink w:anchor="_Toc212122894" w:history="1">
             <w:r>
               <w:rPr>
                 <w:rStyle w:val="a5"/>
@@ -1089,7 +1183,7 @@
                 <w:noProof/>
                 <w:webHidden/>
               </w:rPr>
-              <w:instrText xml:space="preserve"> PAGEREF _Toc211530745 \h </w:instrText>
+              <w:instrText xml:space="preserve"> PAGEREF _Toc212122894 \h </w:instrText>
             </w:r>
             <w:r>
               <w:rPr>
@@ -1127,8 +1221,7 @@
               <w:tab w:val="left" w:pos="660"/>
               <w:tab w:val="right" w:leader="dot" w:pos="9345"/>
             </w:tabs>
-            <w:spacing w:line="240" w:lineRule="auto"/>
-            <w:contextualSpacing/>
+            <w:spacing w:after="0" w:line="240" w:lineRule="auto"/>
             <w:rPr>
               <w:rFonts w:asciiTheme="minorHAnsi" w:eastAsiaTheme="minorEastAsia" w:hAnsiTheme="minorHAnsi" w:cstheme="minorBidi"/>
               <w:noProof/>
@@ -1136,7 +1229,7 @@
               <w:szCs w:val="22"/>
             </w:rPr>
           </w:pPr>
-          <w:hyperlink w:anchor="_Toc211530746" w:history="1">
+          <w:hyperlink w:anchor="_Toc212122895" w:history="1">
             <w:r>
               <w:rPr>
                 <w:rStyle w:val="a5"/>
@@ -1179,7 +1272,7 @@
                 <w:noProof/>
                 <w:webHidden/>
               </w:rPr>
-              <w:instrText xml:space="preserve"> PAGEREF _Toc211530746 \h </w:instrText>
+              <w:instrText xml:space="preserve"> PAGEREF _Toc212122895 \h </w:instrText>
             </w:r>
             <w:r>
               <w:rPr>
@@ -1217,8 +1310,7 @@
               <w:tab w:val="left" w:pos="660"/>
               <w:tab w:val="right" w:leader="dot" w:pos="9345"/>
             </w:tabs>
-            <w:spacing w:line="240" w:lineRule="auto"/>
-            <w:contextualSpacing/>
+            <w:spacing w:after="0" w:line="240" w:lineRule="auto"/>
             <w:rPr>
               <w:rFonts w:asciiTheme="minorHAnsi" w:eastAsiaTheme="minorEastAsia" w:hAnsiTheme="minorHAnsi" w:cstheme="minorBidi"/>
               <w:noProof/>
@@ -1226,7 +1318,7 @@
               <w:szCs w:val="22"/>
             </w:rPr>
           </w:pPr>
-          <w:hyperlink w:anchor="_Toc211530747" w:history="1">
+          <w:hyperlink w:anchor="_Toc212122896" w:history="1">
             <w:r>
               <w:rPr>
                 <w:rStyle w:val="a5"/>
@@ -1269,7 +1361,7 @@
                 <w:noProof/>
                 <w:webHidden/>
               </w:rPr>
-              <w:instrText xml:space="preserve"> PAGEREF _Toc211530747 \h </w:instrText>
+              <w:instrText xml:space="preserve"> PAGEREF _Toc212122896 \h </w:instrText>
             </w:r>
             <w:r>
               <w:rPr>
@@ -1289,7 +1381,7 @@
                 <w:noProof/>
                 <w:webHidden/>
               </w:rPr>
-              <w:t>5</w:t>
+              <w:t>4</w:t>
             </w:r>
             <w:r>
               <w:rPr>
@@ -1307,8 +1399,7 @@
               <w:tab w:val="left" w:pos="660"/>
               <w:tab w:val="right" w:leader="dot" w:pos="9345"/>
             </w:tabs>
-            <w:spacing w:line="240" w:lineRule="auto"/>
-            <w:contextualSpacing/>
+            <w:spacing w:after="0" w:line="240" w:lineRule="auto"/>
             <w:rPr>
               <w:rFonts w:asciiTheme="minorHAnsi" w:eastAsiaTheme="minorEastAsia" w:hAnsiTheme="minorHAnsi" w:cstheme="minorBidi"/>
               <w:noProof/>
@@ -1316,7 +1407,7 @@
               <w:szCs w:val="22"/>
             </w:rPr>
           </w:pPr>
-          <w:hyperlink w:anchor="_Toc211530748" w:history="1">
+          <w:hyperlink w:anchor="_Toc212122897" w:history="1">
             <w:r>
               <w:rPr>
                 <w:rStyle w:val="a5"/>
@@ -1359,7 +1450,7 @@
                 <w:noProof/>
                 <w:webHidden/>
               </w:rPr>
-              <w:instrText xml:space="preserve"> PAGEREF _Toc211530748 \h </w:instrText>
+              <w:instrText xml:space="preserve"> PAGEREF _Toc212122897 \h </w:instrText>
             </w:r>
             <w:r>
               <w:rPr>
@@ -1397,8 +1488,7 @@
               <w:tab w:val="left" w:pos="440"/>
               <w:tab w:val="right" w:leader="dot" w:pos="9345"/>
             </w:tabs>
-            <w:spacing w:line="240" w:lineRule="auto"/>
-            <w:contextualSpacing/>
+            <w:spacing w:after="0" w:line="240" w:lineRule="auto"/>
             <w:rPr>
               <w:rFonts w:asciiTheme="minorHAnsi" w:eastAsiaTheme="minorEastAsia" w:hAnsiTheme="minorHAnsi" w:cstheme="minorBidi"/>
               <w:noProof/>
@@ -1406,7 +1496,7 @@
               <w:szCs w:val="22"/>
             </w:rPr>
           </w:pPr>
-          <w:hyperlink w:anchor="_Toc211530749" w:history="1">
+          <w:hyperlink w:anchor="_Toc212122898" w:history="1">
             <w:r>
               <w:rPr>
                 <w:rStyle w:val="a5"/>
@@ -1428,7 +1518,7 @@
                 <w:rStyle w:val="a5"/>
                 <w:noProof/>
               </w:rPr>
-              <w:t>Назначение и цели создания системы</w:t>
+              <w:t>НАЗНАЧЕНИЕ И ЦЕЛИ СОЗДАНИЯ СИСТЕМЫ</w:t>
             </w:r>
             <w:r>
               <w:rPr>
@@ -1449,7 +1539,7 @@
                 <w:noProof/>
                 <w:webHidden/>
               </w:rPr>
-              <w:instrText xml:space="preserve"> PAGEREF _Toc211530749 \h </w:instrText>
+              <w:instrText xml:space="preserve"> PAGEREF _Toc212122898 \h </w:instrText>
             </w:r>
             <w:r>
               <w:rPr>
@@ -1487,8 +1577,7 @@
               <w:tab w:val="left" w:pos="660"/>
               <w:tab w:val="right" w:leader="dot" w:pos="9345"/>
             </w:tabs>
-            <w:spacing w:line="240" w:lineRule="auto"/>
-            <w:contextualSpacing/>
+            <w:spacing w:after="0" w:line="240" w:lineRule="auto"/>
             <w:rPr>
               <w:rFonts w:asciiTheme="minorHAnsi" w:eastAsiaTheme="minorEastAsia" w:hAnsiTheme="minorHAnsi" w:cstheme="minorBidi"/>
               <w:noProof/>
@@ -1496,7 +1585,7 @@
               <w:szCs w:val="22"/>
             </w:rPr>
           </w:pPr>
-          <w:hyperlink w:anchor="_Toc211530750" w:history="1">
+          <w:hyperlink w:anchor="_Toc212122899" w:history="1">
             <w:r>
               <w:rPr>
                 <w:rStyle w:val="a5"/>
@@ -1539,7 +1628,7 @@
                 <w:noProof/>
                 <w:webHidden/>
               </w:rPr>
-              <w:instrText xml:space="preserve"> PAGEREF _Toc211530750 \h </w:instrText>
+              <w:instrText xml:space="preserve"> PAGEREF _Toc212122899 \h </w:instrText>
             </w:r>
             <w:r>
               <w:rPr>
@@ -1577,8 +1666,7 @@
               <w:tab w:val="left" w:pos="660"/>
               <w:tab w:val="right" w:leader="dot" w:pos="9345"/>
             </w:tabs>
-            <w:spacing w:line="240" w:lineRule="auto"/>
-            <w:contextualSpacing/>
+            <w:spacing w:after="0" w:line="240" w:lineRule="auto"/>
             <w:rPr>
               <w:rFonts w:asciiTheme="minorHAnsi" w:eastAsiaTheme="minorEastAsia" w:hAnsiTheme="minorHAnsi" w:cstheme="minorBidi"/>
               <w:noProof/>
@@ -1586,7 +1674,7 @@
               <w:szCs w:val="22"/>
             </w:rPr>
           </w:pPr>
-          <w:hyperlink w:anchor="_Toc211530751" w:history="1">
+          <w:hyperlink w:anchor="_Toc212122900" w:history="1">
             <w:r>
               <w:rPr>
                 <w:rStyle w:val="a5"/>
@@ -1629,7 +1717,7 @@
                 <w:noProof/>
                 <w:webHidden/>
               </w:rPr>
-              <w:instrText xml:space="preserve"> PAGEREF _Toc211530751 \h </w:instrText>
+              <w:instrText xml:space="preserve"> PAGEREF _Toc212122900 \h </w:instrText>
             </w:r>
             <w:r>
               <w:rPr>
@@ -1667,8 +1755,7 @@
               <w:tab w:val="left" w:pos="660"/>
               <w:tab w:val="right" w:leader="dot" w:pos="9345"/>
             </w:tabs>
-            <w:spacing w:line="240" w:lineRule="auto"/>
-            <w:contextualSpacing/>
+            <w:spacing w:after="0" w:line="240" w:lineRule="auto"/>
             <w:rPr>
               <w:rFonts w:asciiTheme="minorHAnsi" w:eastAsiaTheme="minorEastAsia" w:hAnsiTheme="minorHAnsi" w:cstheme="minorBidi"/>
               <w:noProof/>
@@ -1676,7 +1763,7 @@
               <w:szCs w:val="22"/>
             </w:rPr>
           </w:pPr>
-          <w:hyperlink w:anchor="_Toc211530752" w:history="1">
+          <w:hyperlink w:anchor="_Toc212122901" w:history="1">
             <w:r>
               <w:rPr>
                 <w:rStyle w:val="a5"/>
@@ -1719,7 +1806,7 @@
                 <w:noProof/>
                 <w:webHidden/>
               </w:rPr>
-              <w:instrText xml:space="preserve"> PAGEREF _Toc211530752 \h </w:instrText>
+              <w:instrText xml:space="preserve"> PAGEREF _Toc212122901 \h </w:instrText>
             </w:r>
             <w:r>
               <w:rPr>
@@ -1757,8 +1844,7 @@
               <w:tab w:val="left" w:pos="660"/>
               <w:tab w:val="right" w:leader="dot" w:pos="9345"/>
             </w:tabs>
-            <w:spacing w:line="240" w:lineRule="auto"/>
-            <w:contextualSpacing/>
+            <w:spacing w:after="0" w:line="240" w:lineRule="auto"/>
             <w:rPr>
               <w:rFonts w:asciiTheme="minorHAnsi" w:eastAsiaTheme="minorEastAsia" w:hAnsiTheme="minorHAnsi" w:cstheme="minorBidi"/>
               <w:noProof/>
@@ -1766,7 +1852,7 @@
               <w:szCs w:val="22"/>
             </w:rPr>
           </w:pPr>
-          <w:hyperlink w:anchor="_Toc211530753" w:history="1">
+          <w:hyperlink w:anchor="_Toc212122902" w:history="1">
             <w:r>
               <w:rPr>
                 <w:rStyle w:val="a5"/>
@@ -1809,7 +1895,7 @@
                 <w:noProof/>
                 <w:webHidden/>
               </w:rPr>
-              <w:instrText xml:space="preserve"> PAGEREF _Toc211530753 \h </w:instrText>
+              <w:instrText xml:space="preserve"> PAGEREF _Toc212122902 \h </w:instrText>
             </w:r>
             <w:r>
               <w:rPr>
@@ -1847,8 +1933,7 @@
               <w:tab w:val="left" w:pos="440"/>
               <w:tab w:val="right" w:leader="dot" w:pos="9345"/>
             </w:tabs>
-            <w:spacing w:line="240" w:lineRule="auto"/>
-            <w:contextualSpacing/>
+            <w:spacing w:after="0" w:line="240" w:lineRule="auto"/>
             <w:rPr>
               <w:rFonts w:asciiTheme="minorHAnsi" w:eastAsiaTheme="minorEastAsia" w:hAnsiTheme="minorHAnsi" w:cstheme="minorBidi"/>
               <w:noProof/>
@@ -1856,7 +1941,7 @@
               <w:szCs w:val="22"/>
             </w:rPr>
           </w:pPr>
-          <w:hyperlink w:anchor="_Toc211530754" w:history="1">
+          <w:hyperlink w:anchor="_Toc212122903" w:history="1">
             <w:r>
               <w:rPr>
                 <w:rStyle w:val="a5"/>
@@ -1878,7 +1963,7 @@
                 <w:rStyle w:val="a5"/>
                 <w:noProof/>
               </w:rPr>
-              <w:t>Характеристика объекта автоматизации</w:t>
+              <w:t>ХАРАКТЕРИСТИКА ОБЪЕКТА АВТОМАТИЗАЦИИ</w:t>
             </w:r>
             <w:r>
               <w:rPr>
@@ -1899,7 +1984,7 @@
                 <w:noProof/>
                 <w:webHidden/>
               </w:rPr>
-              <w:instrText xml:space="preserve"> PAGEREF _Toc211530754 \h </w:instrText>
+              <w:instrText xml:space="preserve"> PAGEREF _Toc212122903 \h </w:instrText>
             </w:r>
             <w:r>
               <w:rPr>
@@ -1937,8 +2022,7 @@
               <w:tab w:val="left" w:pos="660"/>
               <w:tab w:val="right" w:leader="dot" w:pos="9345"/>
             </w:tabs>
-            <w:spacing w:line="240" w:lineRule="auto"/>
-            <w:contextualSpacing/>
+            <w:spacing w:after="0" w:line="240" w:lineRule="auto"/>
             <w:rPr>
               <w:rFonts w:asciiTheme="minorHAnsi" w:eastAsiaTheme="minorEastAsia" w:hAnsiTheme="minorHAnsi" w:cstheme="minorBidi"/>
               <w:noProof/>
@@ -1946,7 +2030,7 @@
               <w:szCs w:val="22"/>
             </w:rPr>
           </w:pPr>
-          <w:hyperlink w:anchor="_Toc211530755" w:history="1">
+          <w:hyperlink w:anchor="_Toc212122904" w:history="1">
             <w:r>
               <w:rPr>
                 <w:rStyle w:val="a5"/>
@@ -1989,7 +2073,7 @@
                 <w:noProof/>
                 <w:webHidden/>
               </w:rPr>
-              <w:instrText xml:space="preserve"> PAGEREF _Toc211530755 \h </w:instrText>
+              <w:instrText xml:space="preserve"> PAGEREF _Toc212122904 \h </w:instrText>
             </w:r>
             <w:r>
               <w:rPr>
@@ -2027,8 +2111,7 @@
               <w:tab w:val="left" w:pos="660"/>
               <w:tab w:val="right" w:leader="dot" w:pos="9345"/>
             </w:tabs>
-            <w:spacing w:line="240" w:lineRule="auto"/>
-            <w:contextualSpacing/>
+            <w:spacing w:after="0" w:line="240" w:lineRule="auto"/>
             <w:rPr>
               <w:rFonts w:asciiTheme="minorHAnsi" w:eastAsiaTheme="minorEastAsia" w:hAnsiTheme="minorHAnsi" w:cstheme="minorBidi"/>
               <w:noProof/>
@@ -2036,7 +2119,7 @@
               <w:szCs w:val="22"/>
             </w:rPr>
           </w:pPr>
-          <w:hyperlink w:anchor="_Toc211530756" w:history="1">
+          <w:hyperlink w:anchor="_Toc212122905" w:history="1">
             <w:r>
               <w:rPr>
                 <w:rStyle w:val="a5"/>
@@ -2079,7 +2162,7 @@
                 <w:noProof/>
                 <w:webHidden/>
               </w:rPr>
-              <w:instrText xml:space="preserve"> PAGEREF _Toc211530756 \h </w:instrText>
+              <w:instrText xml:space="preserve"> PAGEREF _Toc212122905 \h </w:instrText>
             </w:r>
             <w:r>
               <w:rPr>
@@ -2117,8 +2200,7 @@
               <w:tab w:val="left" w:pos="660"/>
               <w:tab w:val="right" w:leader="dot" w:pos="9345"/>
             </w:tabs>
-            <w:spacing w:line="240" w:lineRule="auto"/>
-            <w:contextualSpacing/>
+            <w:spacing w:after="0" w:line="240" w:lineRule="auto"/>
             <w:rPr>
               <w:rFonts w:asciiTheme="minorHAnsi" w:eastAsiaTheme="minorEastAsia" w:hAnsiTheme="minorHAnsi" w:cstheme="minorBidi"/>
               <w:noProof/>
@@ -2126,7 +2208,7 @@
               <w:szCs w:val="22"/>
             </w:rPr>
           </w:pPr>
-          <w:hyperlink w:anchor="_Toc211530757" w:history="1">
+          <w:hyperlink w:anchor="_Toc212122906" w:history="1">
             <w:r>
               <w:rPr>
                 <w:rStyle w:val="a5"/>
@@ -2169,7 +2251,7 @@
                 <w:noProof/>
                 <w:webHidden/>
               </w:rPr>
-              <w:instrText xml:space="preserve"> PAGEREF _Toc211530757 \h </w:instrText>
+              <w:instrText xml:space="preserve"> PAGEREF _Toc212122906 \h </w:instrText>
             </w:r>
             <w:r>
               <w:rPr>
@@ -2207,8 +2289,7 @@
               <w:tab w:val="left" w:pos="660"/>
               <w:tab w:val="right" w:leader="dot" w:pos="9345"/>
             </w:tabs>
-            <w:spacing w:line="240" w:lineRule="auto"/>
-            <w:contextualSpacing/>
+            <w:spacing w:after="0" w:line="240" w:lineRule="auto"/>
             <w:rPr>
               <w:rFonts w:asciiTheme="minorHAnsi" w:eastAsiaTheme="minorEastAsia" w:hAnsiTheme="minorHAnsi" w:cstheme="minorBidi"/>
               <w:noProof/>
@@ -2216,7 +2297,7 @@
               <w:szCs w:val="22"/>
             </w:rPr>
           </w:pPr>
-          <w:hyperlink w:anchor="_Toc211530758" w:history="1">
+          <w:hyperlink w:anchor="_Toc212122907" w:history="1">
             <w:r>
               <w:rPr>
                 <w:rStyle w:val="a5"/>
@@ -2259,7 +2340,7 @@
                 <w:noProof/>
                 <w:webHidden/>
               </w:rPr>
-              <w:instrText xml:space="preserve"> PAGEREF _Toc211530758 \h </w:instrText>
+              <w:instrText xml:space="preserve"> PAGEREF _Toc212122907 \h </w:instrText>
             </w:r>
             <w:r>
               <w:rPr>
@@ -2297,8 +2378,7 @@
               <w:tab w:val="left" w:pos="440"/>
               <w:tab w:val="right" w:leader="dot" w:pos="9345"/>
             </w:tabs>
-            <w:spacing w:line="240" w:lineRule="auto"/>
-            <w:contextualSpacing/>
+            <w:spacing w:after="0" w:line="240" w:lineRule="auto"/>
             <w:rPr>
               <w:rFonts w:asciiTheme="minorHAnsi" w:eastAsiaTheme="minorEastAsia" w:hAnsiTheme="minorHAnsi" w:cstheme="minorBidi"/>
               <w:noProof/>
@@ -2306,7 +2386,7 @@
               <w:szCs w:val="22"/>
             </w:rPr>
           </w:pPr>
-          <w:hyperlink w:anchor="_Toc211530759" w:history="1">
+          <w:hyperlink w:anchor="_Toc212122908" w:history="1">
             <w:r>
               <w:rPr>
                 <w:rStyle w:val="a5"/>
@@ -2328,7 +2408,7 @@
                 <w:rStyle w:val="a5"/>
                 <w:noProof/>
               </w:rPr>
-              <w:t>Требования к системе</w:t>
+              <w:t>ТРЕБОВАНИЯ К СИСТЕМЕ</w:t>
             </w:r>
             <w:r>
               <w:rPr>
@@ -2349,7 +2429,7 @@
                 <w:noProof/>
                 <w:webHidden/>
               </w:rPr>
-              <w:instrText xml:space="preserve"> PAGEREF _Toc211530759 \h </w:instrText>
+              <w:instrText xml:space="preserve"> PAGEREF _Toc212122908 \h </w:instrText>
             </w:r>
             <w:r>
               <w:rPr>
@@ -2387,8 +2467,7 @@
               <w:tab w:val="left" w:pos="660"/>
               <w:tab w:val="right" w:leader="dot" w:pos="9345"/>
             </w:tabs>
-            <w:spacing w:line="240" w:lineRule="auto"/>
-            <w:contextualSpacing/>
+            <w:spacing w:after="0" w:line="240" w:lineRule="auto"/>
             <w:rPr>
               <w:rFonts w:asciiTheme="minorHAnsi" w:eastAsiaTheme="minorEastAsia" w:hAnsiTheme="minorHAnsi" w:cstheme="minorBidi"/>
               <w:noProof/>
@@ -2396,7 +2475,7 @@
               <w:szCs w:val="22"/>
             </w:rPr>
           </w:pPr>
-          <w:hyperlink w:anchor="_Toc211530760" w:history="1">
+          <w:hyperlink w:anchor="_Toc212122909" w:history="1">
             <w:r>
               <w:rPr>
                 <w:rStyle w:val="a5"/>
@@ -2418,7 +2497,7 @@
                 <w:rStyle w:val="a5"/>
                 <w:noProof/>
               </w:rPr>
-              <w:t>Требования к структуре и функционированию системы (функциональные и некоторые нефункциональные требования)</w:t>
+              <w:t>Требования к структуре и функционированию системы</w:t>
             </w:r>
             <w:r>
               <w:rPr>
@@ -2439,7 +2518,7 @@
                 <w:noProof/>
                 <w:webHidden/>
               </w:rPr>
-              <w:instrText xml:space="preserve"> PAGEREF _Toc211530760 \h </w:instrText>
+              <w:instrText xml:space="preserve"> PAGEREF _Toc212122909 \h </w:instrText>
             </w:r>
             <w:r>
               <w:rPr>
@@ -2477,8 +2556,7 @@
               <w:tab w:val="left" w:pos="880"/>
               <w:tab w:val="right" w:leader="dot" w:pos="9345"/>
             </w:tabs>
-            <w:spacing w:line="240" w:lineRule="auto"/>
-            <w:contextualSpacing/>
+            <w:spacing w:after="0" w:line="240" w:lineRule="auto"/>
             <w:rPr>
               <w:rFonts w:asciiTheme="minorHAnsi" w:eastAsiaTheme="minorEastAsia" w:hAnsiTheme="minorHAnsi" w:cstheme="minorBidi"/>
               <w:noProof/>
@@ -2486,7 +2564,7 @@
               <w:szCs w:val="22"/>
             </w:rPr>
           </w:pPr>
-          <w:hyperlink w:anchor="_Toc211530761" w:history="1">
+          <w:hyperlink w:anchor="_Toc212122910" w:history="1">
             <w:r>
               <w:rPr>
                 <w:rStyle w:val="a5"/>
@@ -2529,7 +2607,7 @@
                 <w:noProof/>
                 <w:webHidden/>
               </w:rPr>
-              <w:instrText xml:space="preserve"> PAGEREF _Toc211530761 \h </w:instrText>
+              <w:instrText xml:space="preserve"> PAGEREF _Toc212122910 \h </w:instrText>
             </w:r>
             <w:r>
               <w:rPr>
@@ -2567,8 +2645,7 @@
               <w:tab w:val="left" w:pos="880"/>
               <w:tab w:val="right" w:leader="dot" w:pos="9345"/>
             </w:tabs>
-            <w:spacing w:line="240" w:lineRule="auto"/>
-            <w:contextualSpacing/>
+            <w:spacing w:after="0" w:line="240" w:lineRule="auto"/>
             <w:rPr>
               <w:rFonts w:asciiTheme="minorHAnsi" w:eastAsiaTheme="minorEastAsia" w:hAnsiTheme="minorHAnsi" w:cstheme="minorBidi"/>
               <w:noProof/>
@@ -2576,7 +2653,7 @@
               <w:szCs w:val="22"/>
             </w:rPr>
           </w:pPr>
-          <w:hyperlink w:anchor="_Toc211530762" w:history="1">
+          <w:hyperlink w:anchor="_Toc212122911" w:history="1">
             <w:r>
               <w:rPr>
                 <w:rStyle w:val="a5"/>
@@ -2619,7 +2696,7 @@
                 <w:noProof/>
                 <w:webHidden/>
               </w:rPr>
-              <w:instrText xml:space="preserve"> PAGEREF _Toc211530762 \h </w:instrText>
+              <w:instrText xml:space="preserve"> PAGEREF _Toc212122911 \h </w:instrText>
             </w:r>
             <w:r>
               <w:rPr>
@@ -2657,8 +2734,7 @@
               <w:tab w:val="left" w:pos="880"/>
               <w:tab w:val="right" w:leader="dot" w:pos="9345"/>
             </w:tabs>
-            <w:spacing w:line="240" w:lineRule="auto"/>
-            <w:contextualSpacing/>
+            <w:spacing w:after="0" w:line="240" w:lineRule="auto"/>
             <w:rPr>
               <w:rFonts w:asciiTheme="minorHAnsi" w:eastAsiaTheme="minorEastAsia" w:hAnsiTheme="minorHAnsi" w:cstheme="minorBidi"/>
               <w:noProof/>
@@ -2666,7 +2742,7 @@
               <w:szCs w:val="22"/>
             </w:rPr>
           </w:pPr>
-          <w:hyperlink w:anchor="_Toc211530763" w:history="1">
+          <w:hyperlink w:anchor="_Toc212122912" w:history="1">
             <w:r>
               <w:rPr>
                 <w:rStyle w:val="a5"/>
@@ -2709,7 +2785,7 @@
                 <w:noProof/>
                 <w:webHidden/>
               </w:rPr>
-              <w:instrText xml:space="preserve"> PAGEREF _Toc211530763 \h </w:instrText>
+              <w:instrText xml:space="preserve"> PAGEREF _Toc212122912 \h </w:instrText>
             </w:r>
             <w:r>
               <w:rPr>
@@ -2747,8 +2823,7 @@
               <w:tab w:val="left" w:pos="660"/>
               <w:tab w:val="right" w:leader="dot" w:pos="9345"/>
             </w:tabs>
-            <w:spacing w:line="240" w:lineRule="auto"/>
-            <w:contextualSpacing/>
+            <w:spacing w:after="0" w:line="240" w:lineRule="auto"/>
             <w:rPr>
               <w:rFonts w:asciiTheme="minorHAnsi" w:eastAsiaTheme="minorEastAsia" w:hAnsiTheme="minorHAnsi" w:cstheme="minorBidi"/>
               <w:noProof/>
@@ -2756,7 +2831,7 @@
               <w:szCs w:val="22"/>
             </w:rPr>
           </w:pPr>
-          <w:hyperlink w:anchor="_Toc211530764" w:history="1">
+          <w:hyperlink w:anchor="_Toc212122913" w:history="1">
             <w:r>
               <w:rPr>
                 <w:rStyle w:val="a5"/>
@@ -2799,7 +2874,7 @@
                 <w:noProof/>
                 <w:webHidden/>
               </w:rPr>
-              <w:instrText xml:space="preserve"> PAGEREF _Toc211530764 \h </w:instrText>
+              <w:instrText xml:space="preserve"> PAGEREF _Toc212122913 \h </w:instrText>
             </w:r>
             <w:r>
               <w:rPr>
@@ -2837,8 +2912,7 @@
               <w:tab w:val="left" w:pos="660"/>
               <w:tab w:val="right" w:leader="dot" w:pos="9345"/>
             </w:tabs>
-            <w:spacing w:line="240" w:lineRule="auto"/>
-            <w:contextualSpacing/>
+            <w:spacing w:after="0" w:line="240" w:lineRule="auto"/>
             <w:rPr>
               <w:rFonts w:asciiTheme="minorHAnsi" w:eastAsiaTheme="minorEastAsia" w:hAnsiTheme="minorHAnsi" w:cstheme="minorBidi"/>
               <w:noProof/>
@@ -2846,7 +2920,7 @@
               <w:szCs w:val="22"/>
             </w:rPr>
           </w:pPr>
-          <w:hyperlink w:anchor="_Toc211530765" w:history="1">
+          <w:hyperlink w:anchor="_Toc212122914" w:history="1">
             <w:r>
               <w:rPr>
                 <w:rStyle w:val="a5"/>
@@ -2889,7 +2963,7 @@
                 <w:noProof/>
                 <w:webHidden/>
               </w:rPr>
-              <w:instrText xml:space="preserve"> PAGEREF _Toc211530765 \h </w:instrText>
+              <w:instrText xml:space="preserve"> PAGEREF _Toc212122914 \h </w:instrText>
             </w:r>
             <w:r>
               <w:rPr>
@@ -2927,8 +3001,7 @@
               <w:tab w:val="left" w:pos="660"/>
               <w:tab w:val="right" w:leader="dot" w:pos="9345"/>
             </w:tabs>
-            <w:spacing w:line="240" w:lineRule="auto"/>
-            <w:contextualSpacing/>
+            <w:spacing w:after="0" w:line="240" w:lineRule="auto"/>
             <w:rPr>
               <w:rFonts w:asciiTheme="minorHAnsi" w:eastAsiaTheme="minorEastAsia" w:hAnsiTheme="minorHAnsi" w:cstheme="minorBidi"/>
               <w:noProof/>
@@ -2936,7 +3009,7 @@
               <w:szCs w:val="22"/>
             </w:rPr>
           </w:pPr>
-          <w:hyperlink w:anchor="_Toc211530766" w:history="1">
+          <w:hyperlink w:anchor="_Toc212122915" w:history="1">
             <w:r>
               <w:rPr>
                 <w:rStyle w:val="a5"/>
@@ -2979,7 +3052,7 @@
                 <w:noProof/>
                 <w:webHidden/>
               </w:rPr>
-              <w:instrText xml:space="preserve"> PAGEREF _Toc211530766 \h </w:instrText>
+              <w:instrText xml:space="preserve"> PAGEREF _Toc212122915 \h </w:instrText>
             </w:r>
             <w:r>
               <w:rPr>
@@ -3017,8 +3090,7 @@
               <w:tab w:val="left" w:pos="880"/>
               <w:tab w:val="right" w:leader="dot" w:pos="9345"/>
             </w:tabs>
-            <w:spacing w:line="240" w:lineRule="auto"/>
-            <w:contextualSpacing/>
+            <w:spacing w:after="0" w:line="240" w:lineRule="auto"/>
             <w:rPr>
               <w:rFonts w:asciiTheme="minorHAnsi" w:eastAsiaTheme="minorEastAsia" w:hAnsiTheme="minorHAnsi" w:cstheme="minorBidi"/>
               <w:noProof/>
@@ -3026,7 +3098,7 @@
               <w:szCs w:val="22"/>
             </w:rPr>
           </w:pPr>
-          <w:hyperlink w:anchor="_Toc211530767" w:history="1">
+          <w:hyperlink w:anchor="_Toc212122916" w:history="1">
             <w:r>
               <w:rPr>
                 <w:rStyle w:val="a5"/>
@@ -3069,7 +3141,7 @@
                 <w:noProof/>
                 <w:webHidden/>
               </w:rPr>
-              <w:instrText xml:space="preserve"> PAGEREF _Toc211530767 \h </w:instrText>
+              <w:instrText xml:space="preserve"> PAGEREF _Toc212122916 \h </w:instrText>
             </w:r>
             <w:r>
               <w:rPr>
@@ -3107,8 +3179,7 @@
               <w:tab w:val="left" w:pos="880"/>
               <w:tab w:val="right" w:leader="dot" w:pos="9345"/>
             </w:tabs>
-            <w:spacing w:line="240" w:lineRule="auto"/>
-            <w:contextualSpacing/>
+            <w:spacing w:after="0" w:line="240" w:lineRule="auto"/>
             <w:rPr>
               <w:rFonts w:asciiTheme="minorHAnsi" w:eastAsiaTheme="minorEastAsia" w:hAnsiTheme="minorHAnsi" w:cstheme="minorBidi"/>
               <w:noProof/>
@@ -3116,7 +3187,7 @@
               <w:szCs w:val="22"/>
             </w:rPr>
           </w:pPr>
-          <w:hyperlink w:anchor="_Toc211530768" w:history="1">
+          <w:hyperlink w:anchor="_Toc212122917" w:history="1">
             <w:r>
               <w:rPr>
                 <w:rStyle w:val="a5"/>
@@ -3159,7 +3230,7 @@
                 <w:noProof/>
                 <w:webHidden/>
               </w:rPr>
-              <w:instrText xml:space="preserve"> PAGEREF _Toc211530768 \h </w:instrText>
+              <w:instrText xml:space="preserve"> PAGEREF _Toc212122917 \h </w:instrText>
             </w:r>
             <w:r>
               <w:rPr>
@@ -3197,8 +3268,7 @@
               <w:tab w:val="left" w:pos="440"/>
               <w:tab w:val="right" w:leader="dot" w:pos="9345"/>
             </w:tabs>
-            <w:spacing w:line="240" w:lineRule="auto"/>
-            <w:contextualSpacing/>
+            <w:spacing w:after="0" w:line="240" w:lineRule="auto"/>
             <w:rPr>
               <w:rFonts w:asciiTheme="minorHAnsi" w:eastAsiaTheme="minorEastAsia" w:hAnsiTheme="minorHAnsi" w:cstheme="minorBidi"/>
               <w:noProof/>
@@ -3206,7 +3276,7 @@
               <w:szCs w:val="22"/>
             </w:rPr>
           </w:pPr>
-          <w:hyperlink w:anchor="_Toc211530769" w:history="1">
+          <w:hyperlink w:anchor="_Toc212122918" w:history="1">
             <w:r>
               <w:rPr>
                 <w:rStyle w:val="a5"/>
@@ -3228,7 +3298,7 @@
                 <w:rStyle w:val="a5"/>
                 <w:noProof/>
               </w:rPr>
-              <w:t>Требования к программной документации</w:t>
+              <w:t>ТРЕБОВАНИЯ К ПРОГРАММНОЙ ДОКУМЕНТАЦИИ</w:t>
             </w:r>
             <w:r>
               <w:rPr>
@@ -3249,7 +3319,7 @@
                 <w:noProof/>
                 <w:webHidden/>
               </w:rPr>
-              <w:instrText xml:space="preserve"> PAGEREF _Toc211530769 \h </w:instrText>
+              <w:instrText xml:space="preserve"> PAGEREF _Toc212122918 \h </w:instrText>
             </w:r>
             <w:r>
               <w:rPr>
@@ -3287,8 +3357,7 @@
               <w:tab w:val="left" w:pos="660"/>
               <w:tab w:val="right" w:leader="dot" w:pos="9345"/>
             </w:tabs>
-            <w:spacing w:line="240" w:lineRule="auto"/>
-            <w:contextualSpacing/>
+            <w:spacing w:after="0" w:line="240" w:lineRule="auto"/>
             <w:rPr>
               <w:rFonts w:asciiTheme="minorHAnsi" w:eastAsiaTheme="minorEastAsia" w:hAnsiTheme="minorHAnsi" w:cstheme="minorBidi"/>
               <w:noProof/>
@@ -3296,7 +3365,7 @@
               <w:szCs w:val="22"/>
             </w:rPr>
           </w:pPr>
-          <w:hyperlink w:anchor="_Toc211530770" w:history="1">
+          <w:hyperlink w:anchor="_Toc212122919" w:history="1">
             <w:r>
               <w:rPr>
                 <w:rStyle w:val="a5"/>
@@ -3339,7 +3408,7 @@
                 <w:noProof/>
                 <w:webHidden/>
               </w:rPr>
-              <w:instrText xml:space="preserve"> PAGEREF _Toc211530770 \h </w:instrText>
+              <w:instrText xml:space="preserve"> PAGEREF _Toc212122919 \h </w:instrText>
             </w:r>
             <w:r>
               <w:rPr>
@@ -3377,8 +3446,7 @@
               <w:tab w:val="left" w:pos="660"/>
               <w:tab w:val="right" w:leader="dot" w:pos="9345"/>
             </w:tabs>
-            <w:spacing w:line="240" w:lineRule="auto"/>
-            <w:contextualSpacing/>
+            <w:spacing w:after="0" w:line="240" w:lineRule="auto"/>
             <w:rPr>
               <w:rFonts w:asciiTheme="minorHAnsi" w:eastAsiaTheme="minorEastAsia" w:hAnsiTheme="minorHAnsi" w:cstheme="minorBidi"/>
               <w:noProof/>
@@ -3386,7 +3454,7 @@
               <w:szCs w:val="22"/>
             </w:rPr>
           </w:pPr>
-          <w:hyperlink w:anchor="_Toc211530771" w:history="1">
+          <w:hyperlink w:anchor="_Toc212122920" w:history="1">
             <w:r>
               <w:rPr>
                 <w:rStyle w:val="a5"/>
@@ -3429,7 +3497,7 @@
                 <w:noProof/>
                 <w:webHidden/>
               </w:rPr>
-              <w:instrText xml:space="preserve"> PAGEREF _Toc211530771 \h </w:instrText>
+              <w:instrText xml:space="preserve"> PAGEREF _Toc212122920 \h </w:instrText>
             </w:r>
             <w:r>
               <w:rPr>
@@ -3467,8 +3535,7 @@
               <w:tab w:val="left" w:pos="440"/>
               <w:tab w:val="right" w:leader="dot" w:pos="9345"/>
             </w:tabs>
-            <w:spacing w:line="240" w:lineRule="auto"/>
-            <w:contextualSpacing/>
+            <w:spacing w:after="0" w:line="240" w:lineRule="auto"/>
             <w:rPr>
               <w:rFonts w:asciiTheme="minorHAnsi" w:eastAsiaTheme="minorEastAsia" w:hAnsiTheme="minorHAnsi" w:cstheme="minorBidi"/>
               <w:noProof/>
@@ -3476,7 +3543,7 @@
               <w:szCs w:val="22"/>
             </w:rPr>
           </w:pPr>
-          <w:hyperlink w:anchor="_Toc211530772" w:history="1">
+          <w:hyperlink w:anchor="_Toc212122921" w:history="1">
             <w:r>
               <w:rPr>
                 <w:rStyle w:val="a5"/>
@@ -3498,7 +3565,7 @@
                 <w:rStyle w:val="a5"/>
                 <w:noProof/>
               </w:rPr>
-              <w:t>Стадии и этапы разработки</w:t>
+              <w:t>СТАДИИ И ЭТАПЫ РАЗРАБОТКИ</w:t>
             </w:r>
             <w:r>
               <w:rPr>
@@ -3519,7 +3586,7 @@
                 <w:noProof/>
                 <w:webHidden/>
               </w:rPr>
-              <w:instrText xml:space="preserve"> PAGEREF _Toc211530772 \h </w:instrText>
+              <w:instrText xml:space="preserve"> PAGEREF _Toc212122921 \h </w:instrText>
             </w:r>
             <w:r>
               <w:rPr>
@@ -3557,8 +3624,7 @@
               <w:tab w:val="left" w:pos="660"/>
               <w:tab w:val="right" w:leader="dot" w:pos="9345"/>
             </w:tabs>
-            <w:spacing w:line="240" w:lineRule="auto"/>
-            <w:contextualSpacing/>
+            <w:spacing w:after="0" w:line="240" w:lineRule="auto"/>
             <w:rPr>
               <w:rFonts w:asciiTheme="minorHAnsi" w:eastAsiaTheme="minorEastAsia" w:hAnsiTheme="minorHAnsi" w:cstheme="minorBidi"/>
               <w:noProof/>
@@ -3566,7 +3632,7 @@
               <w:szCs w:val="22"/>
             </w:rPr>
           </w:pPr>
-          <w:hyperlink w:anchor="_Toc211530773" w:history="1">
+          <w:hyperlink w:anchor="_Toc212122922" w:history="1">
             <w:r>
               <w:rPr>
                 <w:rStyle w:val="a5"/>
@@ -3609,7 +3675,7 @@
                 <w:noProof/>
                 <w:webHidden/>
               </w:rPr>
-              <w:instrText xml:space="preserve"> PAGEREF _Toc211530773 \h </w:instrText>
+              <w:instrText xml:space="preserve"> PAGEREF _Toc212122922 \h </w:instrText>
             </w:r>
             <w:r>
               <w:rPr>
@@ -3647,8 +3713,7 @@
               <w:tab w:val="left" w:pos="660"/>
               <w:tab w:val="right" w:leader="dot" w:pos="9345"/>
             </w:tabs>
-            <w:spacing w:line="240" w:lineRule="auto"/>
-            <w:contextualSpacing/>
+            <w:spacing w:after="0" w:line="240" w:lineRule="auto"/>
             <w:rPr>
               <w:rFonts w:asciiTheme="minorHAnsi" w:eastAsiaTheme="minorEastAsia" w:hAnsiTheme="minorHAnsi" w:cstheme="minorBidi"/>
               <w:noProof/>
@@ -3656,7 +3721,7 @@
               <w:szCs w:val="22"/>
             </w:rPr>
           </w:pPr>
-          <w:hyperlink w:anchor="_Toc211530774" w:history="1">
+          <w:hyperlink w:anchor="_Toc212122923" w:history="1">
             <w:r>
               <w:rPr>
                 <w:rStyle w:val="a5"/>
@@ -3699,7 +3764,7 @@
                 <w:noProof/>
                 <w:webHidden/>
               </w:rPr>
-              <w:instrText xml:space="preserve"> PAGEREF _Toc211530774 \h </w:instrText>
+              <w:instrText xml:space="preserve"> PAGEREF _Toc212122923 \h </w:instrText>
             </w:r>
             <w:r>
               <w:rPr>
@@ -3737,8 +3802,7 @@
               <w:tab w:val="left" w:pos="440"/>
               <w:tab w:val="right" w:leader="dot" w:pos="9345"/>
             </w:tabs>
-            <w:spacing w:line="240" w:lineRule="auto"/>
-            <w:contextualSpacing/>
+            <w:spacing w:after="0" w:line="240" w:lineRule="auto"/>
             <w:rPr>
               <w:rFonts w:asciiTheme="minorHAnsi" w:eastAsiaTheme="minorEastAsia" w:hAnsiTheme="minorHAnsi" w:cstheme="minorBidi"/>
               <w:noProof/>
@@ -3746,7 +3810,7 @@
               <w:szCs w:val="22"/>
             </w:rPr>
           </w:pPr>
-          <w:hyperlink w:anchor="_Toc211530775" w:history="1">
+          <w:hyperlink w:anchor="_Toc212122924" w:history="1">
             <w:r>
               <w:rPr>
                 <w:rStyle w:val="a5"/>
@@ -3768,7 +3832,7 @@
                 <w:rStyle w:val="a5"/>
                 <w:noProof/>
               </w:rPr>
-              <w:t>Порядок контроля и приёмки</w:t>
+              <w:t>ПОРЯДОК КОНТРОЛЯ И ПРИЁМКИ</w:t>
             </w:r>
             <w:r>
               <w:rPr>
@@ -3789,7 +3853,7 @@
                 <w:noProof/>
                 <w:webHidden/>
               </w:rPr>
-              <w:instrText xml:space="preserve"> PAGEREF _Toc211530775 \h </w:instrText>
+              <w:instrText xml:space="preserve"> PAGEREF _Toc212122924 \h </w:instrText>
             </w:r>
             <w:r>
               <w:rPr>
@@ -3827,8 +3891,7 @@
               <w:tab w:val="left" w:pos="440"/>
               <w:tab w:val="right" w:leader="dot" w:pos="9345"/>
             </w:tabs>
-            <w:spacing w:line="240" w:lineRule="auto"/>
-            <w:contextualSpacing/>
+            <w:spacing w:after="0" w:line="240" w:lineRule="auto"/>
             <w:rPr>
               <w:rFonts w:asciiTheme="minorHAnsi" w:eastAsiaTheme="minorEastAsia" w:hAnsiTheme="minorHAnsi" w:cstheme="minorBidi"/>
               <w:noProof/>
@@ -3836,7 +3899,7 @@
               <w:szCs w:val="22"/>
             </w:rPr>
           </w:pPr>
-          <w:hyperlink w:anchor="_Toc211530776" w:history="1">
+          <w:hyperlink w:anchor="_Toc212122925" w:history="1">
             <w:r>
               <w:rPr>
                 <w:rStyle w:val="a5"/>
@@ -3858,7 +3921,7 @@
                 <w:rStyle w:val="a5"/>
                 <w:noProof/>
               </w:rPr>
-              <w:t>Дополнительно</w:t>
+              <w:t>ДОПОЛНИТЕЛЬНО</w:t>
             </w:r>
             <w:r>
               <w:rPr>
@@ -3879,7 +3942,7 @@
                 <w:noProof/>
                 <w:webHidden/>
               </w:rPr>
-              <w:instrText xml:space="preserve"> PAGEREF _Toc211530776 \h </w:instrText>
+              <w:instrText xml:space="preserve"> PAGEREF _Toc212122925 \h </w:instrText>
             </w:r>
             <w:r>
               <w:rPr>
@@ -3917,8 +3980,7 @@
               <w:tab w:val="left" w:pos="660"/>
               <w:tab w:val="right" w:leader="dot" w:pos="9345"/>
             </w:tabs>
-            <w:spacing w:line="240" w:lineRule="auto"/>
-            <w:contextualSpacing/>
+            <w:spacing w:after="0" w:line="240" w:lineRule="auto"/>
             <w:rPr>
               <w:rFonts w:asciiTheme="minorHAnsi" w:eastAsiaTheme="minorEastAsia" w:hAnsiTheme="minorHAnsi" w:cstheme="minorBidi"/>
               <w:noProof/>
@@ -3926,7 +3988,7 @@
               <w:szCs w:val="22"/>
             </w:rPr>
           </w:pPr>
-          <w:hyperlink w:anchor="_Toc211530777" w:history="1">
+          <w:hyperlink w:anchor="_Toc212122926" w:history="1">
             <w:r>
               <w:rPr>
                 <w:rStyle w:val="a5"/>
@@ -3969,7 +4031,7 @@
                 <w:noProof/>
                 <w:webHidden/>
               </w:rPr>
-              <w:instrText xml:space="preserve"> PAGEREF _Toc211530777 \h </w:instrText>
+              <w:instrText xml:space="preserve"> PAGEREF _Toc212122926 \h </w:instrText>
             </w:r>
             <w:r>
               <w:rPr>
@@ -4067,15 +4129,15 @@
           <w:sz w:val="32"/>
         </w:rPr>
       </w:pPr>
-      <w:bookmarkStart w:id="1" w:name="_Toc211530742"/>
+      <w:bookmarkStart w:id="0" w:name="_Toc212122891"/>
       <w:r>
         <w:rPr>
           <w:sz w:val="32"/>
         </w:rPr>
         <w:lastRenderedPageBreak/>
-        <w:t>Общие положения</w:t>
-      </w:r>
-      <w:bookmarkEnd w:id="1"/>
+        <w:t>ОБЩИЕ ПОЛОЖЕНИЯ</w:t>
+      </w:r>
+      <w:bookmarkEnd w:id="0"/>
     </w:p>
     <w:p>
       <w:pPr>
@@ -4090,11 +4152,11 @@
       <w:r>
         <w:t xml:space="preserve"> </w:t>
       </w:r>
-      <w:bookmarkStart w:id="2" w:name="_Toc211530743"/>
+      <w:bookmarkStart w:id="1" w:name="_Toc212122892"/>
       <w:r>
         <w:t>Полное наименование системы и её условное обозначение</w:t>
       </w:r>
-      <w:bookmarkEnd w:id="2"/>
+      <w:bookmarkEnd w:id="1"/>
     </w:p>
     <w:p>
       <w:pPr>
@@ -4141,11 +4203,11 @@
       <w:r>
         <w:t xml:space="preserve"> </w:t>
       </w:r>
-      <w:bookmarkStart w:id="3" w:name="_Toc211530744"/>
+      <w:bookmarkStart w:id="2" w:name="_Toc212122893"/>
       <w:r>
         <w:t>Организационная структура и роли</w:t>
       </w:r>
-      <w:bookmarkEnd w:id="3"/>
+      <w:bookmarkEnd w:id="2"/>
     </w:p>
     <w:p>
       <w:pPr>
@@ -4184,7 +4246,7 @@
         <w:t>Разработчики аппаратной части / программного обеспечения</w:t>
       </w:r>
       <w:r>
-        <w:t xml:space="preserve"> — проектирование схемы, подбор компонентов, сборка прототипа, тестирование КТС, реализация прошивки микроконтроллера, серверной части/хранилища и интерфейсов (Абрахин Е. Д., Бек В. А.)</w:t>
+        <w:t xml:space="preserve"> — проектирование схемы, подбор компонентов, сборка прототипа, тестирование КТС, реализация прошивки микроконтроллера, хранилища и интерфейсов (Абрахин Е. Д., Бек В. А.)</w:t>
       </w:r>
     </w:p>
     <w:p>
@@ -4216,7 +4278,7 @@
         <w:t>Владелец репозитория (GitHub)</w:t>
       </w:r>
       <w:r>
-        <w:t xml:space="preserve"> — отвечает за структуру репозитория, лицензию, инструкции по сборке и развёртыванию. (Абрахин Е. Д.)</w:t>
+        <w:t xml:space="preserve"> — отвечает за структуру репозитория, лицензию, инструкции по развёртыванию и запуску. (Абрахин Е. Д.)</w:t>
       </w:r>
     </w:p>
     <w:p>
@@ -4232,19 +4294,11 @@
       <w:r>
         <w:t xml:space="preserve"> </w:t>
       </w:r>
-      <w:bookmarkStart w:id="4" w:name="_Toc211530745"/>
+      <w:bookmarkStart w:id="3" w:name="_Toc212122894"/>
       <w:r>
         <w:t>Сроки начала и окончания работ</w:t>
       </w:r>
-      <w:bookmarkEnd w:id="4"/>
-    </w:p>
-    <w:p>
-      <w:pPr>
-        <w:jc w:val="both"/>
-      </w:pPr>
-      <w:r>
-        <w:t xml:space="preserve">В документе указаны ориентировочные сроки: </w:t>
-      </w:r>
+      <w:bookmarkEnd w:id="3"/>
     </w:p>
     <w:p>
       <w:pPr>
@@ -4258,7 +4312,7 @@
         <w:jc w:val="both"/>
       </w:pPr>
       <w:r>
-        <w:t>начало работ — декабрь 2025 г.,</w:t>
+        <w:t>Начало работ — декабрь 2025 г.,</w:t>
       </w:r>
     </w:p>
     <w:p>
@@ -4273,7 +4327,7 @@
         <w:jc w:val="both"/>
       </w:pPr>
       <w:r>
-        <w:t>окончание — не позднее мая 2026 г.</w:t>
+        <w:t>Окончание — не позднее мая 2026 г.</w:t>
       </w:r>
     </w:p>
     <w:p>
@@ -4290,11 +4344,11 @@
       <w:r>
         <w:t xml:space="preserve"> </w:t>
       </w:r>
-      <w:bookmarkStart w:id="5" w:name="_Toc211530746"/>
+      <w:bookmarkStart w:id="4" w:name="_Toc212122895"/>
       <w:r>
         <w:t>Источники и порядок финансирования</w:t>
       </w:r>
-      <w:bookmarkEnd w:id="5"/>
+      <w:bookmarkEnd w:id="4"/>
     </w:p>
     <w:p>
       <w:pPr>
@@ -4302,14 +4356,14 @@
         <w:jc w:val="both"/>
       </w:pPr>
       <w:r>
-        <w:t>Проект реализуется в рамках образовательной программы «Интернет вещей» факультета Прикладной математики — процессов управления СПбГУ. Финансирование и выдача аппаратных комплектов/компонентов — в пределах каких-нибудь средств.</w:t>
-      </w:r>
-    </w:p>
-    <w:p>
-      <w:pPr>
-        <w:spacing w:after="120" w:line="240" w:lineRule="auto"/>
-        <w:jc w:val="both"/>
-      </w:pPr>
+        <w:t xml:space="preserve">Проект реализуется в рамках образовательной программы «Интернет вещей» факультета Прикладной математики — процессов управления СПбГУ. </w:t>
+      </w:r>
+      <w:r>
+        <w:t>Финансирование и обеспечение аппаратурой осуществляется в пределах доступных средств</w:t>
+      </w:r>
+      <w:r>
+        <w:t>.</w:t>
+      </w:r>
     </w:p>
     <w:p>
       <w:pPr>
@@ -4322,14 +4376,13 @@
         <w:jc w:val="both"/>
       </w:pPr>
       <w:r>
-        <w:lastRenderedPageBreak/>
         <w:t xml:space="preserve"> </w:t>
       </w:r>
-      <w:bookmarkStart w:id="6" w:name="_Toc211530747"/>
+      <w:bookmarkStart w:id="5" w:name="_Toc212122896"/>
       <w:r>
         <w:t>Результаты разработки</w:t>
       </w:r>
-      <w:bookmarkEnd w:id="6"/>
+      <w:bookmarkEnd w:id="5"/>
     </w:p>
     <w:p>
       <w:pPr>
@@ -4351,6 +4404,7 @@
         <w:jc w:val="both"/>
       </w:pPr>
       <w:r>
+        <w:lastRenderedPageBreak/>
         <w:t>Аппаратный прототип (фотографии/сборочные схемы, спецификация компонентов).</w:t>
       </w:r>
     </w:p>
@@ -4381,7 +4435,7 @@
         <w:jc w:val="both"/>
       </w:pPr>
       <w:r>
-        <w:t>Документация: общее описание системы, пользовательское руководство, инструкция по сборке/установке, программа и методика испытаний, отчёт по тестированию.</w:t>
+        <w:t>Документация: общее описание системы, пользовательское руководство, инструкция по установке, программа и методика испытаний, отчёт по тестированию.</w:t>
       </w:r>
     </w:p>
     <w:p>
@@ -4435,11 +4489,11 @@
       <w:r>
         <w:t xml:space="preserve"> </w:t>
       </w:r>
-      <w:bookmarkStart w:id="7" w:name="_Toc211530748"/>
+      <w:bookmarkStart w:id="6" w:name="_Toc212122897"/>
       <w:r>
         <w:t>Термины и определения</w:t>
       </w:r>
-      <w:bookmarkEnd w:id="7"/>
+      <w:bookmarkEnd w:id="6"/>
     </w:p>
     <w:p>
       <w:pPr>
@@ -4447,7 +4501,7 @@
         <w:jc w:val="both"/>
       </w:pPr>
       <w:r>
-        <w:t>Краткие определения ключевых терминов (имеющиеся в документе и расширенные для однозначности):</w:t>
+        <w:t>Краткие определения ключевых терминов (имеющиеся в документе и расширенные):</w:t>
       </w:r>
     </w:p>
     <w:p>
@@ -4571,15 +4625,15 @@
           <w:sz w:val="32"/>
         </w:rPr>
       </w:pPr>
-      <w:bookmarkStart w:id="8" w:name="_Toc211530749"/>
+      <w:bookmarkStart w:id="7" w:name="_Toc212122898"/>
       <w:r>
         <w:rPr>
           <w:sz w:val="32"/>
         </w:rPr>
         <w:lastRenderedPageBreak/>
-        <w:t>Назначение и цели создания системы</w:t>
-      </w:r>
-      <w:bookmarkEnd w:id="8"/>
+        <w:t>НАЗНАЧЕНИЕ И ЦЕЛИ СОЗДАНИЯ СИСТЕМЫ</w:t>
+      </w:r>
+      <w:bookmarkEnd w:id="7"/>
     </w:p>
     <w:p>
       <w:pPr>
@@ -4595,11 +4649,11 @@
       <w:r>
         <w:t xml:space="preserve"> </w:t>
       </w:r>
-      <w:bookmarkStart w:id="9" w:name="_Toc211530750"/>
+      <w:bookmarkStart w:id="8" w:name="_Toc212122899"/>
       <w:r>
         <w:t>Назначение</w:t>
       </w:r>
-      <w:bookmarkEnd w:id="9"/>
+      <w:bookmarkEnd w:id="8"/>
     </w:p>
     <w:p>
       <w:pPr>
@@ -4622,11 +4676,11 @@
       <w:r>
         <w:t xml:space="preserve"> </w:t>
       </w:r>
-      <w:bookmarkStart w:id="10" w:name="_Toc211530751"/>
+      <w:bookmarkStart w:id="9" w:name="_Toc212122900"/>
       <w:r>
         <w:t>Основные цели проекта</w:t>
       </w:r>
-      <w:bookmarkEnd w:id="10"/>
+      <w:bookmarkEnd w:id="9"/>
     </w:p>
     <w:p>
       <w:pPr>
@@ -4717,11 +4771,11 @@
       <w:r>
         <w:t xml:space="preserve"> </w:t>
       </w:r>
-      <w:bookmarkStart w:id="11" w:name="_Toc211530752"/>
+      <w:bookmarkStart w:id="10" w:name="_Toc212122901"/>
       <w:r>
         <w:t>Ограничения и допущения</w:t>
       </w:r>
-      <w:bookmarkEnd w:id="11"/>
+      <w:bookmarkEnd w:id="10"/>
     </w:p>
     <w:p>
       <w:pPr>
@@ -4798,11 +4852,11 @@
         <w:lastRenderedPageBreak/>
         <w:t xml:space="preserve"> </w:t>
       </w:r>
-      <w:bookmarkStart w:id="12" w:name="_Toc211530753"/>
+      <w:bookmarkStart w:id="11" w:name="_Toc212122902"/>
       <w:r>
         <w:t>Критерии успешности проекта</w:t>
       </w:r>
-      <w:bookmarkEnd w:id="12"/>
+      <w:bookmarkEnd w:id="11"/>
     </w:p>
     <w:p>
       <w:pPr>
@@ -4878,15 +4932,15 @@
           <w:sz w:val="32"/>
         </w:rPr>
       </w:pPr>
-      <w:bookmarkStart w:id="13" w:name="_Toc211530754"/>
+      <w:bookmarkStart w:id="12" w:name="_Toc212122903"/>
       <w:r>
         <w:rPr>
           <w:sz w:val="32"/>
         </w:rPr>
         <w:lastRenderedPageBreak/>
-        <w:t>Характеристика объекта автоматизации</w:t>
-      </w:r>
-      <w:bookmarkEnd w:id="13"/>
+        <w:t>ХАРАКТЕРИСТИКА ОБЪЕКТА АВТОМАТИЗАЦИИ</w:t>
+      </w:r>
+      <w:bookmarkEnd w:id="12"/>
     </w:p>
     <w:p>
       <w:pPr>
@@ -4902,11 +4956,11 @@
       <w:r>
         <w:t xml:space="preserve"> </w:t>
       </w:r>
-      <w:bookmarkStart w:id="14" w:name="_Toc211530755"/>
+      <w:bookmarkStart w:id="13" w:name="_Toc212122904"/>
       <w:r>
         <w:t>Объект и границы автоматизации</w:t>
       </w:r>
-      <w:bookmarkEnd w:id="14"/>
+      <w:bookmarkEnd w:id="13"/>
     </w:p>
     <w:p>
       <w:pPr>
@@ -4930,11 +4984,11 @@
       <w:r>
         <w:t xml:space="preserve"> </w:t>
       </w:r>
-      <w:bookmarkStart w:id="15" w:name="_Toc211530756"/>
+      <w:bookmarkStart w:id="14" w:name="_Toc212122905"/>
       <w:r>
         <w:t>Процессы автоматизации</w:t>
       </w:r>
-      <w:bookmarkEnd w:id="15"/>
+      <w:bookmarkEnd w:id="14"/>
     </w:p>
     <w:p>
       <w:pPr>
@@ -4999,7 +5053,7 @@
         <w:t>Мониторинг питания</w:t>
       </w:r>
       <w:r>
-        <w:t xml:space="preserve"> — измерение уровня заряда аккумулятора, уведомления о низком заряде, управление энергопотреблением. </w:t>
+        <w:t xml:space="preserve"> — измерение уровня заряда аккумулятора, уведомления о низком заряде. </w:t>
       </w:r>
     </w:p>
     <w:p>
@@ -5104,11 +5158,11 @@
       <w:r>
         <w:t xml:space="preserve"> </w:t>
       </w:r>
-      <w:bookmarkStart w:id="16" w:name="_Toc211530757"/>
+      <w:bookmarkStart w:id="15" w:name="_Toc212122906"/>
       <w:r>
         <w:t>Аппаратные компоненты (примерный перечень)</w:t>
       </w:r>
-      <w:bookmarkEnd w:id="16"/>
+      <w:bookmarkEnd w:id="15"/>
     </w:p>
     <w:p>
       <w:pPr>
@@ -5182,7 +5236,7 @@
         <w:jc w:val="both"/>
       </w:pPr>
       <w:r>
-        <w:t>Аккумуляторная батарея (7.4 В, ≥1000 mAh) с защитой от глубокого разряда.</w:t>
+        <w:t>Аккумуляторная батарея с защитой от глубокого разряда.</w:t>
       </w:r>
     </w:p>
     <w:p>
@@ -5200,11 +5254,11 @@
         <w:lastRenderedPageBreak/>
         <w:t xml:space="preserve"> </w:t>
       </w:r>
-      <w:bookmarkStart w:id="17" w:name="_Toc211530758"/>
+      <w:bookmarkStart w:id="16" w:name="_Toc212122907"/>
       <w:r>
         <w:t>Условия эксплуатации и сценарии использования</w:t>
       </w:r>
-      <w:bookmarkEnd w:id="17"/>
+      <w:bookmarkEnd w:id="16"/>
     </w:p>
     <w:p>
       <w:pPr>
@@ -5268,15 +5322,15 @@
           <w:sz w:val="32"/>
         </w:rPr>
       </w:pPr>
-      <w:bookmarkStart w:id="18" w:name="_Toc211530759"/>
+      <w:bookmarkStart w:id="17" w:name="_Toc212122908"/>
       <w:r>
         <w:rPr>
           <w:sz w:val="32"/>
         </w:rPr>
         <w:lastRenderedPageBreak/>
-        <w:t>Требования к системе</w:t>
-      </w:r>
-      <w:bookmarkEnd w:id="18"/>
+        <w:t>ТРЕБОВАНИЯ К СИСТЕМЕ</w:t>
+      </w:r>
+      <w:bookmarkEnd w:id="17"/>
     </w:p>
     <w:p>
       <w:pPr>
@@ -5291,11 +5345,11 @@
       <w:r>
         <w:t xml:space="preserve"> </w:t>
       </w:r>
-      <w:bookmarkStart w:id="19" w:name="_Toc211530760"/>
-      <w:r>
-        <w:t>Требования к структуре и функционированию системы (функциональные и некоторые нефункциональные требования)</w:t>
-      </w:r>
-      <w:bookmarkEnd w:id="19"/>
+      <w:bookmarkStart w:id="18" w:name="_Toc212122909"/>
+      <w:r>
+        <w:t>Требования к структуре и функционированию системы</w:t>
+      </w:r>
+      <w:bookmarkEnd w:id="18"/>
     </w:p>
     <w:p>
       <w:pPr>
@@ -5308,14 +5362,15 @@
         <w:ind w:left="1225" w:hanging="505"/>
         <w:jc w:val="both"/>
       </w:pPr>
-      <w:bookmarkStart w:id="20" w:name="_Toc211530761"/>
+      <w:bookmarkStart w:id="19" w:name="_Toc212122910"/>
       <w:r>
         <w:t>Функциональные требования</w:t>
       </w:r>
-      <w:bookmarkEnd w:id="20"/>
-    </w:p>
-    <w:p>
-      <w:pPr>
+      <w:bookmarkEnd w:id="19"/>
+    </w:p>
+    <w:p>
+      <w:pPr>
+        <w:spacing w:after="120" w:line="240" w:lineRule="auto"/>
         <w:jc w:val="both"/>
       </w:pPr>
       <w:r>
@@ -5395,7 +5450,13 @@
         <w:jc w:val="both"/>
       </w:pPr>
       <w:r>
-        <w:t xml:space="preserve">Обнаружение попыток несанкционированного доступа: обработка данных от датчиков вибрации/шока, открытия, звука. </w:t>
+        <w:t>Обнаружение попыток несанкционированного доступа: обработка данных от датчиков вибрации, переворота</w:t>
+      </w:r>
+      <w:r>
+        <w:t>,</w:t>
+      </w:r>
+      <w:r>
+        <w:t xml:space="preserve"> открытия, звука. </w:t>
       </w:r>
     </w:p>
     <w:p>
@@ -5425,7 +5486,7 @@
         <w:jc w:val="both"/>
       </w:pPr>
       <w:r>
-        <w:t xml:space="preserve">Локальное логирование всех ключевых событий (входы, попытки взлома, потеря питания, обновления). </w:t>
+        <w:t xml:space="preserve">Локальное логирование всех ключевых событий (входы, попытки взлома, потеря питания). </w:t>
       </w:r>
     </w:p>
     <w:p>
@@ -5454,11 +5515,11 @@
         <w:ind w:left="1225" w:hanging="505"/>
         <w:jc w:val="both"/>
       </w:pPr>
-      <w:bookmarkStart w:id="21" w:name="_Toc211530762"/>
+      <w:bookmarkStart w:id="20" w:name="_Toc212122911"/>
       <w:r>
         <w:t>Нефункциональные требования (ключевые метрики)</w:t>
       </w:r>
-      <w:bookmarkEnd w:id="21"/>
+      <w:bookmarkEnd w:id="20"/>
     </w:p>
     <w:p>
       <w:pPr>
@@ -5502,7 +5563,7 @@
         <w:jc w:val="both"/>
       </w:pPr>
       <w:r>
-        <w:t xml:space="preserve">Время активации сигнализации при попытке взлома: не более 0,2 секунды. </w:t>
+        <w:t xml:space="preserve">Время активации сигнализации при обнаружении попытки взлома: не более 0.5 секунды. </w:t>
       </w:r>
     </w:p>
     <w:p>
@@ -5546,11 +5607,11 @@
         <w:ind w:left="1225" w:hanging="505"/>
         <w:jc w:val="both"/>
       </w:pPr>
-      <w:bookmarkStart w:id="22" w:name="_Toc211530763"/>
+      <w:bookmarkStart w:id="21" w:name="_Toc212122912"/>
       <w:r>
         <w:t>Удобство и интерфейс</w:t>
       </w:r>
-      <w:bookmarkEnd w:id="22"/>
+      <w:bookmarkEnd w:id="21"/>
     </w:p>
     <w:p>
       <w:pPr>
@@ -5559,7 +5620,7 @@
         <w:jc w:val="both"/>
       </w:pPr>
       <w:r>
-        <w:t>Наличие простого и понятного веб-или мобильного интерфейса для мониторинга состояния сейфа и получения уведомлений. Документация по интерфейсам (API) и примеры использования.</w:t>
+        <w:t>Наличие простого и понятного мобильного интерфейса для мониторинга состояния сейфа и получения уведомлений. Документация по интерфейсам (API) и примеры использования.</w:t>
       </w:r>
     </w:p>
     <w:p>
@@ -5573,14 +5634,13 @@
         <w:jc w:val="both"/>
       </w:pPr>
       <w:r>
-        <w:lastRenderedPageBreak/>
         <w:t xml:space="preserve"> </w:t>
       </w:r>
-      <w:bookmarkStart w:id="23" w:name="_Toc211530764"/>
+      <w:bookmarkStart w:id="22" w:name="_Toc212122913"/>
       <w:r>
         <w:t>Требования к техническому обеспечению (КТС)</w:t>
       </w:r>
-      <w:bookmarkEnd w:id="23"/>
+      <w:bookmarkEnd w:id="22"/>
     </w:p>
     <w:p>
       <w:pPr>
@@ -5615,10 +5675,11 @@
           <w:b/>
           <w:bCs/>
         </w:rPr>
+        <w:lastRenderedPageBreak/>
         <w:t>Микроконтроллер</w:t>
       </w:r>
       <w:r>
-        <w:t xml:space="preserve">: поддержка управления не менее чем 8 периферийными устройствами, поддержка Wi-Fi или Bluetooth, режимы низкого энергопотребления; потребление в режиме ожидания — не более 70 мА. </w:t>
+        <w:t xml:space="preserve">: поддержка управления не менее чем 8 периферийными устройствами, поддержка Wi-Fi или Bluetooth, режимы низкого энергопотребления; потребление в режиме ожидания. </w:t>
       </w:r>
     </w:p>
     <w:p>
@@ -5640,7 +5701,13 @@
         <w:t>Модуль управления замком</w:t>
       </w:r>
       <w:r>
-        <w:t xml:space="preserve">: электромеханический или сервоприводной; время срабатывания ≤ 0,5 с; ресурс не менее 100 000 циклов; питание 5–12 В. </w:t>
+        <w:t>: электромеханический или сервоприводн</w:t>
+      </w:r>
+      <w:r>
+        <w:t>ы</w:t>
+      </w:r>
+      <w:r>
+        <w:t xml:space="preserve">й; время срабатывания ≤ 0,5 с; ресурс не менее 100 000 циклов. </w:t>
       </w:r>
     </w:p>
     <w:p>
@@ -5662,7 +5729,13 @@
         <w:t>Датчики безопасности</w:t>
       </w:r>
       <w:r>
-        <w:t xml:space="preserve">: датчик вибрации/удара, датчик открытия дверцы, опционально — датчик звука. </w:t>
+        <w:t>: датчик вибрации</w:t>
+      </w:r>
+      <w:r>
+        <w:t xml:space="preserve">, </w:t>
+      </w:r>
+      <w:r>
+        <w:t xml:space="preserve">тилт-датчик, датчик открытия дверцы, опционально — датчик звука. </w:t>
       </w:r>
     </w:p>
     <w:p>
@@ -5706,7 +5779,7 @@
         <w:t>Аккумуляторная батарея</w:t>
       </w:r>
       <w:r>
-        <w:t xml:space="preserve">: напряжение 7.4 В, ёмкость ≥ 1000 mAh, защита от глубокого разряда и короткого замыкания; автономная работа — не менее 6 месяцев (при заявленной нагрузке). </w:t>
+        <w:t xml:space="preserve">: защита от глубокого разряда и короткого замыкания; автономная работа — не менее 2 месяцев (при заявленной нагрузке). </w:t>
       </w:r>
     </w:p>
     <w:p>
@@ -5728,7 +5801,7 @@
         <w:t>Корпус</w:t>
       </w:r>
       <w:r>
-        <w:t xml:space="preserve">: металл или прочный полимер, предотвращающий несанкционированный доступ к электронике при несанкционированном вскрытии. </w:t>
+        <w:t xml:space="preserve">: металл или прочный полимер, предотвращающий несанкционированный доступ к электронике без несанкционированного вскрытия. </w:t>
       </w:r>
     </w:p>
     <w:p>
@@ -5750,7 +5823,7 @@
         <w:t>Коммуникационный модуль</w:t>
       </w:r>
       <w:r>
-        <w:t xml:space="preserve">: поддержка Wi-Fi (предпочтительно 802.11 b/g/n) или Bluetooth; каналы должны поддерживать шифрование. </w:t>
+        <w:t xml:space="preserve">: поддержка Wi-Fi или Bluetooth; каналы должны поддерживать шифрование. </w:t>
       </w:r>
     </w:p>
     <w:p>
@@ -5776,11 +5849,11 @@
       <w:r>
         <w:t xml:space="preserve"> </w:t>
       </w:r>
-      <w:bookmarkStart w:id="24" w:name="_Toc211530765"/>
+      <w:bookmarkStart w:id="23" w:name="_Toc212122914"/>
       <w:r>
         <w:t>Требования к информационному обеспечению системы</w:t>
       </w:r>
-      <w:bookmarkEnd w:id="24"/>
+      <w:bookmarkEnd w:id="23"/>
     </w:p>
     <w:p>
       <w:pPr>
@@ -5867,7 +5940,7 @@
         <w:t xml:space="preserve">Защита данных: </w:t>
       </w:r>
       <w:r>
-        <w:t xml:space="preserve">аутентификация доступа к интерфейсам управления; шифрование конфиденциальных данных (например, ключей) в хранилище; шифрование трафика при передаче (TLS для Wi-Fi). </w:t>
+        <w:t xml:space="preserve">аутентификация доступа к интерфейсам управления; шифрование конфиденциальных данных (например, ключей) в хранилище; шифрование трафика при передаче. </w:t>
       </w:r>
     </w:p>
     <w:p>
@@ -5886,7 +5959,6 @@
           <w:b/>
           <w:bCs/>
         </w:rPr>
-        <w:lastRenderedPageBreak/>
         <w:t xml:space="preserve">Резервное копирование и экспорт данных. </w:t>
       </w:r>
       <w:r>
@@ -5905,13 +5977,14 @@
         <w:jc w:val="both"/>
       </w:pPr>
       <w:r>
+        <w:lastRenderedPageBreak/>
         <w:t xml:space="preserve"> </w:t>
       </w:r>
-      <w:bookmarkStart w:id="25" w:name="_Toc211530766"/>
+      <w:bookmarkStart w:id="24" w:name="_Toc212122915"/>
       <w:r>
         <w:t>Требования к программному обеспечению (ПО)</w:t>
       </w:r>
-      <w:bookmarkEnd w:id="25"/>
+      <w:bookmarkEnd w:id="24"/>
     </w:p>
     <w:p>
       <w:pPr>
@@ -5923,11 +5996,11 @@
         <w:spacing w:after="240" w:line="240" w:lineRule="auto"/>
         <w:jc w:val="both"/>
       </w:pPr>
-      <w:bookmarkStart w:id="26" w:name="_Toc211530767"/>
+      <w:bookmarkStart w:id="25" w:name="_Toc212122916"/>
       <w:r>
         <w:t>Общие требования</w:t>
       </w:r>
-      <w:bookmarkEnd w:id="26"/>
+      <w:bookmarkEnd w:id="25"/>
     </w:p>
     <w:p>
       <w:pPr>
@@ -5985,11 +6058,11 @@
         <w:ind w:left="1225" w:hanging="505"/>
         <w:jc w:val="both"/>
       </w:pPr>
-      <w:bookmarkStart w:id="27" w:name="_Toc211530768"/>
+      <w:bookmarkStart w:id="26" w:name="_Toc212122917"/>
       <w:r>
         <w:t>Безопасность ПО</w:t>
       </w:r>
-      <w:bookmarkEnd w:id="27"/>
+      <w:bookmarkEnd w:id="26"/>
     </w:p>
     <w:p>
       <w:pPr>
@@ -6003,7 +6076,7 @@
         <w:jc w:val="both"/>
       </w:pPr>
       <w:r>
-        <w:t>Хранение ключевых секретов должно быть защищённым; при развертывании в тестовой среде — использовать тестовые секреты.</w:t>
+        <w:t>Хранение ключевых секретов должно быть защищённым.</w:t>
       </w:r>
     </w:p>
     <w:p>
@@ -6065,15 +6138,15 @@
           <w:sz w:val="32"/>
         </w:rPr>
       </w:pPr>
-      <w:bookmarkStart w:id="28" w:name="_Toc211530769"/>
+      <w:bookmarkStart w:id="27" w:name="_Toc212122918"/>
       <w:r>
         <w:rPr>
           <w:sz w:val="32"/>
         </w:rPr>
         <w:lastRenderedPageBreak/>
-        <w:t>Требования к программной документации</w:t>
-      </w:r>
-      <w:bookmarkEnd w:id="28"/>
+        <w:t>ТРЕБОВАНИЯ К ПРОГРАММНОЙ ДОКУМЕНТАЦИИ</w:t>
+      </w:r>
+      <w:bookmarkEnd w:id="27"/>
     </w:p>
     <w:p>
       <w:pPr>
@@ -6088,19 +6161,29 @@
       <w:r>
         <w:t xml:space="preserve"> </w:t>
       </w:r>
-      <w:bookmarkStart w:id="29" w:name="_Toc211530770"/>
+      <w:bookmarkStart w:id="28" w:name="_Toc212122919"/>
       <w:r>
         <w:t>Перечень обязательных документов</w:t>
       </w:r>
-      <w:bookmarkEnd w:id="29"/>
-    </w:p>
-    <w:p>
-      <w:pPr>
+      <w:bookmarkEnd w:id="28"/>
+    </w:p>
+    <w:p>
+      <w:pPr>
+        <w:spacing w:after="120" w:line="240" w:lineRule="auto"/>
         <w:jc w:val="both"/>
       </w:pPr>
       <w:r>
         <w:tab/>
-        <w:t>README (корневой файл репозитория)</w:t>
+      </w:r>
+      <w:r>
+        <w:rPr>
+          <w:b/>
+          <w:bCs/>
+        </w:rPr>
+        <w:t>README</w:t>
+      </w:r>
+      <w:r>
+        <w:t xml:space="preserve"> (корневой файл репозитория)</w:t>
       </w:r>
     </w:p>
     <w:p>
@@ -6165,11 +6248,22 @@
     </w:p>
     <w:p>
       <w:pPr>
+        <w:spacing w:after="120" w:line="240" w:lineRule="auto"/>
         <w:jc w:val="both"/>
       </w:pPr>
       <w:r>
         <w:tab/>
-        <w:t>Руководство пользователя (UserManual)</w:t>
+        <w:t>Руководство пользователя (</w:t>
+      </w:r>
+      <w:r>
+        <w:rPr>
+          <w:b/>
+          <w:bCs/>
+        </w:rPr>
+        <w:t>UserManual</w:t>
+      </w:r>
+      <w:r>
+        <w:t>)</w:t>
       </w:r>
     </w:p>
     <w:p>
@@ -6199,7 +6293,7 @@
         <w:jc w:val="both"/>
       </w:pPr>
       <w:r>
-        <w:t>Описание интерфейсов (локальная панель, веб/мобильный интерфейс). Пошаговые сценарии: открытие/закрытие, регистрация пользователя, восстановление доступа, поведение при тревоге.</w:t>
+        <w:t>Описание интерфейсов (локальная панель, мобильный интерфейс). Пошаговые сценарии: открытие/закрытие, регистрация пользователя, восстановление доступа, поведение при тревоге.</w:t>
       </w:r>
     </w:p>
     <w:p>
@@ -6219,11 +6313,22 @@
     </w:p>
     <w:p>
       <w:pPr>
+        <w:spacing w:after="120" w:line="240" w:lineRule="auto"/>
         <w:jc w:val="both"/>
       </w:pPr>
       <w:r>
         <w:tab/>
-        <w:t>Руководство по установке и настройке (InstallationGuide)</w:t>
+        <w:t>Руководство по установке и настройке (</w:t>
+      </w:r>
+      <w:r>
+        <w:rPr>
+          <w:b/>
+          <w:bCs/>
+        </w:rPr>
+        <w:t>InstallationGuide</w:t>
+      </w:r>
+      <w:r>
+        <w:t>)</w:t>
       </w:r>
     </w:p>
     <w:p>
@@ -6285,11 +6390,11 @@
       <w:r>
         <w:t xml:space="preserve"> </w:t>
       </w:r>
-      <w:bookmarkStart w:id="30" w:name="_Toc211530771"/>
+      <w:bookmarkStart w:id="29" w:name="_Toc212122920"/>
       <w:r>
         <w:t>Требования к оформлению документации</w:t>
       </w:r>
-      <w:bookmarkEnd w:id="30"/>
+      <w:bookmarkEnd w:id="29"/>
     </w:p>
     <w:p>
       <w:pPr>
@@ -6328,15 +6433,15 @@
           <w:sz w:val="32"/>
         </w:rPr>
       </w:pPr>
-      <w:bookmarkStart w:id="31" w:name="_Toc211530772"/>
+      <w:bookmarkStart w:id="30" w:name="_Toc212122921"/>
       <w:r>
         <w:rPr>
           <w:sz w:val="32"/>
         </w:rPr>
         <w:lastRenderedPageBreak/>
-        <w:t>Стадии и этапы разработки</w:t>
-      </w:r>
-      <w:bookmarkEnd w:id="31"/>
+        <w:t>СТАДИИ И ЭТАПЫ РАЗРАБОТКИ</w:t>
+      </w:r>
+      <w:bookmarkEnd w:id="30"/>
     </w:p>
     <w:p>
       <w:pPr>
@@ -6352,11 +6457,11 @@
       <w:r>
         <w:t xml:space="preserve"> </w:t>
       </w:r>
-      <w:bookmarkStart w:id="32" w:name="_Toc211530773"/>
+      <w:bookmarkStart w:id="31" w:name="_Toc212122922"/>
       <w:r>
         <w:t>Общая структура этапов</w:t>
       </w:r>
-      <w:bookmarkEnd w:id="32"/>
+      <w:bookmarkEnd w:id="31"/>
     </w:p>
     <w:p>
       <w:pPr>
@@ -6462,11 +6567,11 @@
       <w:r>
         <w:t xml:space="preserve"> </w:t>
       </w:r>
-      <w:bookmarkStart w:id="33" w:name="_Toc211530774"/>
+      <w:bookmarkStart w:id="32" w:name="_Toc212122923"/>
       <w:r>
         <w:t>Управление изменениями ТЗ</w:t>
       </w:r>
-      <w:bookmarkEnd w:id="33"/>
+      <w:bookmarkEnd w:id="32"/>
     </w:p>
     <w:p>
       <w:pPr>
@@ -6493,15 +6598,15 @@
           <w:sz w:val="32"/>
         </w:rPr>
       </w:pPr>
-      <w:bookmarkStart w:id="34" w:name="_Toc211530775"/>
+      <w:bookmarkStart w:id="33" w:name="_Toc212122924"/>
       <w:r>
         <w:rPr>
           <w:sz w:val="32"/>
         </w:rPr>
         <w:lastRenderedPageBreak/>
-        <w:t>Порядок контроля и приёмки</w:t>
-      </w:r>
-      <w:bookmarkEnd w:id="34"/>
+        <w:t>ПОРЯДОК КОНТРОЛЯ И ПРИЁМКИ</w:t>
+      </w:r>
+      <w:bookmarkEnd w:id="33"/>
     </w:p>
     <w:p>
       <w:pPr>
@@ -6528,36 +6633,34 @@
           <w:sz w:val="32"/>
         </w:rPr>
       </w:pPr>
-      <w:bookmarkStart w:id="35" w:name="_Toc211530776"/>
+      <w:bookmarkStart w:id="34" w:name="_Toc212122925"/>
       <w:r>
         <w:rPr>
           <w:sz w:val="32"/>
         </w:rPr>
         <w:lastRenderedPageBreak/>
-        <w:t>Дополнительно</w:t>
-      </w:r>
-      <w:bookmarkStart w:id="36" w:name="_GoBack"/>
+        <w:t>ДОПОЛНИТЕЛЬНО</w:t>
+      </w:r>
+      <w:bookmarkEnd w:id="34"/>
+    </w:p>
+    <w:p>
+      <w:pPr>
+        <w:pStyle w:val="1"/>
+        <w:numPr>
+          <w:ilvl w:val="1"/>
+          <w:numId w:val="22"/>
+        </w:numPr>
+        <w:spacing w:after="240" w:line="240" w:lineRule="auto"/>
+        <w:ind w:left="788" w:hanging="431"/>
+        <w:jc w:val="both"/>
+      </w:pPr>
+      <w:bookmarkStart w:id="35" w:name="_Toc211530433"/>
+      <w:bookmarkStart w:id="36" w:name="_Toc212122926"/>
+      <w:r>
+        <w:t>Обозначения и сокращения</w:t>
+      </w:r>
       <w:bookmarkEnd w:id="35"/>
       <w:bookmarkEnd w:id="36"/>
-    </w:p>
-    <w:p>
-      <w:pPr>
-        <w:pStyle w:val="1"/>
-        <w:numPr>
-          <w:ilvl w:val="1"/>
-          <w:numId w:val="22"/>
-        </w:numPr>
-        <w:spacing w:after="240" w:line="240" w:lineRule="auto"/>
-        <w:ind w:left="788" w:hanging="431"/>
-        <w:jc w:val="both"/>
-      </w:pPr>
-      <w:bookmarkStart w:id="37" w:name="_Toc211530433"/>
-      <w:bookmarkStart w:id="38" w:name="_Toc211530777"/>
-      <w:r>
-        <w:t>Обозначения и сокращения</w:t>
-      </w:r>
-      <w:bookmarkEnd w:id="37"/>
-      <w:bookmarkEnd w:id="38"/>
     </w:p>
     <w:p>
       <w:pPr>
@@ -6600,8 +6703,7 @@
           </w:tcPr>
           <w:p>
             <w:pPr>
-              <w:spacing w:after="0" w:line="360" w:lineRule="auto"/>
-              <w:contextualSpacing/>
+              <w:spacing w:before="120" w:after="120" w:line="240" w:lineRule="auto"/>
               <w:jc w:val="center"/>
               <w:rPr>
                 <w:b/>
@@ -6636,8 +6738,7 @@
           </w:tcPr>
           <w:p>
             <w:pPr>
-              <w:spacing w:after="0" w:line="360" w:lineRule="auto"/>
-              <w:contextualSpacing/>
+              <w:spacing w:before="120" w:after="120" w:line="240" w:lineRule="auto"/>
               <w:jc w:val="center"/>
               <w:rPr>
                 <w:b/>
@@ -6674,8 +6775,7 @@
           </w:tcPr>
           <w:p>
             <w:pPr>
-              <w:spacing w:after="0" w:line="360" w:lineRule="auto"/>
-              <w:contextualSpacing/>
+              <w:spacing w:before="120" w:after="120" w:line="240" w:lineRule="auto"/>
               <w:jc w:val="center"/>
               <w:rPr>
                 <w:sz w:val="24"/>
@@ -6709,8 +6809,7 @@
           </w:tcPr>
           <w:p>
             <w:pPr>
-              <w:spacing w:after="0" w:line="360" w:lineRule="auto"/>
-              <w:contextualSpacing/>
+              <w:spacing w:before="120" w:after="120" w:line="240" w:lineRule="auto"/>
               <w:jc w:val="center"/>
               <w:rPr>
                 <w:sz w:val="24"/>
@@ -6746,8 +6845,7 @@
           </w:tcPr>
           <w:p>
             <w:pPr>
-              <w:spacing w:after="0" w:line="360" w:lineRule="auto"/>
-              <w:contextualSpacing/>
+              <w:spacing w:before="120" w:after="120" w:line="240" w:lineRule="auto"/>
               <w:jc w:val="center"/>
               <w:rPr>
                 <w:sz w:val="24"/>
@@ -6776,8 +6874,7 @@
           </w:tcPr>
           <w:p>
             <w:pPr>
-              <w:spacing w:after="0" w:line="360" w:lineRule="auto"/>
-              <w:contextualSpacing/>
+              <w:spacing w:before="120" w:after="120" w:line="240" w:lineRule="auto"/>
               <w:jc w:val="center"/>
               <w:rPr>
                 <w:sz w:val="24"/>
@@ -6810,8 +6907,7 @@
           </w:tcPr>
           <w:p>
             <w:pPr>
-              <w:spacing w:after="0" w:line="360" w:lineRule="auto"/>
-              <w:contextualSpacing/>
+              <w:spacing w:before="120" w:after="120" w:line="240" w:lineRule="auto"/>
               <w:jc w:val="center"/>
               <w:rPr>
                 <w:lang w:val="en-US" w:eastAsia="en-US"/>
@@ -6838,8 +6934,7 @@
           </w:tcPr>
           <w:p>
             <w:pPr>
-              <w:spacing w:after="0" w:line="360" w:lineRule="auto"/>
-              <w:contextualSpacing/>
+              <w:spacing w:before="120" w:after="120" w:line="240" w:lineRule="auto"/>
               <w:jc w:val="center"/>
               <w:rPr>
                 <w:sz w:val="24"/>
@@ -6872,8 +6967,7 @@
           </w:tcPr>
           <w:p>
             <w:pPr>
-              <w:spacing w:after="0" w:line="360" w:lineRule="auto"/>
-              <w:contextualSpacing/>
+              <w:spacing w:before="120" w:after="120" w:line="240" w:lineRule="auto"/>
               <w:jc w:val="center"/>
               <w:rPr>
                 <w:lang w:val="en-US" w:eastAsia="en-US"/>
@@ -6900,8 +6994,7 @@
           </w:tcPr>
           <w:p>
             <w:pPr>
-              <w:spacing w:after="0" w:line="360" w:lineRule="auto"/>
-              <w:contextualSpacing/>
+              <w:spacing w:before="120" w:after="120" w:line="240" w:lineRule="auto"/>
               <w:jc w:val="center"/>
               <w:rPr>
                 <w:sz w:val="24"/>
@@ -6934,8 +7027,7 @@
           </w:tcPr>
           <w:p>
             <w:pPr>
-              <w:spacing w:after="0" w:line="360" w:lineRule="auto"/>
-              <w:contextualSpacing/>
+              <w:spacing w:before="120" w:after="120" w:line="240" w:lineRule="auto"/>
               <w:jc w:val="center"/>
               <w:rPr>
                 <w:lang w:val="en-US" w:eastAsia="en-US"/>
@@ -6962,8 +7054,7 @@
           </w:tcPr>
           <w:p>
             <w:pPr>
-              <w:spacing w:after="0" w:line="360" w:lineRule="auto"/>
-              <w:contextualSpacing/>
+              <w:spacing w:before="120" w:after="120" w:line="240" w:lineRule="auto"/>
               <w:jc w:val="center"/>
               <w:rPr>
                 <w:sz w:val="24"/>
@@ -6996,8 +7087,7 @@
           </w:tcPr>
           <w:p>
             <w:pPr>
-              <w:spacing w:after="0" w:line="360" w:lineRule="auto"/>
-              <w:contextualSpacing/>
+              <w:spacing w:before="120" w:after="120" w:line="240" w:lineRule="auto"/>
               <w:jc w:val="center"/>
               <w:rPr>
                 <w:lang w:eastAsia="en-US"/>
@@ -7024,8 +7114,7 @@
           </w:tcPr>
           <w:p>
             <w:pPr>
-              <w:spacing w:after="0" w:line="360" w:lineRule="auto"/>
-              <w:contextualSpacing/>
+              <w:spacing w:before="120" w:after="120" w:line="240" w:lineRule="auto"/>
               <w:jc w:val="center"/>
               <w:rPr>
                 <w:sz w:val="24"/>
@@ -7045,6 +7134,7 @@
         </w:tc>
       </w:tr>
     </w:tbl>
+    <w:p/>
     <w:p/>
     <w:sectPr>
       <w:footerReference w:type="default" r:id="rId8"/>
@@ -7061,7 +7151,7 @@
 </file>
 
 <file path=word/endnotes.xml><?xml version="1.0" encoding="utf-8"?>
-<w:endnotes xmlns:wpc="http://schemas.microsoft.com/office/word/2010/wordprocessingCanvas" xmlns:cx="http://schemas.microsoft.com/office/drawing/2014/chartex" xmlns:mc="http://schemas.openxmlformats.org/markup-compatibility/2006" xmlns:o="urn:schemas-microsoft-com:office:office" xmlns:r="http://schemas.openxmlformats.org/officeDocument/2006/relationships" xmlns:m="http://schemas.openxmlformats.org/officeDocument/2006/math" xmlns:v="urn:schemas-microsoft-com:vml" xmlns:wp14="http://schemas.microsoft.com/office/word/2010/wordprocessingDrawing" xmlns:wp="http://schemas.openxmlformats.org/drawingml/2006/wordprocessingDrawing" xmlns:w10="urn:schemas-microsoft-com:office:word" xmlns:w="http://schemas.openxmlformats.org/wordprocessingml/2006/main" xmlns:w14="http://schemas.microsoft.com/office/word/2010/wordml" xmlns:w15="http://schemas.microsoft.com/office/word/2012/wordml" xmlns:w16se="http://schemas.microsoft.com/office/word/2015/wordml/symex" xmlns:wpg="http://schemas.microsoft.com/office/word/2010/wordprocessingGroup" xmlns:wpi="http://schemas.microsoft.com/office/word/2010/wordprocessingInk" xmlns:wne="http://schemas.microsoft.com/office/word/2006/wordml" xmlns:wps="http://schemas.microsoft.com/office/word/2010/wordprocessingShape" mc:Ignorable="w14 w15 w16se wp14">
+<w:endnotes xmlns:wpc="http://schemas.microsoft.com/office/word/2010/wordprocessingCanvas" xmlns:cx="http://schemas.microsoft.com/office/drawing/2014/chartex" xmlns:cx1="http://schemas.microsoft.com/office/drawing/2015/9/8/chartex" xmlns:cx2="http://schemas.microsoft.com/office/drawing/2015/10/21/chartex" xmlns:cx3="http://schemas.microsoft.com/office/drawing/2016/5/9/chartex" xmlns:cx4="http://schemas.microsoft.com/office/drawing/2016/5/10/chartex" xmlns:cx5="http://schemas.microsoft.com/office/drawing/2016/5/11/chartex" xmlns:cx6="http://schemas.microsoft.com/office/drawing/2016/5/12/chartex" xmlns:cx7="http://schemas.microsoft.com/office/drawing/2016/5/13/chartex" xmlns:cx8="http://schemas.microsoft.com/office/drawing/2016/5/14/chartex" xmlns:mc="http://schemas.openxmlformats.org/markup-compatibility/2006" xmlns:aink="http://schemas.microsoft.com/office/drawing/2016/ink" xmlns:am3d="http://schemas.microsoft.com/office/drawing/2017/model3d" xmlns:o="urn:schemas-microsoft-com:office:office" xmlns:r="http://schemas.openxmlformats.org/officeDocument/2006/relationships" xmlns:m="http://schemas.openxmlformats.org/officeDocument/2006/math" xmlns:v="urn:schemas-microsoft-com:vml" xmlns:wp14="http://schemas.microsoft.com/office/word/2010/wordprocessingDrawing" xmlns:wp="http://schemas.openxmlformats.org/drawingml/2006/wordprocessingDrawing" xmlns:w10="urn:schemas-microsoft-com:office:word" xmlns:w="http://schemas.openxmlformats.org/wordprocessingml/2006/main" xmlns:w14="http://schemas.microsoft.com/office/word/2010/wordml" xmlns:w15="http://schemas.microsoft.com/office/word/2012/wordml" xmlns:w16cex="http://schemas.microsoft.com/office/word/2018/wordml/cex" xmlns:w16cid="http://schemas.microsoft.com/office/word/2016/wordml/cid" xmlns:w16="http://schemas.microsoft.com/office/word/2018/wordml" xmlns:w16sdtdh="http://schemas.microsoft.com/office/word/2020/wordml/sdtdatahash" xmlns:w16se="http://schemas.microsoft.com/office/word/2015/wordml/symex" xmlns:wpg="http://schemas.microsoft.com/office/word/2010/wordprocessingGroup" xmlns:wpi="http://schemas.microsoft.com/office/word/2010/wordprocessingInk" xmlns:wne="http://schemas.microsoft.com/office/word/2006/wordml" xmlns:wps="http://schemas.microsoft.com/office/word/2010/wordprocessingShape" mc:Ignorable="w14 w15 w16se w16cid w16 w16cex w16sdtdh wp14">
   <w:endnote w:type="separator" w:id="-1">
     <w:p>
       <w:pPr>
@@ -7086,7 +7176,7 @@
 </file>
 
 <file path=word/footer1.xml><?xml version="1.0" encoding="utf-8"?>
-<w:ftr xmlns:wpc="http://schemas.microsoft.com/office/word/2010/wordprocessingCanvas" xmlns:cx="http://schemas.microsoft.com/office/drawing/2014/chartex" xmlns:mc="http://schemas.openxmlformats.org/markup-compatibility/2006" xmlns:o="urn:schemas-microsoft-com:office:office" xmlns:r="http://schemas.openxmlformats.org/officeDocument/2006/relationships" xmlns:m="http://schemas.openxmlformats.org/officeDocument/2006/math" xmlns:v="urn:schemas-microsoft-com:vml" xmlns:wp14="http://schemas.microsoft.com/office/word/2010/wordprocessingDrawing" xmlns:wp="http://schemas.openxmlformats.org/drawingml/2006/wordprocessingDrawing" xmlns:w10="urn:schemas-microsoft-com:office:word" xmlns:w="http://schemas.openxmlformats.org/wordprocessingml/2006/main" xmlns:w14="http://schemas.microsoft.com/office/word/2010/wordml" xmlns:w15="http://schemas.microsoft.com/office/word/2012/wordml" xmlns:w16se="http://schemas.microsoft.com/office/word/2015/wordml/symex" xmlns:wpg="http://schemas.microsoft.com/office/word/2010/wordprocessingGroup" xmlns:wpi="http://schemas.microsoft.com/office/word/2010/wordprocessingInk" xmlns:wne="http://schemas.microsoft.com/office/word/2006/wordml" xmlns:wps="http://schemas.microsoft.com/office/word/2010/wordprocessingShape" mc:Ignorable="w14 w15 w16se wp14">
+<w:ftr xmlns:wpc="http://schemas.microsoft.com/office/word/2010/wordprocessingCanvas" xmlns:cx="http://schemas.microsoft.com/office/drawing/2014/chartex" xmlns:cx1="http://schemas.microsoft.com/office/drawing/2015/9/8/chartex" xmlns:cx2="http://schemas.microsoft.com/office/drawing/2015/10/21/chartex" xmlns:cx3="http://schemas.microsoft.com/office/drawing/2016/5/9/chartex" xmlns:cx4="http://schemas.microsoft.com/office/drawing/2016/5/10/chartex" xmlns:cx5="http://schemas.microsoft.com/office/drawing/2016/5/11/chartex" xmlns:cx6="http://schemas.microsoft.com/office/drawing/2016/5/12/chartex" xmlns:cx7="http://schemas.microsoft.com/office/drawing/2016/5/13/chartex" xmlns:cx8="http://schemas.microsoft.com/office/drawing/2016/5/14/chartex" xmlns:mc="http://schemas.openxmlformats.org/markup-compatibility/2006" xmlns:aink="http://schemas.microsoft.com/office/drawing/2016/ink" xmlns:am3d="http://schemas.microsoft.com/office/drawing/2017/model3d" xmlns:o="urn:schemas-microsoft-com:office:office" xmlns:r="http://schemas.openxmlformats.org/officeDocument/2006/relationships" xmlns:m="http://schemas.openxmlformats.org/officeDocument/2006/math" xmlns:v="urn:schemas-microsoft-com:vml" xmlns:wp14="http://schemas.microsoft.com/office/word/2010/wordprocessingDrawing" xmlns:wp="http://schemas.openxmlformats.org/drawingml/2006/wordprocessingDrawing" xmlns:w10="urn:schemas-microsoft-com:office:word" xmlns:w="http://schemas.openxmlformats.org/wordprocessingml/2006/main" xmlns:w14="http://schemas.microsoft.com/office/word/2010/wordml" xmlns:w15="http://schemas.microsoft.com/office/word/2012/wordml" xmlns:w16cex="http://schemas.microsoft.com/office/word/2018/wordml/cex" xmlns:w16cid="http://schemas.microsoft.com/office/word/2016/wordml/cid" xmlns:w16="http://schemas.microsoft.com/office/word/2018/wordml" xmlns:w16sdtdh="http://schemas.microsoft.com/office/word/2020/wordml/sdtdatahash" xmlns:w16se="http://schemas.microsoft.com/office/word/2015/wordml/symex" xmlns:wpg="http://schemas.microsoft.com/office/word/2010/wordprocessingGroup" xmlns:wpi="http://schemas.microsoft.com/office/word/2010/wordprocessingInk" xmlns:wne="http://schemas.microsoft.com/office/word/2006/wordml" xmlns:wps="http://schemas.microsoft.com/office/word/2010/wordprocessingShape" mc:Ignorable="w14 w15 w16se w16cid w16 w16cex w16sdtdh wp14">
   <w:sdt>
     <w:sdtPr>
       <w:id w:val="-1595847725"/>
@@ -7095,6 +7185,7 @@
         <w:docPartUnique/>
       </w:docPartObj>
     </w:sdtPr>
+    <w:sdtEndPr/>
     <w:sdtContent>
       <w:p>
         <w:pPr>
@@ -7131,7 +7222,7 @@
 </file>
 
 <file path=word/footer2.xml><?xml version="1.0" encoding="utf-8"?>
-<w:ftr xmlns:wpc="http://schemas.microsoft.com/office/word/2010/wordprocessingCanvas" xmlns:cx="http://schemas.microsoft.com/office/drawing/2014/chartex" xmlns:mc="http://schemas.openxmlformats.org/markup-compatibility/2006" xmlns:o="urn:schemas-microsoft-com:office:office" xmlns:r="http://schemas.openxmlformats.org/officeDocument/2006/relationships" xmlns:m="http://schemas.openxmlformats.org/officeDocument/2006/math" xmlns:v="urn:schemas-microsoft-com:vml" xmlns:wp14="http://schemas.microsoft.com/office/word/2010/wordprocessingDrawing" xmlns:wp="http://schemas.openxmlformats.org/drawingml/2006/wordprocessingDrawing" xmlns:w10="urn:schemas-microsoft-com:office:word" xmlns:w="http://schemas.openxmlformats.org/wordprocessingml/2006/main" xmlns:w14="http://schemas.microsoft.com/office/word/2010/wordml" xmlns:w15="http://schemas.microsoft.com/office/word/2012/wordml" xmlns:w16se="http://schemas.microsoft.com/office/word/2015/wordml/symex" xmlns:wpg="http://schemas.microsoft.com/office/word/2010/wordprocessingGroup" xmlns:wpi="http://schemas.microsoft.com/office/word/2010/wordprocessingInk" xmlns:wne="http://schemas.microsoft.com/office/word/2006/wordml" xmlns:wps="http://schemas.microsoft.com/office/word/2010/wordprocessingShape" mc:Ignorable="w14 w15 w16se wp14">
+<w:ftr xmlns:wpc="http://schemas.microsoft.com/office/word/2010/wordprocessingCanvas" xmlns:cx="http://schemas.microsoft.com/office/drawing/2014/chartex" xmlns:cx1="http://schemas.microsoft.com/office/drawing/2015/9/8/chartex" xmlns:cx2="http://schemas.microsoft.com/office/drawing/2015/10/21/chartex" xmlns:cx3="http://schemas.microsoft.com/office/drawing/2016/5/9/chartex" xmlns:cx4="http://schemas.microsoft.com/office/drawing/2016/5/10/chartex" xmlns:cx5="http://schemas.microsoft.com/office/drawing/2016/5/11/chartex" xmlns:cx6="http://schemas.microsoft.com/office/drawing/2016/5/12/chartex" xmlns:cx7="http://schemas.microsoft.com/office/drawing/2016/5/13/chartex" xmlns:cx8="http://schemas.microsoft.com/office/drawing/2016/5/14/chartex" xmlns:mc="http://schemas.openxmlformats.org/markup-compatibility/2006" xmlns:aink="http://schemas.microsoft.com/office/drawing/2016/ink" xmlns:am3d="http://schemas.microsoft.com/office/drawing/2017/model3d" xmlns:o="urn:schemas-microsoft-com:office:office" xmlns:r="http://schemas.openxmlformats.org/officeDocument/2006/relationships" xmlns:m="http://schemas.openxmlformats.org/officeDocument/2006/math" xmlns:v="urn:schemas-microsoft-com:vml" xmlns:wp14="http://schemas.microsoft.com/office/word/2010/wordprocessingDrawing" xmlns:wp="http://schemas.openxmlformats.org/drawingml/2006/wordprocessingDrawing" xmlns:w10="urn:schemas-microsoft-com:office:word" xmlns:w="http://schemas.openxmlformats.org/wordprocessingml/2006/main" xmlns:w14="http://schemas.microsoft.com/office/word/2010/wordml" xmlns:w15="http://schemas.microsoft.com/office/word/2012/wordml" xmlns:w16cex="http://schemas.microsoft.com/office/word/2018/wordml/cex" xmlns:w16cid="http://schemas.microsoft.com/office/word/2016/wordml/cid" xmlns:w16="http://schemas.microsoft.com/office/word/2018/wordml" xmlns:w16sdtdh="http://schemas.microsoft.com/office/word/2020/wordml/sdtdatahash" xmlns:w16se="http://schemas.microsoft.com/office/word/2015/wordml/symex" xmlns:wpg="http://schemas.microsoft.com/office/word/2010/wordprocessingGroup" xmlns:wpi="http://schemas.microsoft.com/office/word/2010/wordprocessingInk" xmlns:wne="http://schemas.microsoft.com/office/word/2006/wordml" xmlns:wps="http://schemas.microsoft.com/office/word/2010/wordprocessingShape" mc:Ignorable="w14 w15 w16se w16cid w16 w16cex w16sdtdh wp14">
   <w:p>
     <w:pPr>
       <w:pStyle w:val="af"/>
@@ -7147,7 +7238,7 @@
 </file>
 
 <file path=word/footnotes.xml><?xml version="1.0" encoding="utf-8"?>
-<w:footnotes xmlns:wpc="http://schemas.microsoft.com/office/word/2010/wordprocessingCanvas" xmlns:cx="http://schemas.microsoft.com/office/drawing/2014/chartex" xmlns:mc="http://schemas.openxmlformats.org/markup-compatibility/2006" xmlns:o="urn:schemas-microsoft-com:office:office" xmlns:r="http://schemas.openxmlformats.org/officeDocument/2006/relationships" xmlns:m="http://schemas.openxmlformats.org/officeDocument/2006/math" xmlns:v="urn:schemas-microsoft-com:vml" xmlns:wp14="http://schemas.microsoft.com/office/word/2010/wordprocessingDrawing" xmlns:wp="http://schemas.openxmlformats.org/drawingml/2006/wordprocessingDrawing" xmlns:w10="urn:schemas-microsoft-com:office:word" xmlns:w="http://schemas.openxmlformats.org/wordprocessingml/2006/main" xmlns:w14="http://schemas.microsoft.com/office/word/2010/wordml" xmlns:w15="http://schemas.microsoft.com/office/word/2012/wordml" xmlns:w16se="http://schemas.microsoft.com/office/word/2015/wordml/symex" xmlns:wpg="http://schemas.microsoft.com/office/word/2010/wordprocessingGroup" xmlns:wpi="http://schemas.microsoft.com/office/word/2010/wordprocessingInk" xmlns:wne="http://schemas.microsoft.com/office/word/2006/wordml" xmlns:wps="http://schemas.microsoft.com/office/word/2010/wordprocessingShape" mc:Ignorable="w14 w15 w16se wp14">
+<w:footnotes xmlns:wpc="http://schemas.microsoft.com/office/word/2010/wordprocessingCanvas" xmlns:cx="http://schemas.microsoft.com/office/drawing/2014/chartex" xmlns:cx1="http://schemas.microsoft.com/office/drawing/2015/9/8/chartex" xmlns:cx2="http://schemas.microsoft.com/office/drawing/2015/10/21/chartex" xmlns:cx3="http://schemas.microsoft.com/office/drawing/2016/5/9/chartex" xmlns:cx4="http://schemas.microsoft.com/office/drawing/2016/5/10/chartex" xmlns:cx5="http://schemas.microsoft.com/office/drawing/2016/5/11/chartex" xmlns:cx6="http://schemas.microsoft.com/office/drawing/2016/5/12/chartex" xmlns:cx7="http://schemas.microsoft.com/office/drawing/2016/5/13/chartex" xmlns:cx8="http://schemas.microsoft.com/office/drawing/2016/5/14/chartex" xmlns:mc="http://schemas.openxmlformats.org/markup-compatibility/2006" xmlns:aink="http://schemas.microsoft.com/office/drawing/2016/ink" xmlns:am3d="http://schemas.microsoft.com/office/drawing/2017/model3d" xmlns:o="urn:schemas-microsoft-com:office:office" xmlns:r="http://schemas.openxmlformats.org/officeDocument/2006/relationships" xmlns:m="http://schemas.openxmlformats.org/officeDocument/2006/math" xmlns:v="urn:schemas-microsoft-com:vml" xmlns:wp14="http://schemas.microsoft.com/office/word/2010/wordprocessingDrawing" xmlns:wp="http://schemas.openxmlformats.org/drawingml/2006/wordprocessingDrawing" xmlns:w10="urn:schemas-microsoft-com:office:word" xmlns:w="http://schemas.openxmlformats.org/wordprocessingml/2006/main" xmlns:w14="http://schemas.microsoft.com/office/word/2010/wordml" xmlns:w15="http://schemas.microsoft.com/office/word/2012/wordml" xmlns:w16cex="http://schemas.microsoft.com/office/word/2018/wordml/cex" xmlns:w16cid="http://schemas.microsoft.com/office/word/2016/wordml/cid" xmlns:w16="http://schemas.microsoft.com/office/word/2018/wordml" xmlns:w16sdtdh="http://schemas.microsoft.com/office/word/2020/wordml/sdtdatahash" xmlns:w16se="http://schemas.microsoft.com/office/word/2015/wordml/symex" xmlns:wpg="http://schemas.microsoft.com/office/word/2010/wordprocessingGroup" xmlns:wpi="http://schemas.microsoft.com/office/word/2010/wordprocessingInk" xmlns:wne="http://schemas.microsoft.com/office/word/2006/wordml" xmlns:wps="http://schemas.microsoft.com/office/word/2010/wordprocessingShape" mc:Ignorable="w14 w15 w16se w16cid w16 w16cex w16sdtdh wp14">
   <w:footnote w:type="separator" w:id="-1">
     <w:p>
       <w:pPr>
@@ -7172,7 +7263,7 @@
 </file>
 
 <file path=word/numbering.xml><?xml version="1.0" encoding="utf-8"?>
-<w:numbering xmlns:wpc="http://schemas.microsoft.com/office/word/2010/wordprocessingCanvas" xmlns:cx="http://schemas.microsoft.com/office/drawing/2014/chartex" xmlns:mc="http://schemas.openxmlformats.org/markup-compatibility/2006" xmlns:o="urn:schemas-microsoft-com:office:office" xmlns:r="http://schemas.openxmlformats.org/officeDocument/2006/relationships" xmlns:m="http://schemas.openxmlformats.org/officeDocument/2006/math" xmlns:v="urn:schemas-microsoft-com:vml" xmlns:wp14="http://schemas.microsoft.com/office/word/2010/wordprocessingDrawing" xmlns:wp="http://schemas.openxmlformats.org/drawingml/2006/wordprocessingDrawing" xmlns:w10="urn:schemas-microsoft-com:office:word" xmlns:w="http://schemas.openxmlformats.org/wordprocessingml/2006/main" xmlns:w14="http://schemas.microsoft.com/office/word/2010/wordml" xmlns:w15="http://schemas.microsoft.com/office/word/2012/wordml" xmlns:w16se="http://schemas.microsoft.com/office/word/2015/wordml/symex" xmlns:wpg="http://schemas.microsoft.com/office/word/2010/wordprocessingGroup" xmlns:wpi="http://schemas.microsoft.com/office/word/2010/wordprocessingInk" xmlns:wne="http://schemas.microsoft.com/office/word/2006/wordml" xmlns:wps="http://schemas.microsoft.com/office/word/2010/wordprocessingShape" mc:Ignorable="w14 w15 w16se wp14">
+<w:numbering xmlns:wpc="http://schemas.microsoft.com/office/word/2010/wordprocessingCanvas" xmlns:cx="http://schemas.microsoft.com/office/drawing/2014/chartex" xmlns:cx1="http://schemas.microsoft.com/office/drawing/2015/9/8/chartex" xmlns:cx2="http://schemas.microsoft.com/office/drawing/2015/10/21/chartex" xmlns:cx3="http://schemas.microsoft.com/office/drawing/2016/5/9/chartex" xmlns:cx4="http://schemas.microsoft.com/office/drawing/2016/5/10/chartex" xmlns:cx5="http://schemas.microsoft.com/office/drawing/2016/5/11/chartex" xmlns:cx6="http://schemas.microsoft.com/office/drawing/2016/5/12/chartex" xmlns:cx7="http://schemas.microsoft.com/office/drawing/2016/5/13/chartex" xmlns:cx8="http://schemas.microsoft.com/office/drawing/2016/5/14/chartex" xmlns:mc="http://schemas.openxmlformats.org/markup-compatibility/2006" xmlns:aink="http://schemas.microsoft.com/office/drawing/2016/ink" xmlns:am3d="http://schemas.microsoft.com/office/drawing/2017/model3d" xmlns:o="urn:schemas-microsoft-com:office:office" xmlns:r="http://schemas.openxmlformats.org/officeDocument/2006/relationships" xmlns:m="http://schemas.openxmlformats.org/officeDocument/2006/math" xmlns:v="urn:schemas-microsoft-com:vml" xmlns:wp14="http://schemas.microsoft.com/office/word/2010/wordprocessingDrawing" xmlns:wp="http://schemas.openxmlformats.org/drawingml/2006/wordprocessingDrawing" xmlns:w10="urn:schemas-microsoft-com:office:word" xmlns:w="http://schemas.openxmlformats.org/wordprocessingml/2006/main" xmlns:w14="http://schemas.microsoft.com/office/word/2010/wordml" xmlns:w15="http://schemas.microsoft.com/office/word/2012/wordml" xmlns:w16cex="http://schemas.microsoft.com/office/word/2018/wordml/cex" xmlns:w16cid="http://schemas.microsoft.com/office/word/2016/wordml/cid" xmlns:w16="http://schemas.microsoft.com/office/word/2018/wordml" xmlns:w16sdtdh="http://schemas.microsoft.com/office/word/2020/wordml/sdtdatahash" xmlns:w16se="http://schemas.microsoft.com/office/word/2015/wordml/symex" xmlns:wpg="http://schemas.microsoft.com/office/word/2010/wordprocessingGroup" xmlns:wpi="http://schemas.microsoft.com/office/word/2010/wordprocessingInk" xmlns:wne="http://schemas.microsoft.com/office/word/2006/wordml" xmlns:wps="http://schemas.microsoft.com/office/word/2010/wordprocessingShape" mc:Ignorable="w14 w15 w16se w16cid w16 w16cex w16sdtdh wp14">
   <w:abstractNum w:abstractNumId="0" w15:restartNumberingAfterBreak="0">
     <w:nsid w:val="03F31E0D"/>
     <w:multiLevelType w:val="multilevel"/>
@@ -8136,6 +8227,119 @@
     </w:lvl>
   </w:abstractNum>
   <w:abstractNum w:abstractNumId="7" w15:restartNumberingAfterBreak="0">
+    <w:nsid w:val="3BCC3876"/>
+    <w:multiLevelType w:val="hybridMultilevel"/>
+    <w:tmpl w:val="AB102A80"/>
+    <w:lvl w:ilvl="0" w:tplc="04190001">
+      <w:start w:val="1"/>
+      <w:numFmt w:val="bullet"/>
+      <w:lvlText w:val=""/>
+      <w:lvlJc w:val="left"/>
+      <w:pPr>
+        <w:ind w:left="720" w:hanging="360"/>
+      </w:pPr>
+      <w:rPr>
+        <w:rFonts w:ascii="Symbol" w:hAnsi="Symbol" w:hint="default"/>
+      </w:rPr>
+    </w:lvl>
+    <w:lvl w:ilvl="1" w:tplc="04190003" w:tentative="1">
+      <w:start w:val="1"/>
+      <w:numFmt w:val="bullet"/>
+      <w:lvlText w:val="o"/>
+      <w:lvlJc w:val="left"/>
+      <w:pPr>
+        <w:ind w:left="1440" w:hanging="360"/>
+      </w:pPr>
+      <w:rPr>
+        <w:rFonts w:ascii="Courier New" w:hAnsi="Courier New" w:cs="Courier New" w:hint="default"/>
+      </w:rPr>
+    </w:lvl>
+    <w:lvl w:ilvl="2" w:tplc="04190005" w:tentative="1">
+      <w:start w:val="1"/>
+      <w:numFmt w:val="bullet"/>
+      <w:lvlText w:val=""/>
+      <w:lvlJc w:val="left"/>
+      <w:pPr>
+        <w:ind w:left="2160" w:hanging="360"/>
+      </w:pPr>
+      <w:rPr>
+        <w:rFonts w:ascii="Wingdings" w:hAnsi="Wingdings" w:hint="default"/>
+      </w:rPr>
+    </w:lvl>
+    <w:lvl w:ilvl="3" w:tplc="04190001" w:tentative="1">
+      <w:start w:val="1"/>
+      <w:numFmt w:val="bullet"/>
+      <w:lvlText w:val=""/>
+      <w:lvlJc w:val="left"/>
+      <w:pPr>
+        <w:ind w:left="2880" w:hanging="360"/>
+      </w:pPr>
+      <w:rPr>
+        <w:rFonts w:ascii="Symbol" w:hAnsi="Symbol" w:hint="default"/>
+      </w:rPr>
+    </w:lvl>
+    <w:lvl w:ilvl="4" w:tplc="04190003" w:tentative="1">
+      <w:start w:val="1"/>
+      <w:numFmt w:val="bullet"/>
+      <w:lvlText w:val="o"/>
+      <w:lvlJc w:val="left"/>
+      <w:pPr>
+        <w:ind w:left="3600" w:hanging="360"/>
+      </w:pPr>
+      <w:rPr>
+        <w:rFonts w:ascii="Courier New" w:hAnsi="Courier New" w:cs="Courier New" w:hint="default"/>
+      </w:rPr>
+    </w:lvl>
+    <w:lvl w:ilvl="5" w:tplc="04190005" w:tentative="1">
+      <w:start w:val="1"/>
+      <w:numFmt w:val="bullet"/>
+      <w:lvlText w:val=""/>
+      <w:lvlJc w:val="left"/>
+      <w:pPr>
+        <w:ind w:left="4320" w:hanging="360"/>
+      </w:pPr>
+      <w:rPr>
+        <w:rFonts w:ascii="Wingdings" w:hAnsi="Wingdings" w:hint="default"/>
+      </w:rPr>
+    </w:lvl>
+    <w:lvl w:ilvl="6" w:tplc="04190001" w:tentative="1">
+      <w:start w:val="1"/>
+      <w:numFmt w:val="bullet"/>
+      <w:lvlText w:val=""/>
+      <w:lvlJc w:val="left"/>
+      <w:pPr>
+        <w:ind w:left="5040" w:hanging="360"/>
+      </w:pPr>
+      <w:rPr>
+        <w:rFonts w:ascii="Symbol" w:hAnsi="Symbol" w:hint="default"/>
+      </w:rPr>
+    </w:lvl>
+    <w:lvl w:ilvl="7" w:tplc="04190003" w:tentative="1">
+      <w:start w:val="1"/>
+      <w:numFmt w:val="bullet"/>
+      <w:lvlText w:val="o"/>
+      <w:lvlJc w:val="left"/>
+      <w:pPr>
+        <w:ind w:left="5760" w:hanging="360"/>
+      </w:pPr>
+      <w:rPr>
+        <w:rFonts w:ascii="Courier New" w:hAnsi="Courier New" w:cs="Courier New" w:hint="default"/>
+      </w:rPr>
+    </w:lvl>
+    <w:lvl w:ilvl="8" w:tplc="04190005" w:tentative="1">
+      <w:start w:val="1"/>
+      <w:numFmt w:val="bullet"/>
+      <w:lvlText w:val=""/>
+      <w:lvlJc w:val="left"/>
+      <w:pPr>
+        <w:ind w:left="6480" w:hanging="360"/>
+      </w:pPr>
+      <w:rPr>
+        <w:rFonts w:ascii="Wingdings" w:hAnsi="Wingdings" w:hint="default"/>
+      </w:rPr>
+    </w:lvl>
+  </w:abstractNum>
+  <w:abstractNum w:abstractNumId="8" w15:restartNumberingAfterBreak="0">
     <w:nsid w:val="3FE90EF5"/>
     <w:multiLevelType w:val="multilevel"/>
     <w:tmpl w:val="EB0E0512"/>
@@ -8275,7 +8479,7 @@
       </w:rPr>
     </w:lvl>
   </w:abstractNum>
-  <w:abstractNum w:abstractNumId="8" w15:restartNumberingAfterBreak="0">
+  <w:abstractNum w:abstractNumId="9" w15:restartNumberingAfterBreak="0">
     <w:nsid w:val="4527195A"/>
     <w:multiLevelType w:val="multilevel"/>
     <w:tmpl w:val="700C101C"/>
@@ -8415,7 +8619,7 @@
       </w:rPr>
     </w:lvl>
   </w:abstractNum>
-  <w:abstractNum w:abstractNumId="9" w15:restartNumberingAfterBreak="0">
+  <w:abstractNum w:abstractNumId="10" w15:restartNumberingAfterBreak="0">
     <w:nsid w:val="476E0FEE"/>
     <w:multiLevelType w:val="multilevel"/>
     <w:tmpl w:val="9EC0B8DC"/>
@@ -8555,7 +8759,7 @@
       </w:rPr>
     </w:lvl>
   </w:abstractNum>
-  <w:abstractNum w:abstractNumId="10" w15:restartNumberingAfterBreak="0">
+  <w:abstractNum w:abstractNumId="11" w15:restartNumberingAfterBreak="0">
     <w:nsid w:val="4AAA206E"/>
     <w:multiLevelType w:val="multilevel"/>
     <w:tmpl w:val="989E5FBA"/>
@@ -8695,7 +8899,7 @@
       </w:rPr>
     </w:lvl>
   </w:abstractNum>
-  <w:abstractNum w:abstractNumId="11" w15:restartNumberingAfterBreak="0">
+  <w:abstractNum w:abstractNumId="12" w15:restartNumberingAfterBreak="0">
     <w:nsid w:val="4B843AD2"/>
     <w:multiLevelType w:val="multilevel"/>
     <w:tmpl w:val="0419001F"/>
@@ -8808,7 +9012,7 @@
       </w:pPr>
     </w:lvl>
   </w:abstractNum>
-  <w:abstractNum w:abstractNumId="12" w15:restartNumberingAfterBreak="0">
+  <w:abstractNum w:abstractNumId="13" w15:restartNumberingAfterBreak="0">
     <w:nsid w:val="522800F0"/>
     <w:multiLevelType w:val="multilevel"/>
     <w:tmpl w:val="2E2CCA44"/>
@@ -8948,7 +9152,7 @@
       </w:rPr>
     </w:lvl>
   </w:abstractNum>
-  <w:abstractNum w:abstractNumId="13" w15:restartNumberingAfterBreak="0">
+  <w:abstractNum w:abstractNumId="14" w15:restartNumberingAfterBreak="0">
     <w:nsid w:val="58C82F32"/>
     <w:multiLevelType w:val="multilevel"/>
     <w:tmpl w:val="75E08E20"/>
@@ -9088,7 +9292,7 @@
       </w:rPr>
     </w:lvl>
   </w:abstractNum>
-  <w:abstractNum w:abstractNumId="14" w15:restartNumberingAfterBreak="0">
+  <w:abstractNum w:abstractNumId="15" w15:restartNumberingAfterBreak="0">
     <w:nsid w:val="5C8C3276"/>
     <w:multiLevelType w:val="multilevel"/>
     <w:tmpl w:val="0C3CAE72"/>
@@ -9228,7 +9432,7 @@
       </w:rPr>
     </w:lvl>
   </w:abstractNum>
-  <w:abstractNum w:abstractNumId="15" w15:restartNumberingAfterBreak="0">
+  <w:abstractNum w:abstractNumId="16" w15:restartNumberingAfterBreak="0">
     <w:nsid w:val="647F206A"/>
     <w:multiLevelType w:val="multilevel"/>
     <w:tmpl w:val="739A6290"/>
@@ -9368,7 +9572,7 @@
       </w:rPr>
     </w:lvl>
   </w:abstractNum>
-  <w:abstractNum w:abstractNumId="16" w15:restartNumberingAfterBreak="0">
+  <w:abstractNum w:abstractNumId="17" w15:restartNumberingAfterBreak="0">
     <w:nsid w:val="6684187B"/>
     <w:multiLevelType w:val="multilevel"/>
     <w:tmpl w:val="AE687DA4"/>
@@ -9508,7 +9712,7 @@
       </w:rPr>
     </w:lvl>
   </w:abstractNum>
-  <w:abstractNum w:abstractNumId="17" w15:restartNumberingAfterBreak="0">
+  <w:abstractNum w:abstractNumId="18" w15:restartNumberingAfterBreak="0">
     <w:nsid w:val="6C6C49AA"/>
     <w:multiLevelType w:val="multilevel"/>
     <w:tmpl w:val="6F82569C"/>
@@ -9648,7 +9852,7 @@
       </w:rPr>
     </w:lvl>
   </w:abstractNum>
-  <w:abstractNum w:abstractNumId="18" w15:restartNumberingAfterBreak="0">
+  <w:abstractNum w:abstractNumId="19" w15:restartNumberingAfterBreak="0">
     <w:nsid w:val="72E475ED"/>
     <w:multiLevelType w:val="multilevel"/>
     <w:tmpl w:val="93BE81BE"/>
@@ -9788,7 +9992,7 @@
       </w:rPr>
     </w:lvl>
   </w:abstractNum>
-  <w:abstractNum w:abstractNumId="19" w15:restartNumberingAfterBreak="0">
+  <w:abstractNum w:abstractNumId="20" w15:restartNumberingAfterBreak="0">
     <w:nsid w:val="7E9B6579"/>
     <w:multiLevelType w:val="multilevel"/>
     <w:tmpl w:val="1D92C302"/>
@@ -9928,7 +10132,7 @@
       </w:rPr>
     </w:lvl>
   </w:abstractNum>
-  <w:abstractNum w:abstractNumId="20" w15:restartNumberingAfterBreak="0">
+  <w:abstractNum w:abstractNumId="21" w15:restartNumberingAfterBreak="0">
     <w:nsid w:val="7F373D7E"/>
     <w:multiLevelType w:val="multilevel"/>
     <w:tmpl w:val="81A07A1C"/>
@@ -10069,61 +10273,61 @@
     </w:lvl>
   </w:abstractNum>
   <w:num w:numId="1">
-    <w:abstractNumId w:val="11"/>
+    <w:abstractNumId w:val="12"/>
   </w:num>
   <w:num w:numId="2">
-    <w:abstractNumId w:val="13"/>
+    <w:abstractNumId w:val="14"/>
   </w:num>
   <w:num w:numId="3">
     <w:abstractNumId w:val="1"/>
   </w:num>
   <w:num w:numId="4">
-    <w:abstractNumId w:val="10"/>
+    <w:abstractNumId w:val="11"/>
   </w:num>
   <w:num w:numId="5">
-    <w:abstractNumId w:val="20"/>
+    <w:abstractNumId w:val="21"/>
   </w:num>
   <w:num w:numId="6">
     <w:abstractNumId w:val="0"/>
   </w:num>
   <w:num w:numId="7">
-    <w:abstractNumId w:val="19"/>
+    <w:abstractNumId w:val="20"/>
   </w:num>
   <w:num w:numId="8">
-    <w:abstractNumId w:val="16"/>
+    <w:abstractNumId w:val="17"/>
   </w:num>
   <w:num w:numId="9">
     <w:abstractNumId w:val="6"/>
   </w:num>
   <w:num w:numId="10">
-    <w:abstractNumId w:val="15"/>
+    <w:abstractNumId w:val="16"/>
   </w:num>
   <w:num w:numId="11">
-    <w:abstractNumId w:val="12"/>
+    <w:abstractNumId w:val="13"/>
   </w:num>
   <w:num w:numId="12">
     <w:abstractNumId w:val="4"/>
   </w:num>
   <w:num w:numId="13">
+    <w:abstractNumId w:val="9"/>
+  </w:num>
+  <w:num w:numId="14">
     <w:abstractNumId w:val="8"/>
   </w:num>
-  <w:num w:numId="14">
-    <w:abstractNumId w:val="7"/>
-  </w:num>
   <w:num w:numId="15">
-    <w:abstractNumId w:val="18"/>
+    <w:abstractNumId w:val="19"/>
   </w:num>
   <w:num w:numId="16">
-    <w:abstractNumId w:val="14"/>
+    <w:abstractNumId w:val="15"/>
   </w:num>
   <w:num w:numId="17">
-    <w:abstractNumId w:val="17"/>
+    <w:abstractNumId w:val="18"/>
   </w:num>
   <w:num w:numId="18">
     <w:abstractNumId w:val="3"/>
   </w:num>
   <w:num w:numId="19">
-    <w:abstractNumId w:val="9"/>
+    <w:abstractNumId w:val="10"/>
   </w:num>
   <w:num w:numId="20">
     <w:abstractNumId w:val="5"/>
@@ -10132,7 +10336,7 @@
     <w:abstractNumId w:val="2"/>
   </w:num>
   <w:num w:numId="22">
-    <w:abstractNumId w:val="11"/>
+    <w:abstractNumId w:val="12"/>
     <w:lvlOverride w:ilvl="0">
       <w:startOverride w:val="1"/>
     </w:lvlOverride>
@@ -10161,11 +10365,14 @@
       <w:startOverride w:val="1"/>
     </w:lvlOverride>
   </w:num>
+  <w:num w:numId="23">
+    <w:abstractNumId w:val="7"/>
+  </w:num>
 </w:numbering>
 </file>
 
 <file path=word/styles.xml><?xml version="1.0" encoding="utf-8"?>
-<w:styles xmlns:mc="http://schemas.openxmlformats.org/markup-compatibility/2006" xmlns:r="http://schemas.openxmlformats.org/officeDocument/2006/relationships" xmlns:w="http://schemas.openxmlformats.org/wordprocessingml/2006/main" xmlns:w14="http://schemas.microsoft.com/office/word/2010/wordml" xmlns:w15="http://schemas.microsoft.com/office/word/2012/wordml" xmlns:w16se="http://schemas.microsoft.com/office/word/2015/wordml/symex" mc:Ignorable="w14 w15 w16se">
+<w:styles xmlns:mc="http://schemas.openxmlformats.org/markup-compatibility/2006" xmlns:r="http://schemas.openxmlformats.org/officeDocument/2006/relationships" xmlns:w="http://schemas.openxmlformats.org/wordprocessingml/2006/main" xmlns:w14="http://schemas.microsoft.com/office/word/2010/wordml" xmlns:w15="http://schemas.microsoft.com/office/word/2012/wordml" xmlns:w16cex="http://schemas.microsoft.com/office/word/2018/wordml/cex" xmlns:w16cid="http://schemas.microsoft.com/office/word/2016/wordml/cid" xmlns:w16="http://schemas.microsoft.com/office/word/2018/wordml" xmlns:w16sdtdh="http://schemas.microsoft.com/office/word/2020/wordml/sdtdatahash" xmlns:w16se="http://schemas.microsoft.com/office/word/2015/wordml/symex" mc:Ignorable="w14 w15 w16se w16cid w16 w16cex w16sdtdh">
   <w:docDefaults>
     <w:rPrDefault>
       <w:rPr>
@@ -10181,7 +10388,7 @@
       </w:pPr>
     </w:pPrDefault>
   </w:docDefaults>
-  <w:latentStyles w:defLockedState="0" w:defUIPriority="99" w:defSemiHidden="0" w:defUnhideWhenUsed="0" w:defQFormat="0" w:count="371">
+  <w:latentStyles w:defLockedState="0" w:defUIPriority="99" w:defSemiHidden="0" w:defUnhideWhenUsed="0" w:defQFormat="0" w:count="376">
     <w:lsdException w:name="Normal" w:uiPriority="0" w:qFormat="1"/>
     <w:lsdException w:name="heading 1" w:uiPriority="9" w:qFormat="1"/>
     <w:lsdException w:name="heading 2" w:semiHidden="1" w:uiPriority="9" w:unhideWhenUsed="1" w:qFormat="1"/>
@@ -10287,7 +10494,6 @@
     <w:lsdException w:name="HTML Sample" w:semiHidden="1" w:unhideWhenUsed="1"/>
     <w:lsdException w:name="HTML Typewriter" w:semiHidden="1" w:unhideWhenUsed="1"/>
     <w:lsdException w:name="HTML Variable" w:semiHidden="1" w:unhideWhenUsed="1"/>
-    <w:lsdException w:name="Normal Table" w:semiHidden="1" w:unhideWhenUsed="1"/>
     <w:lsdException w:name="annotation subject" w:semiHidden="1" w:unhideWhenUsed="1"/>
     <w:lsdException w:name="No List" w:semiHidden="1" w:unhideWhenUsed="1"/>
     <w:lsdException w:name="Outline List 1" w:semiHidden="1" w:unhideWhenUsed="1"/>
@@ -10330,11 +10536,8 @@
     <w:lsdException w:name="Table Contemporary" w:semiHidden="1" w:unhideWhenUsed="1"/>
     <w:lsdException w:name="Table Elegant" w:semiHidden="1" w:unhideWhenUsed="1"/>
     <w:lsdException w:name="Table Professional" w:semiHidden="1" w:unhideWhenUsed="1"/>
-    <w:lsdException w:name="Table Subtle 1" w:semiHidden="1" w:unhideWhenUsed="1"/>
     <w:lsdException w:name="Table Subtle 2" w:semiHidden="1" w:unhideWhenUsed="1"/>
     <w:lsdException w:name="Table Web 1" w:semiHidden="1" w:unhideWhenUsed="1"/>
-    <w:lsdException w:name="Table Web 2" w:semiHidden="1" w:unhideWhenUsed="1"/>
-    <w:lsdException w:name="Table Web 3" w:semiHidden="1" w:unhideWhenUsed="1"/>
     <w:lsdException w:name="Balloon Text" w:semiHidden="1" w:unhideWhenUsed="1"/>
     <w:lsdException w:name="Table Grid" w:uiPriority="39"/>
     <w:lsdException w:name="Table Theme" w:semiHidden="1" w:unhideWhenUsed="1"/>
@@ -10553,6 +10756,11 @@
     <w:lsdException w:name="List Table 5 Dark Accent 6" w:uiPriority="50"/>
     <w:lsdException w:name="List Table 6 Colorful Accent 6" w:uiPriority="51"/>
     <w:lsdException w:name="List Table 7 Colorful Accent 6" w:uiPriority="52"/>
+    <w:lsdException w:name="Mention" w:semiHidden="1" w:unhideWhenUsed="1"/>
+    <w:lsdException w:name="Smart Hyperlink" w:semiHidden="1" w:unhideWhenUsed="1"/>
+    <w:lsdException w:name="Hashtag" w:semiHidden="1" w:unhideWhenUsed="1"/>
+    <w:lsdException w:name="Unresolved Mention" w:semiHidden="1" w:unhideWhenUsed="1"/>
+    <w:lsdException w:name="Smart Link" w:semiHidden="1" w:unhideWhenUsed="1"/>
   </w:latentStyles>
   <w:style w:type="paragraph" w:default="1" w:styleId="a">
     <w:name w:val="Normal"/>
@@ -10868,6 +11076,30 @@
       <w:lang w:eastAsia="ru-RU"/>
     </w:rPr>
   </w:style>
+  <w:style w:type="table" w:customStyle="1" w:styleId="StGen2">
+    <w:name w:val="StGen2"/>
+    <w:basedOn w:val="a1"/>
+    <w:rsid w:val="008678CF"/>
+    <w:pPr>
+      <w:suppressAutoHyphens w:val="0"/>
+      <w:spacing w:line="276" w:lineRule="auto"/>
+    </w:pPr>
+    <w:rPr>
+      <w:rFonts w:ascii="Arial" w:eastAsia="Arial" w:hAnsi="Arial" w:cs="Arial"/>
+      <w:lang w:val="ru" w:eastAsia="ru-RU"/>
+    </w:rPr>
+    <w:tblPr>
+      <w:tblStyleRowBandSize w:val="1"/>
+      <w:tblStyleColBandSize w:val="1"/>
+      <w:tblInd w:w="0" w:type="nil"/>
+      <w:tblCellMar>
+        <w:top w:w="100" w:type="dxa"/>
+        <w:left w:w="100" w:type="dxa"/>
+        <w:bottom w:w="100" w:type="dxa"/>
+        <w:right w:w="100" w:type="dxa"/>
+      </w:tblCellMar>
+    </w:tblPr>
+  </w:style>
 </w:styles>
 </file>
 

</xml_diff>

<commit_message>
[VBek] Edit the name of paragraph 8.2
</commit_message>
<xml_diff>
--- a/docs/УмныйСейф-ТЗ.docx
+++ b/docs/УмныйСейф-ТЗ.docx
@@ -7072,49 +7072,23 @@
         <w:jc w:val="both"/>
       </w:pPr>
       <w:r>
-        <w:t>Все изменения ТЗ оформляю</w:t>
-      </w:r>
-      <w:r>
-        <w:t>тся как дополнения с указанием: Н</w:t>
-      </w:r>
-      <w:r>
-        <w:t xml:space="preserve">омера листов (страниц) изменённых/заменённых/новых/аннулированных, </w:t>
-      </w:r>
-      <w:r>
-        <w:t>общего количества</w:t>
-      </w:r>
-      <w:r>
-        <w:t xml:space="preserve"> листов (страниц) в документе</w:t>
+        <w:t>Все изменения ТЗ оформляются как дополнения с указанием: Номера листов (страниц) изменённых/заменённых/новых/аннулированных, общего количества листов (страниц) в документе</w:t>
       </w:r>
       <w:r>
         <w:t xml:space="preserve">, </w:t>
       </w:r>
       <w:r>
-        <w:t>№ документа</w:t>
-      </w:r>
-      <w:r>
-        <w:t>, входящего</w:t>
-      </w:r>
-      <w:r>
-        <w:t xml:space="preserve"> № со</w:t>
-      </w:r>
-      <w:r>
-        <w:t>проводительного документа</w:t>
+        <w:t>№ документа, входящего № сопроводительного документа</w:t>
       </w:r>
       <w:r>
         <w:t xml:space="preserve"> и даты</w:t>
       </w:r>
       <w:r>
-        <w:t>, подписи автора изменения, даты изменения</w:t>
-      </w:r>
-      <w:r>
-        <w:t>.</w:t>
+        <w:t>, подписи автора изменения, даты изменения.</w:t>
       </w:r>
       <w:r>
         <w:br w:type="page"/>
       </w:r>
-      <w:bookmarkStart w:id="33" w:name="_GoBack"/>
-      <w:bookmarkEnd w:id="33"/>
     </w:p>
     <w:p>
       <w:pPr>
@@ -7130,7 +7104,7 @@
           <w:sz w:val="32"/>
         </w:rPr>
       </w:pPr>
-      <w:bookmarkStart w:id="34" w:name="_Toc212130008"/>
+      <w:bookmarkStart w:id="33" w:name="_Toc212130008"/>
       <w:r>
         <w:rPr>
           <w:sz w:val="32"/>
@@ -7138,7 +7112,7 @@
         <w:lastRenderedPageBreak/>
         <w:t>ПОРЯДОК КОНТРОЛЯ И ПРИЁМКИ</w:t>
       </w:r>
-      <w:bookmarkEnd w:id="34"/>
+      <w:bookmarkEnd w:id="33"/>
     </w:p>
     <w:p>
       <w:pPr>
@@ -7150,9 +7124,9 @@
       <w:r>
         <w:br w:type="page"/>
       </w:r>
-      <w:bookmarkStart w:id="35" w:name="_Toc212130009"/>
-    </w:p>
-    <w:bookmarkEnd w:id="35"/>
+      <w:bookmarkStart w:id="34" w:name="_Toc212130009"/>
+    </w:p>
+    <w:bookmarkEnd w:id="34"/>
     <w:p>
       <w:pPr>
         <w:pStyle w:val="1"/>
@@ -7703,8 +7677,10 @@
         <w:rPr>
           <w:szCs w:val="28"/>
         </w:rPr>
-        <w:t>Сокращения и обозначения</w:t>
-      </w:r>
+        <w:t>Лист регистрации изменений</w:t>
+      </w:r>
+      <w:bookmarkStart w:id="35" w:name="_GoBack"/>
+      <w:bookmarkEnd w:id="35"/>
     </w:p>
     <w:p>
       <w:pPr>
@@ -10172,7 +10148,7 @@
           <w:rPr>
             <w:noProof/>
           </w:rPr>
-          <w:t>14</w:t>
+          <w:t>17</w:t>
         </w:r>
         <w:r>
           <w:fldChar w:fldCharType="end"/>
@@ -14515,7 +14491,7 @@
 </file>
 
 <file path=customXml/itemProps1.xml><?xml version="1.0" encoding="utf-8"?>
-<ds:datastoreItem xmlns:ds="http://schemas.openxmlformats.org/officeDocument/2006/customXml" ds:itemID="{6863796E-2316-47DA-9411-0D020F0BA8C3}">
+<ds:datastoreItem xmlns:ds="http://schemas.openxmlformats.org/officeDocument/2006/customXml" ds:itemID="{E8CC402F-AE2F-417F-AAB8-A7529E76E4A6}">
   <ds:schemaRefs>
     <ds:schemaRef ds:uri="http://schemas.openxmlformats.org/officeDocument/2006/bibliography"/>
   </ds:schemaRefs>

</xml_diff>

<commit_message>
[VBek] Edit the 'Content' item
</commit_message>
<xml_diff>
--- a/docs/УмныйСейф-ТЗ.docx
+++ b/docs/УмныйСейф-ТЗ.docx
@@ -956,7 +956,14 @@
           <w:color w:val="262626"/>
         </w:rPr>
         <w:lastRenderedPageBreak/>
-        <w:t>СРДЕРЖАНИЕ</w:t>
+        <w:t>СО</w:t>
+      </w:r>
+      <w:r>
+        <w:rPr>
+          <w:rFonts w:ascii="Calibri" w:hAnsi="Calibri" w:cs="Calibri"/>
+          <w:color w:val="262626"/>
+        </w:rPr>
+        <w:t>ДЕРЖАНИЕ</w:t>
       </w:r>
     </w:p>
     <w:sdt>
@@ -1002,7 +1009,7 @@
             </w:rPr>
             <w:fldChar w:fldCharType="separate"/>
           </w:r>
-          <w:hyperlink w:anchor="_Toc212129975" w:history="1">
+          <w:hyperlink w:anchor="_Toc212133674" w:history="1">
             <w:r>
               <w:rPr>
                 <w:rStyle w:val="a5"/>
@@ -1045,7 +1052,7 @@
                 <w:noProof/>
                 <w:webHidden/>
               </w:rPr>
-              <w:instrText xml:space="preserve"> PAGEREF _Toc212129975 \h </w:instrText>
+              <w:instrText xml:space="preserve"> PAGEREF _Toc212133674 \h </w:instrText>
             </w:r>
             <w:r>
               <w:rPr>
@@ -1091,7 +1098,7 @@
               <w:szCs w:val="22"/>
             </w:rPr>
           </w:pPr>
-          <w:hyperlink w:anchor="_Toc212129976" w:history="1">
+          <w:hyperlink w:anchor="_Toc212133675" w:history="1">
             <w:r>
               <w:rPr>
                 <w:rStyle w:val="a5"/>
@@ -1134,7 +1141,7 @@
                 <w:noProof/>
                 <w:webHidden/>
               </w:rPr>
-              <w:instrText xml:space="preserve"> PAGEREF _Toc212129976 \h </w:instrText>
+              <w:instrText xml:space="preserve"> PAGEREF _Toc212133675 \h </w:instrText>
             </w:r>
             <w:r>
               <w:rPr>
@@ -1180,7 +1187,7 @@
               <w:szCs w:val="22"/>
             </w:rPr>
           </w:pPr>
-          <w:hyperlink w:anchor="_Toc212129977" w:history="1">
+          <w:hyperlink w:anchor="_Toc212133676" w:history="1">
             <w:r>
               <w:rPr>
                 <w:rStyle w:val="a5"/>
@@ -1223,7 +1230,7 @@
                 <w:noProof/>
                 <w:webHidden/>
               </w:rPr>
-              <w:instrText xml:space="preserve"> PAGEREF _Toc212129977 \h </w:instrText>
+              <w:instrText xml:space="preserve"> PAGEREF _Toc212133676 \h </w:instrText>
             </w:r>
             <w:r>
               <w:rPr>
@@ -1269,7 +1276,7 @@
               <w:szCs w:val="22"/>
             </w:rPr>
           </w:pPr>
-          <w:hyperlink w:anchor="_Toc212129978" w:history="1">
+          <w:hyperlink w:anchor="_Toc212133677" w:history="1">
             <w:r>
               <w:rPr>
                 <w:rStyle w:val="a5"/>
@@ -1312,7 +1319,7 @@
                 <w:noProof/>
                 <w:webHidden/>
               </w:rPr>
-              <w:instrText xml:space="preserve"> PAGEREF _Toc212129978 \h </w:instrText>
+              <w:instrText xml:space="preserve"> PAGEREF _Toc212133677 \h </w:instrText>
             </w:r>
             <w:r>
               <w:rPr>
@@ -1358,7 +1365,7 @@
               <w:szCs w:val="22"/>
             </w:rPr>
           </w:pPr>
-          <w:hyperlink w:anchor="_Toc212129979" w:history="1">
+          <w:hyperlink w:anchor="_Toc212133678" w:history="1">
             <w:r>
               <w:rPr>
                 <w:rStyle w:val="a5"/>
@@ -1401,7 +1408,7 @@
                 <w:noProof/>
                 <w:webHidden/>
               </w:rPr>
-              <w:instrText xml:space="preserve"> PAGEREF _Toc212129979 \h </w:instrText>
+              <w:instrText xml:space="preserve"> PAGEREF _Toc212133678 \h </w:instrText>
             </w:r>
             <w:r>
               <w:rPr>
@@ -1447,7 +1454,7 @@
               <w:szCs w:val="22"/>
             </w:rPr>
           </w:pPr>
-          <w:hyperlink w:anchor="_Toc212129980" w:history="1">
+          <w:hyperlink w:anchor="_Toc212133679" w:history="1">
             <w:r>
               <w:rPr>
                 <w:rStyle w:val="a5"/>
@@ -1490,7 +1497,7 @@
                 <w:noProof/>
                 <w:webHidden/>
               </w:rPr>
-              <w:instrText xml:space="preserve"> PAGEREF _Toc212129980 \h </w:instrText>
+              <w:instrText xml:space="preserve"> PAGEREF _Toc212133679 \h </w:instrText>
             </w:r>
             <w:r>
               <w:rPr>
@@ -1536,7 +1543,7 @@
               <w:szCs w:val="22"/>
             </w:rPr>
           </w:pPr>
-          <w:hyperlink w:anchor="_Toc212129981" w:history="1">
+          <w:hyperlink w:anchor="_Toc212133680" w:history="1">
             <w:r>
               <w:rPr>
                 <w:rStyle w:val="a5"/>
@@ -1579,7 +1586,7 @@
                 <w:noProof/>
                 <w:webHidden/>
               </w:rPr>
-              <w:instrText xml:space="preserve"> PAGEREF _Toc212129981 \h </w:instrText>
+              <w:instrText xml:space="preserve"> PAGEREF _Toc212133680 \h </w:instrText>
             </w:r>
             <w:r>
               <w:rPr>
@@ -1625,7 +1632,7 @@
               <w:szCs w:val="22"/>
             </w:rPr>
           </w:pPr>
-          <w:hyperlink w:anchor="_Toc212129982" w:history="1">
+          <w:hyperlink w:anchor="_Toc212133681" w:history="1">
             <w:r>
               <w:rPr>
                 <w:rStyle w:val="a5"/>
@@ -1668,7 +1675,7 @@
                 <w:noProof/>
                 <w:webHidden/>
               </w:rPr>
-              <w:instrText xml:space="preserve"> PAGEREF _Toc212129982 \h </w:instrText>
+              <w:instrText xml:space="preserve"> PAGEREF _Toc212133681 \h </w:instrText>
             </w:r>
             <w:r>
               <w:rPr>
@@ -1714,7 +1721,7 @@
               <w:szCs w:val="22"/>
             </w:rPr>
           </w:pPr>
-          <w:hyperlink w:anchor="_Toc212129983" w:history="1">
+          <w:hyperlink w:anchor="_Toc212133682" w:history="1">
             <w:r>
               <w:rPr>
                 <w:rStyle w:val="a5"/>
@@ -1738,6 +1745,8 @@
               </w:rPr>
               <w:t>Назначение</w:t>
             </w:r>
+            <w:bookmarkStart w:id="0" w:name="_GoBack"/>
+            <w:bookmarkEnd w:id="0"/>
             <w:r>
               <w:rPr>
                 <w:noProof/>
@@ -1757,7 +1766,7 @@
                 <w:noProof/>
                 <w:webHidden/>
               </w:rPr>
-              <w:instrText xml:space="preserve"> PAGEREF _Toc212129983 \h </w:instrText>
+              <w:instrText xml:space="preserve"> PAGEREF _Toc212133682 \h </w:instrText>
             </w:r>
             <w:r>
               <w:rPr>
@@ -1803,7 +1812,7 @@
               <w:szCs w:val="22"/>
             </w:rPr>
           </w:pPr>
-          <w:hyperlink w:anchor="_Toc212129984" w:history="1">
+          <w:hyperlink w:anchor="_Toc212133683" w:history="1">
             <w:r>
               <w:rPr>
                 <w:rStyle w:val="a5"/>
@@ -1846,7 +1855,7 @@
                 <w:noProof/>
                 <w:webHidden/>
               </w:rPr>
-              <w:instrText xml:space="preserve"> PAGEREF _Toc212129984 \h </w:instrText>
+              <w:instrText xml:space="preserve"> PAGEREF _Toc212133683 \h </w:instrText>
             </w:r>
             <w:r>
               <w:rPr>
@@ -1892,7 +1901,7 @@
               <w:szCs w:val="22"/>
             </w:rPr>
           </w:pPr>
-          <w:hyperlink w:anchor="_Toc212129985" w:history="1">
+          <w:hyperlink w:anchor="_Toc212133684" w:history="1">
             <w:r>
               <w:rPr>
                 <w:rStyle w:val="a5"/>
@@ -1935,7 +1944,7 @@
                 <w:noProof/>
                 <w:webHidden/>
               </w:rPr>
-              <w:instrText xml:space="preserve"> PAGEREF _Toc212129985 \h </w:instrText>
+              <w:instrText xml:space="preserve"> PAGEREF _Toc212133684 \h </w:instrText>
             </w:r>
             <w:r>
               <w:rPr>
@@ -1981,7 +1990,7 @@
               <w:szCs w:val="22"/>
             </w:rPr>
           </w:pPr>
-          <w:hyperlink w:anchor="_Toc212129986" w:history="1">
+          <w:hyperlink w:anchor="_Toc212133685" w:history="1">
             <w:r>
               <w:rPr>
                 <w:rStyle w:val="a5"/>
@@ -2024,7 +2033,7 @@
                 <w:noProof/>
                 <w:webHidden/>
               </w:rPr>
-              <w:instrText xml:space="preserve"> PAGEREF _Toc212129986 \h </w:instrText>
+              <w:instrText xml:space="preserve"> PAGEREF _Toc212133685 \h </w:instrText>
             </w:r>
             <w:r>
               <w:rPr>
@@ -2070,7 +2079,7 @@
               <w:szCs w:val="22"/>
             </w:rPr>
           </w:pPr>
-          <w:hyperlink w:anchor="_Toc212129987" w:history="1">
+          <w:hyperlink w:anchor="_Toc212133686" w:history="1">
             <w:r>
               <w:rPr>
                 <w:rStyle w:val="a5"/>
@@ -2113,7 +2122,7 @@
                 <w:noProof/>
                 <w:webHidden/>
               </w:rPr>
-              <w:instrText xml:space="preserve"> PAGEREF _Toc212129987 \h </w:instrText>
+              <w:instrText xml:space="preserve"> PAGEREF _Toc212133686 \h </w:instrText>
             </w:r>
             <w:r>
               <w:rPr>
@@ -2159,7 +2168,7 @@
               <w:szCs w:val="22"/>
             </w:rPr>
           </w:pPr>
-          <w:hyperlink w:anchor="_Toc212129988" w:history="1">
+          <w:hyperlink w:anchor="_Toc212133687" w:history="1">
             <w:r>
               <w:rPr>
                 <w:rStyle w:val="a5"/>
@@ -2202,7 +2211,7 @@
                 <w:noProof/>
                 <w:webHidden/>
               </w:rPr>
-              <w:instrText xml:space="preserve"> PAGEREF _Toc212129988 \h </w:instrText>
+              <w:instrText xml:space="preserve"> PAGEREF _Toc212133687 \h </w:instrText>
             </w:r>
             <w:r>
               <w:rPr>
@@ -2248,7 +2257,7 @@
               <w:szCs w:val="22"/>
             </w:rPr>
           </w:pPr>
-          <w:hyperlink w:anchor="_Toc212129989" w:history="1">
+          <w:hyperlink w:anchor="_Toc212133688" w:history="1">
             <w:r>
               <w:rPr>
                 <w:rStyle w:val="a5"/>
@@ -2291,7 +2300,7 @@
                 <w:noProof/>
                 <w:webHidden/>
               </w:rPr>
-              <w:instrText xml:space="preserve"> PAGEREF _Toc212129989 \h </w:instrText>
+              <w:instrText xml:space="preserve"> PAGEREF _Toc212133688 \h </w:instrText>
             </w:r>
             <w:r>
               <w:rPr>
@@ -2337,7 +2346,7 @@
               <w:szCs w:val="22"/>
             </w:rPr>
           </w:pPr>
-          <w:hyperlink w:anchor="_Toc212129990" w:history="1">
+          <w:hyperlink w:anchor="_Toc212133689" w:history="1">
             <w:r>
               <w:rPr>
                 <w:rStyle w:val="a5"/>
@@ -2380,7 +2389,7 @@
                 <w:noProof/>
                 <w:webHidden/>
               </w:rPr>
-              <w:instrText xml:space="preserve"> PAGEREF _Toc212129990 \h </w:instrText>
+              <w:instrText xml:space="preserve"> PAGEREF _Toc212133689 \h </w:instrText>
             </w:r>
             <w:r>
               <w:rPr>
@@ -2426,7 +2435,7 @@
               <w:szCs w:val="22"/>
             </w:rPr>
           </w:pPr>
-          <w:hyperlink w:anchor="_Toc212129991" w:history="1">
+          <w:hyperlink w:anchor="_Toc212133690" w:history="1">
             <w:r>
               <w:rPr>
                 <w:rStyle w:val="a5"/>
@@ -2469,7 +2478,7 @@
                 <w:noProof/>
                 <w:webHidden/>
               </w:rPr>
-              <w:instrText xml:space="preserve"> PAGEREF _Toc212129991 \h </w:instrText>
+              <w:instrText xml:space="preserve"> PAGEREF _Toc212133690 \h </w:instrText>
             </w:r>
             <w:r>
               <w:rPr>
@@ -2515,7 +2524,7 @@
               <w:szCs w:val="22"/>
             </w:rPr>
           </w:pPr>
-          <w:hyperlink w:anchor="_Toc212129992" w:history="1">
+          <w:hyperlink w:anchor="_Toc212133691" w:history="1">
             <w:r>
               <w:rPr>
                 <w:rStyle w:val="a5"/>
@@ -2558,7 +2567,7 @@
                 <w:noProof/>
                 <w:webHidden/>
               </w:rPr>
-              <w:instrText xml:space="preserve"> PAGEREF _Toc212129992 \h </w:instrText>
+              <w:instrText xml:space="preserve"> PAGEREF _Toc212133691 \h </w:instrText>
             </w:r>
             <w:r>
               <w:rPr>
@@ -2604,7 +2613,7 @@
               <w:szCs w:val="22"/>
             </w:rPr>
           </w:pPr>
-          <w:hyperlink w:anchor="_Toc212129993" w:history="1">
+          <w:hyperlink w:anchor="_Toc212133692" w:history="1">
             <w:r>
               <w:rPr>
                 <w:rStyle w:val="a5"/>
@@ -2647,7 +2656,7 @@
                 <w:noProof/>
                 <w:webHidden/>
               </w:rPr>
-              <w:instrText xml:space="preserve"> PAGEREF _Toc212129993 \h </w:instrText>
+              <w:instrText xml:space="preserve"> PAGEREF _Toc212133692 \h </w:instrText>
             </w:r>
             <w:r>
               <w:rPr>
@@ -2693,7 +2702,7 @@
               <w:szCs w:val="22"/>
             </w:rPr>
           </w:pPr>
-          <w:hyperlink w:anchor="_Toc212129994" w:history="1">
+          <w:hyperlink w:anchor="_Toc212133693" w:history="1">
             <w:r>
               <w:rPr>
                 <w:rStyle w:val="a5"/>
@@ -2736,7 +2745,7 @@
                 <w:noProof/>
                 <w:webHidden/>
               </w:rPr>
-              <w:instrText xml:space="preserve"> PAGEREF _Toc212129994 \h </w:instrText>
+              <w:instrText xml:space="preserve"> PAGEREF _Toc212133693 \h </w:instrText>
             </w:r>
             <w:r>
               <w:rPr>
@@ -2782,7 +2791,7 @@
               <w:szCs w:val="22"/>
             </w:rPr>
           </w:pPr>
-          <w:hyperlink w:anchor="_Toc212129995" w:history="1">
+          <w:hyperlink w:anchor="_Toc212133694" w:history="1">
             <w:r>
               <w:rPr>
                 <w:rStyle w:val="a5"/>
@@ -2825,7 +2834,7 @@
                 <w:noProof/>
                 <w:webHidden/>
               </w:rPr>
-              <w:instrText xml:space="preserve"> PAGEREF _Toc212129995 \h </w:instrText>
+              <w:instrText xml:space="preserve"> PAGEREF _Toc212133694 \h </w:instrText>
             </w:r>
             <w:r>
               <w:rPr>
@@ -2871,7 +2880,7 @@
               <w:szCs w:val="22"/>
             </w:rPr>
           </w:pPr>
-          <w:hyperlink w:anchor="_Toc212129996" w:history="1">
+          <w:hyperlink w:anchor="_Toc212133695" w:history="1">
             <w:r>
               <w:rPr>
                 <w:rStyle w:val="a5"/>
@@ -2914,7 +2923,7 @@
                 <w:noProof/>
                 <w:webHidden/>
               </w:rPr>
-              <w:instrText xml:space="preserve"> PAGEREF _Toc212129996 \h </w:instrText>
+              <w:instrText xml:space="preserve"> PAGEREF _Toc212133695 \h </w:instrText>
             </w:r>
             <w:r>
               <w:rPr>
@@ -2960,7 +2969,7 @@
               <w:szCs w:val="22"/>
             </w:rPr>
           </w:pPr>
-          <w:hyperlink w:anchor="_Toc212129997" w:history="1">
+          <w:hyperlink w:anchor="_Toc212133696" w:history="1">
             <w:r>
               <w:rPr>
                 <w:rStyle w:val="a5"/>
@@ -3003,7 +3012,7 @@
                 <w:noProof/>
                 <w:webHidden/>
               </w:rPr>
-              <w:instrText xml:space="preserve"> PAGEREF _Toc212129997 \h </w:instrText>
+              <w:instrText xml:space="preserve"> PAGEREF _Toc212133696 \h </w:instrText>
             </w:r>
             <w:r>
               <w:rPr>
@@ -3049,7 +3058,7 @@
               <w:szCs w:val="22"/>
             </w:rPr>
           </w:pPr>
-          <w:hyperlink w:anchor="_Toc212129998" w:history="1">
+          <w:hyperlink w:anchor="_Toc212133697" w:history="1">
             <w:r>
               <w:rPr>
                 <w:rStyle w:val="a5"/>
@@ -3092,7 +3101,7 @@
                 <w:noProof/>
                 <w:webHidden/>
               </w:rPr>
-              <w:instrText xml:space="preserve"> PAGEREF _Toc212129998 \h </w:instrText>
+              <w:instrText xml:space="preserve"> PAGEREF _Toc212133697 \h </w:instrText>
             </w:r>
             <w:r>
               <w:rPr>
@@ -3138,7 +3147,7 @@
               <w:szCs w:val="22"/>
             </w:rPr>
           </w:pPr>
-          <w:hyperlink w:anchor="_Toc212129999" w:history="1">
+          <w:hyperlink w:anchor="_Toc212133698" w:history="1">
             <w:r>
               <w:rPr>
                 <w:rStyle w:val="a5"/>
@@ -3181,7 +3190,7 @@
                 <w:noProof/>
                 <w:webHidden/>
               </w:rPr>
-              <w:instrText xml:space="preserve"> PAGEREF _Toc212129999 \h </w:instrText>
+              <w:instrText xml:space="preserve"> PAGEREF _Toc212133698 \h </w:instrText>
             </w:r>
             <w:r>
               <w:rPr>
@@ -3227,7 +3236,7 @@
               <w:szCs w:val="22"/>
             </w:rPr>
           </w:pPr>
-          <w:hyperlink w:anchor="_Toc212130000" w:history="1">
+          <w:hyperlink w:anchor="_Toc212133699" w:history="1">
             <w:r>
               <w:rPr>
                 <w:rStyle w:val="a5"/>
@@ -3270,7 +3279,7 @@
                 <w:noProof/>
                 <w:webHidden/>
               </w:rPr>
-              <w:instrText xml:space="preserve"> PAGEREF _Toc212130000 \h </w:instrText>
+              <w:instrText xml:space="preserve"> PAGEREF _Toc212133699 \h </w:instrText>
             </w:r>
             <w:r>
               <w:rPr>
@@ -3316,7 +3325,7 @@
               <w:szCs w:val="22"/>
             </w:rPr>
           </w:pPr>
-          <w:hyperlink w:anchor="_Toc212130001" w:history="1">
+          <w:hyperlink w:anchor="_Toc212133700" w:history="1">
             <w:r>
               <w:rPr>
                 <w:rStyle w:val="a5"/>
@@ -3359,7 +3368,7 @@
                 <w:noProof/>
                 <w:webHidden/>
               </w:rPr>
-              <w:instrText xml:space="preserve"> PAGEREF _Toc212130001 \h </w:instrText>
+              <w:instrText xml:space="preserve"> PAGEREF _Toc212133700 \h </w:instrText>
             </w:r>
             <w:r>
               <w:rPr>
@@ -3405,7 +3414,7 @@
               <w:szCs w:val="22"/>
             </w:rPr>
           </w:pPr>
-          <w:hyperlink w:anchor="_Toc212130002" w:history="1">
+          <w:hyperlink w:anchor="_Toc212133701" w:history="1">
             <w:r>
               <w:rPr>
                 <w:rStyle w:val="a5"/>
@@ -3448,7 +3457,7 @@
                 <w:noProof/>
                 <w:webHidden/>
               </w:rPr>
-              <w:instrText xml:space="preserve"> PAGEREF _Toc212130002 \h </w:instrText>
+              <w:instrText xml:space="preserve"> PAGEREF _Toc212133701 \h </w:instrText>
             </w:r>
             <w:r>
               <w:rPr>
@@ -3494,7 +3503,7 @@
               <w:szCs w:val="22"/>
             </w:rPr>
           </w:pPr>
-          <w:hyperlink w:anchor="_Toc212130003" w:history="1">
+          <w:hyperlink w:anchor="_Toc212133702" w:history="1">
             <w:r>
               <w:rPr>
                 <w:rStyle w:val="a5"/>
@@ -3537,7 +3546,7 @@
                 <w:noProof/>
                 <w:webHidden/>
               </w:rPr>
-              <w:instrText xml:space="preserve"> PAGEREF _Toc212130003 \h </w:instrText>
+              <w:instrText xml:space="preserve"> PAGEREF _Toc212133702 \h </w:instrText>
             </w:r>
             <w:r>
               <w:rPr>
@@ -3583,7 +3592,7 @@
               <w:szCs w:val="22"/>
             </w:rPr>
           </w:pPr>
-          <w:hyperlink w:anchor="_Toc212130004" w:history="1">
+          <w:hyperlink w:anchor="_Toc212133703" w:history="1">
             <w:r>
               <w:rPr>
                 <w:rStyle w:val="a5"/>
@@ -3626,7 +3635,7 @@
                 <w:noProof/>
                 <w:webHidden/>
               </w:rPr>
-              <w:instrText xml:space="preserve"> PAGEREF _Toc212130004 \h </w:instrText>
+              <w:instrText xml:space="preserve"> PAGEREF _Toc212133703 \h </w:instrText>
             </w:r>
             <w:r>
               <w:rPr>
@@ -3672,7 +3681,7 @@
               <w:szCs w:val="22"/>
             </w:rPr>
           </w:pPr>
-          <w:hyperlink w:anchor="_Toc212130005" w:history="1">
+          <w:hyperlink w:anchor="_Toc212133704" w:history="1">
             <w:r>
               <w:rPr>
                 <w:rStyle w:val="a5"/>
@@ -3715,7 +3724,7 @@
                 <w:noProof/>
                 <w:webHidden/>
               </w:rPr>
-              <w:instrText xml:space="preserve"> PAGEREF _Toc212130005 \h </w:instrText>
+              <w:instrText xml:space="preserve"> PAGEREF _Toc212133704 \h </w:instrText>
             </w:r>
             <w:r>
               <w:rPr>
@@ -3761,7 +3770,7 @@
               <w:szCs w:val="22"/>
             </w:rPr>
           </w:pPr>
-          <w:hyperlink w:anchor="_Toc212130006" w:history="1">
+          <w:hyperlink w:anchor="_Toc212133705" w:history="1">
             <w:r>
               <w:rPr>
                 <w:rStyle w:val="a5"/>
@@ -3804,7 +3813,7 @@
                 <w:noProof/>
                 <w:webHidden/>
               </w:rPr>
-              <w:instrText xml:space="preserve"> PAGEREF _Toc212130006 \h </w:instrText>
+              <w:instrText xml:space="preserve"> PAGEREF _Toc212133705 \h </w:instrText>
             </w:r>
             <w:r>
               <w:rPr>
@@ -3850,7 +3859,7 @@
               <w:szCs w:val="22"/>
             </w:rPr>
           </w:pPr>
-          <w:hyperlink w:anchor="_Toc212130007" w:history="1">
+          <w:hyperlink w:anchor="_Toc212133706" w:history="1">
             <w:r>
               <w:rPr>
                 <w:rStyle w:val="a5"/>
@@ -3893,7 +3902,7 @@
                 <w:noProof/>
                 <w:webHidden/>
               </w:rPr>
-              <w:instrText xml:space="preserve"> PAGEREF _Toc212130007 \h </w:instrText>
+              <w:instrText xml:space="preserve"> PAGEREF _Toc212133706 \h </w:instrText>
             </w:r>
             <w:r>
               <w:rPr>
@@ -3939,7 +3948,7 @@
               <w:szCs w:val="22"/>
             </w:rPr>
           </w:pPr>
-          <w:hyperlink w:anchor="_Toc212130008" w:history="1">
+          <w:hyperlink w:anchor="_Toc212133707" w:history="1">
             <w:r>
               <w:rPr>
                 <w:rStyle w:val="a5"/>
@@ -3982,7 +3991,7 @@
                 <w:noProof/>
                 <w:webHidden/>
               </w:rPr>
-              <w:instrText xml:space="preserve"> PAGEREF _Toc212130008 \h </w:instrText>
+              <w:instrText xml:space="preserve"> PAGEREF _Toc212133707 \h </w:instrText>
             </w:r>
             <w:r>
               <w:rPr>
@@ -4017,6 +4026,7 @@
           <w:pPr>
             <w:pStyle w:val="11"/>
             <w:tabs>
+              <w:tab w:val="left" w:pos="440"/>
               <w:tab w:val="right" w:leader="dot" w:pos="9345"/>
             </w:tabs>
             <w:spacing w:after="0" w:line="240" w:lineRule="auto"/>
@@ -4027,23 +4037,39 @@
               <w:szCs w:val="22"/>
             </w:rPr>
           </w:pPr>
-          <w:hyperlink w:anchor="_Toc212130009" w:history="1">
+          <w:hyperlink w:anchor="_Toc212133708" w:history="1">
             <w:r>
               <w:rPr>
                 <w:rStyle w:val="a5"/>
                 <w:noProof/>
               </w:rPr>
-              <w:t>ПРИЛОЖЕНИЕ 2. ПЕРЕЧЕНЬ ПРИНЯТЫХ СОКРАЩЕНИЙ</w:t>
-            </w:r>
-            <w:r>
-              <w:rPr>
-                <w:noProof/>
-                <w:webHidden/>
+              <w:t>8.</w:t>
+            </w:r>
+            <w:r>
+              <w:rPr>
+                <w:rFonts w:asciiTheme="minorHAnsi" w:eastAsiaTheme="minorEastAsia" w:hAnsiTheme="minorHAnsi" w:cstheme="minorBidi"/>
+                <w:noProof/>
+                <w:sz w:val="22"/>
+                <w:szCs w:val="22"/>
               </w:rPr>
               <w:tab/>
             </w:r>
             <w:r>
               <w:rPr>
+                <w:rStyle w:val="a5"/>
+                <w:noProof/>
+              </w:rPr>
+              <w:t>ДОПОЛНИТЕЛЬНО</w:t>
+            </w:r>
+            <w:r>
+              <w:rPr>
+                <w:noProof/>
+                <w:webHidden/>
+              </w:rPr>
+              <w:tab/>
+            </w:r>
+            <w:r>
+              <w:rPr>
                 <w:noProof/>
                 <w:webHidden/>
               </w:rPr>
@@ -4054,7 +4080,7 @@
                 <w:noProof/>
                 <w:webHidden/>
               </w:rPr>
-              <w:instrText xml:space="preserve"> PAGEREF _Toc212130009 \h </w:instrText>
+              <w:instrText xml:space="preserve"> PAGEREF _Toc212133708 \h </w:instrText>
             </w:r>
             <w:r>
               <w:rPr>
@@ -4089,6 +4115,7 @@
           <w:pPr>
             <w:pStyle w:val="11"/>
             <w:tabs>
+              <w:tab w:val="left" w:pos="660"/>
               <w:tab w:val="right" w:leader="dot" w:pos="9345"/>
             </w:tabs>
             <w:spacing w:after="0" w:line="240" w:lineRule="auto"/>
@@ -4099,23 +4126,39 @@
               <w:szCs w:val="22"/>
             </w:rPr>
           </w:pPr>
-          <w:hyperlink w:anchor="_Toc212130010" w:history="1">
+          <w:hyperlink w:anchor="_Toc212133709" w:history="1">
             <w:r>
               <w:rPr>
                 <w:rStyle w:val="a5"/>
                 <w:noProof/>
               </w:rPr>
-              <w:t>ПРИЛОЖЕНИЕ 3. ЛИСТ РЕГИСТРАЦИИ ИЗМЕНЕНИЙ</w:t>
-            </w:r>
-            <w:r>
-              <w:rPr>
-                <w:noProof/>
-                <w:webHidden/>
+              <w:t>8.1.</w:t>
+            </w:r>
+            <w:r>
+              <w:rPr>
+                <w:rFonts w:asciiTheme="minorHAnsi" w:eastAsiaTheme="minorEastAsia" w:hAnsiTheme="minorHAnsi" w:cstheme="minorBidi"/>
+                <w:noProof/>
+                <w:sz w:val="22"/>
+                <w:szCs w:val="22"/>
               </w:rPr>
               <w:tab/>
             </w:r>
             <w:r>
               <w:rPr>
+                <w:rStyle w:val="a5"/>
+                <w:noProof/>
+              </w:rPr>
+              <w:t>Сокращения и обозначения</w:t>
+            </w:r>
+            <w:r>
+              <w:rPr>
+                <w:noProof/>
+                <w:webHidden/>
+              </w:rPr>
+              <w:tab/>
+            </w:r>
+            <w:r>
+              <w:rPr>
                 <w:noProof/>
                 <w:webHidden/>
               </w:rPr>
@@ -4126,7 +4169,96 @@
                 <w:noProof/>
                 <w:webHidden/>
               </w:rPr>
-              <w:instrText xml:space="preserve"> PAGEREF _Toc212130010 \h </w:instrText>
+              <w:instrText xml:space="preserve"> PAGEREF _Toc212133709 \h </w:instrText>
+            </w:r>
+            <w:r>
+              <w:rPr>
+                <w:noProof/>
+                <w:webHidden/>
+              </w:rPr>
+            </w:r>
+            <w:r>
+              <w:rPr>
+                <w:noProof/>
+                <w:webHidden/>
+              </w:rPr>
+              <w:fldChar w:fldCharType="separate"/>
+            </w:r>
+            <w:r>
+              <w:rPr>
+                <w:noProof/>
+                <w:webHidden/>
+              </w:rPr>
+              <w:t>16</w:t>
+            </w:r>
+            <w:r>
+              <w:rPr>
+                <w:noProof/>
+                <w:webHidden/>
+              </w:rPr>
+              <w:fldChar w:fldCharType="end"/>
+            </w:r>
+          </w:hyperlink>
+        </w:p>
+        <w:p>
+          <w:pPr>
+            <w:pStyle w:val="11"/>
+            <w:tabs>
+              <w:tab w:val="left" w:pos="660"/>
+              <w:tab w:val="right" w:leader="dot" w:pos="9345"/>
+            </w:tabs>
+            <w:spacing w:after="0" w:line="240" w:lineRule="auto"/>
+            <w:rPr>
+              <w:rFonts w:asciiTheme="minorHAnsi" w:eastAsiaTheme="minorEastAsia" w:hAnsiTheme="minorHAnsi" w:cstheme="minorBidi"/>
+              <w:noProof/>
+              <w:sz w:val="22"/>
+              <w:szCs w:val="22"/>
+            </w:rPr>
+          </w:pPr>
+          <w:hyperlink w:anchor="_Toc212133710" w:history="1">
+            <w:r>
+              <w:rPr>
+                <w:rStyle w:val="a5"/>
+                <w:noProof/>
+              </w:rPr>
+              <w:t>8.2.</w:t>
+            </w:r>
+            <w:r>
+              <w:rPr>
+                <w:rFonts w:asciiTheme="minorHAnsi" w:eastAsiaTheme="minorEastAsia" w:hAnsiTheme="minorHAnsi" w:cstheme="minorBidi"/>
+                <w:noProof/>
+                <w:sz w:val="22"/>
+                <w:szCs w:val="22"/>
+              </w:rPr>
+              <w:tab/>
+            </w:r>
+            <w:r>
+              <w:rPr>
+                <w:rStyle w:val="a5"/>
+                <w:noProof/>
+              </w:rPr>
+              <w:t>Лист регистрации изменений</w:t>
+            </w:r>
+            <w:r>
+              <w:rPr>
+                <w:noProof/>
+                <w:webHidden/>
+              </w:rPr>
+              <w:tab/>
+            </w:r>
+            <w:r>
+              <w:rPr>
+                <w:noProof/>
+                <w:webHidden/>
+              </w:rPr>
+              <w:fldChar w:fldCharType="begin"/>
+            </w:r>
+            <w:r>
+              <w:rPr>
+                <w:noProof/>
+                <w:webHidden/>
+              </w:rPr>
+              <w:instrText xml:space="preserve"> PAGEREF _Toc212133710 \h </w:instrText>
             </w:r>
             <w:r>
               <w:rPr>
@@ -4224,7 +4356,7 @@
           <w:sz w:val="32"/>
         </w:rPr>
       </w:pPr>
-      <w:bookmarkStart w:id="0" w:name="_Toc212129975"/>
+      <w:bookmarkStart w:id="1" w:name="_Toc212133674"/>
       <w:r>
         <w:rPr>
           <w:sz w:val="32"/>
@@ -4232,7 +4364,7 @@
         <w:lastRenderedPageBreak/>
         <w:t>ОБЩИЕ ПОЛОЖЕНИЯ</w:t>
       </w:r>
-      <w:bookmarkEnd w:id="0"/>
+      <w:bookmarkEnd w:id="1"/>
     </w:p>
     <w:p>
       <w:pPr>
@@ -4247,11 +4379,11 @@
       <w:r>
         <w:t xml:space="preserve"> </w:t>
       </w:r>
-      <w:bookmarkStart w:id="1" w:name="_Toc212129976"/>
+      <w:bookmarkStart w:id="2" w:name="_Toc212133675"/>
       <w:r>
         <w:t>Полное наименование системы и её условное обозначение</w:t>
       </w:r>
-      <w:bookmarkEnd w:id="1"/>
+      <w:bookmarkEnd w:id="2"/>
     </w:p>
     <w:p>
       <w:pPr>
@@ -4298,11 +4430,11 @@
       <w:r>
         <w:t xml:space="preserve"> </w:t>
       </w:r>
-      <w:bookmarkStart w:id="2" w:name="_Toc212129977"/>
+      <w:bookmarkStart w:id="3" w:name="_Toc212133676"/>
       <w:r>
         <w:t>Организационная структура и роли</w:t>
       </w:r>
-      <w:bookmarkEnd w:id="2"/>
+      <w:bookmarkEnd w:id="3"/>
     </w:p>
     <w:p>
       <w:pPr>
@@ -4429,11 +4561,11 @@
       <w:r>
         <w:t xml:space="preserve"> </w:t>
       </w:r>
-      <w:bookmarkStart w:id="3" w:name="_Toc212129978"/>
+      <w:bookmarkStart w:id="4" w:name="_Toc212133677"/>
       <w:r>
         <w:t>Сроки начала и окончания работ</w:t>
       </w:r>
-      <w:bookmarkEnd w:id="3"/>
+      <w:bookmarkEnd w:id="4"/>
     </w:p>
     <w:p>
       <w:pPr>
@@ -4479,11 +4611,11 @@
       <w:r>
         <w:t xml:space="preserve"> </w:t>
       </w:r>
-      <w:bookmarkStart w:id="4" w:name="_Toc212129979"/>
+      <w:bookmarkStart w:id="5" w:name="_Toc212133678"/>
       <w:r>
         <w:t>Источники и порядок финансирования</w:t>
       </w:r>
-      <w:bookmarkEnd w:id="4"/>
+      <w:bookmarkEnd w:id="5"/>
     </w:p>
     <w:p>
       <w:pPr>
@@ -4513,11 +4645,11 @@
       <w:r>
         <w:t xml:space="preserve"> </w:t>
       </w:r>
-      <w:bookmarkStart w:id="5" w:name="_Toc212129980"/>
+      <w:bookmarkStart w:id="6" w:name="_Toc212133679"/>
       <w:r>
         <w:t>Результаты разработки</w:t>
       </w:r>
-      <w:bookmarkEnd w:id="5"/>
+      <w:bookmarkEnd w:id="6"/>
     </w:p>
     <w:p>
       <w:pPr>
@@ -4653,11 +4785,11 @@
       <w:r>
         <w:t xml:space="preserve"> </w:t>
       </w:r>
-      <w:bookmarkStart w:id="6" w:name="_Toc212129981"/>
+      <w:bookmarkStart w:id="7" w:name="_Toc212133680"/>
       <w:r>
         <w:t>Термины и определения</w:t>
       </w:r>
-      <w:bookmarkEnd w:id="6"/>
+      <w:bookmarkEnd w:id="7"/>
     </w:p>
     <w:p>
       <w:pPr>
@@ -4805,7 +4937,7 @@
           <w:sz w:val="32"/>
         </w:rPr>
       </w:pPr>
-      <w:bookmarkStart w:id="7" w:name="_Toc212129982"/>
+      <w:bookmarkStart w:id="8" w:name="_Toc212133681"/>
       <w:r>
         <w:rPr>
           <w:sz w:val="32"/>
@@ -4813,7 +4945,7 @@
         <w:lastRenderedPageBreak/>
         <w:t>НАЗНАЧЕНИЕ И ЦЕЛИ СОЗДАНИЯ СИСТЕМЫ</w:t>
       </w:r>
-      <w:bookmarkEnd w:id="7"/>
+      <w:bookmarkEnd w:id="8"/>
     </w:p>
     <w:p>
       <w:pPr>
@@ -4829,11 +4961,11 @@
       <w:r>
         <w:t xml:space="preserve"> </w:t>
       </w:r>
-      <w:bookmarkStart w:id="8" w:name="_Toc212129983"/>
+      <w:bookmarkStart w:id="9" w:name="_Toc212133682"/>
       <w:r>
         <w:t>Назначение</w:t>
       </w:r>
-      <w:bookmarkEnd w:id="8"/>
+      <w:bookmarkEnd w:id="9"/>
     </w:p>
     <w:p>
       <w:pPr>
@@ -4872,11 +5004,11 @@
       <w:r>
         <w:t xml:space="preserve"> </w:t>
       </w:r>
-      <w:bookmarkStart w:id="9" w:name="_Toc212129984"/>
+      <w:bookmarkStart w:id="10" w:name="_Toc212133683"/>
       <w:r>
         <w:t>Основные цели проекта</w:t>
       </w:r>
-      <w:bookmarkEnd w:id="9"/>
+      <w:bookmarkEnd w:id="10"/>
     </w:p>
     <w:p>
       <w:pPr>
@@ -5015,11 +5147,11 @@
       <w:r>
         <w:t xml:space="preserve"> </w:t>
       </w:r>
-      <w:bookmarkStart w:id="10" w:name="_Toc212129985"/>
+      <w:bookmarkStart w:id="11" w:name="_Toc212133684"/>
       <w:r>
         <w:t>Ограничения и допущения</w:t>
       </w:r>
-      <w:bookmarkEnd w:id="10"/>
+      <w:bookmarkEnd w:id="11"/>
     </w:p>
     <w:p>
       <w:pPr>
@@ -5096,11 +5228,11 @@
         <w:lastRenderedPageBreak/>
         <w:t xml:space="preserve"> </w:t>
       </w:r>
-      <w:bookmarkStart w:id="11" w:name="_Toc212129986"/>
+      <w:bookmarkStart w:id="12" w:name="_Toc212133685"/>
       <w:r>
         <w:t>Критерии успешности проекта</w:t>
       </w:r>
-      <w:bookmarkEnd w:id="11"/>
+      <w:bookmarkEnd w:id="12"/>
     </w:p>
     <w:p>
       <w:pPr>
@@ -5200,7 +5332,7 @@
           <w:sz w:val="32"/>
         </w:rPr>
       </w:pPr>
-      <w:bookmarkStart w:id="12" w:name="_Toc212129987"/>
+      <w:bookmarkStart w:id="13" w:name="_Toc212133686"/>
       <w:r>
         <w:rPr>
           <w:sz w:val="32"/>
@@ -5208,7 +5340,7 @@
         <w:lastRenderedPageBreak/>
         <w:t>ХАРАКТЕРИСТИКА ОБЪЕКТА АВТОМАТИЗАЦИИ</w:t>
       </w:r>
-      <w:bookmarkEnd w:id="12"/>
+      <w:bookmarkEnd w:id="13"/>
     </w:p>
     <w:p>
       <w:pPr>
@@ -5224,11 +5356,11 @@
       <w:r>
         <w:t xml:space="preserve"> </w:t>
       </w:r>
-      <w:bookmarkStart w:id="13" w:name="_Toc212129988"/>
+      <w:bookmarkStart w:id="14" w:name="_Toc212133687"/>
       <w:r>
         <w:t>Объект и границы автоматизации</w:t>
       </w:r>
-      <w:bookmarkEnd w:id="13"/>
+      <w:bookmarkEnd w:id="14"/>
     </w:p>
     <w:p>
       <w:pPr>
@@ -5260,11 +5392,11 @@
       <w:r>
         <w:t xml:space="preserve"> </w:t>
       </w:r>
-      <w:bookmarkStart w:id="14" w:name="_Toc212129989"/>
+      <w:bookmarkStart w:id="15" w:name="_Toc212133688"/>
       <w:r>
         <w:t>Процессы автоматизации</w:t>
       </w:r>
-      <w:bookmarkEnd w:id="14"/>
+      <w:bookmarkEnd w:id="15"/>
     </w:p>
     <w:p>
       <w:pPr>
@@ -5443,11 +5575,11 @@
       <w:r>
         <w:t xml:space="preserve"> </w:t>
       </w:r>
-      <w:bookmarkStart w:id="15" w:name="_Toc212129990"/>
+      <w:bookmarkStart w:id="16" w:name="_Toc212133689"/>
       <w:r>
         <w:t>Аппаратные компоненты (примерный перечень)</w:t>
       </w:r>
-      <w:bookmarkEnd w:id="15"/>
+      <w:bookmarkEnd w:id="16"/>
     </w:p>
     <w:p>
       <w:pPr>
@@ -5555,11 +5687,11 @@
         <w:lastRenderedPageBreak/>
         <w:t xml:space="preserve"> </w:t>
       </w:r>
-      <w:bookmarkStart w:id="16" w:name="_Toc212129991"/>
+      <w:bookmarkStart w:id="17" w:name="_Toc212133690"/>
       <w:r>
         <w:t>Условия эксплуатации и сценарии использования</w:t>
       </w:r>
-      <w:bookmarkEnd w:id="16"/>
+      <w:bookmarkEnd w:id="17"/>
     </w:p>
     <w:p>
       <w:pPr>
@@ -5623,7 +5755,7 @@
           <w:sz w:val="32"/>
         </w:rPr>
       </w:pPr>
-      <w:bookmarkStart w:id="17" w:name="_Toc212129992"/>
+      <w:bookmarkStart w:id="18" w:name="_Toc212133691"/>
       <w:r>
         <w:rPr>
           <w:sz w:val="32"/>
@@ -5631,7 +5763,7 @@
         <w:lastRenderedPageBreak/>
         <w:t>ТРЕБОВАНИЯ К СИСТЕМЕ</w:t>
       </w:r>
-      <w:bookmarkEnd w:id="17"/>
+      <w:bookmarkEnd w:id="18"/>
     </w:p>
     <w:p>
       <w:pPr>
@@ -5646,11 +5778,11 @@
       <w:r>
         <w:t xml:space="preserve"> </w:t>
       </w:r>
-      <w:bookmarkStart w:id="18" w:name="_Toc212129993"/>
+      <w:bookmarkStart w:id="19" w:name="_Toc212133692"/>
       <w:r>
         <w:t>Требования к структуре и функционированию системы</w:t>
       </w:r>
-      <w:bookmarkEnd w:id="18"/>
+      <w:bookmarkEnd w:id="19"/>
     </w:p>
     <w:p>
       <w:pPr>
@@ -5663,11 +5795,11 @@
         <w:ind w:left="1225" w:hanging="505"/>
         <w:jc w:val="both"/>
       </w:pPr>
-      <w:bookmarkStart w:id="19" w:name="_Toc212129994"/>
+      <w:bookmarkStart w:id="20" w:name="_Toc212133693"/>
       <w:r>
         <w:t>Функциональные требования</w:t>
       </w:r>
-      <w:bookmarkEnd w:id="19"/>
+      <w:bookmarkEnd w:id="20"/>
     </w:p>
     <w:p>
       <w:pPr>
@@ -5848,11 +5980,11 @@
         <w:ind w:left="1225" w:hanging="505"/>
         <w:jc w:val="both"/>
       </w:pPr>
-      <w:bookmarkStart w:id="20" w:name="_Toc212129995"/>
+      <w:bookmarkStart w:id="21" w:name="_Toc212133694"/>
       <w:r>
         <w:t>Нефункциональные требования (ключевые метрики)</w:t>
       </w:r>
-      <w:bookmarkEnd w:id="20"/>
+      <w:bookmarkEnd w:id="21"/>
     </w:p>
     <w:p>
       <w:pPr>
@@ -5940,11 +6072,11 @@
         <w:ind w:left="1225" w:hanging="505"/>
         <w:jc w:val="both"/>
       </w:pPr>
-      <w:bookmarkStart w:id="21" w:name="_Toc212129996"/>
+      <w:bookmarkStart w:id="22" w:name="_Toc212133695"/>
       <w:r>
         <w:t>Удобство и интерфейс</w:t>
       </w:r>
-      <w:bookmarkEnd w:id="21"/>
+      <w:bookmarkEnd w:id="22"/>
     </w:p>
     <w:p>
       <w:pPr>
@@ -5969,11 +6101,11 @@
       <w:r>
         <w:t xml:space="preserve"> </w:t>
       </w:r>
-      <w:bookmarkStart w:id="22" w:name="_Toc212129997"/>
+      <w:bookmarkStart w:id="23" w:name="_Toc212133696"/>
       <w:r>
         <w:t>Требования к техническому обеспечению (КТС)</w:t>
       </w:r>
-      <w:bookmarkEnd w:id="22"/>
+      <w:bookmarkEnd w:id="23"/>
     </w:p>
     <w:p>
       <w:pPr>
@@ -6227,11 +6359,11 @@
       <w:r>
         <w:t xml:space="preserve"> </w:t>
       </w:r>
-      <w:bookmarkStart w:id="23" w:name="_Toc212129998"/>
+      <w:bookmarkStart w:id="24" w:name="_Toc212133697"/>
       <w:r>
         <w:t>Требования к информационному обеспечению системы</w:t>
       </w:r>
-      <w:bookmarkEnd w:id="23"/>
+      <w:bookmarkEnd w:id="24"/>
     </w:p>
     <w:p>
       <w:pPr>
@@ -6374,11 +6506,11 @@
         <w:lastRenderedPageBreak/>
         <w:t xml:space="preserve"> </w:t>
       </w:r>
-      <w:bookmarkStart w:id="24" w:name="_Toc212129999"/>
+      <w:bookmarkStart w:id="25" w:name="_Toc212133698"/>
       <w:r>
         <w:t>Требования к программному обеспечению (ПО)</w:t>
       </w:r>
-      <w:bookmarkEnd w:id="24"/>
+      <w:bookmarkEnd w:id="25"/>
     </w:p>
     <w:p>
       <w:pPr>
@@ -6390,11 +6522,11 @@
         <w:spacing w:after="240" w:line="240" w:lineRule="auto"/>
         <w:jc w:val="both"/>
       </w:pPr>
-      <w:bookmarkStart w:id="25" w:name="_Toc212130000"/>
+      <w:bookmarkStart w:id="26" w:name="_Toc212133699"/>
       <w:r>
         <w:t>Общие требования</w:t>
       </w:r>
-      <w:bookmarkEnd w:id="25"/>
+      <w:bookmarkEnd w:id="26"/>
     </w:p>
     <w:p>
       <w:pPr>
@@ -6460,11 +6592,11 @@
         <w:ind w:left="1225" w:hanging="505"/>
         <w:jc w:val="both"/>
       </w:pPr>
-      <w:bookmarkStart w:id="26" w:name="_Toc212130001"/>
+      <w:bookmarkStart w:id="27" w:name="_Toc212133700"/>
       <w:r>
         <w:t>Безопасность ПО</w:t>
       </w:r>
-      <w:bookmarkEnd w:id="26"/>
+      <w:bookmarkEnd w:id="27"/>
     </w:p>
     <w:p>
       <w:pPr>
@@ -6540,7 +6672,7 @@
           <w:sz w:val="32"/>
         </w:rPr>
       </w:pPr>
-      <w:bookmarkStart w:id="27" w:name="_Toc212130002"/>
+      <w:bookmarkStart w:id="28" w:name="_Toc212133701"/>
       <w:r>
         <w:rPr>
           <w:sz w:val="32"/>
@@ -6548,7 +6680,7 @@
         <w:lastRenderedPageBreak/>
         <w:t>ТРЕБОВАНИЯ К ПРОГРАММНОЙ ДОКУМЕНТАЦИИ</w:t>
       </w:r>
-      <w:bookmarkEnd w:id="27"/>
+      <w:bookmarkEnd w:id="28"/>
     </w:p>
     <w:p>
       <w:pPr>
@@ -6563,11 +6695,11 @@
       <w:r>
         <w:t xml:space="preserve"> </w:t>
       </w:r>
-      <w:bookmarkStart w:id="28" w:name="_Toc212130003"/>
+      <w:bookmarkStart w:id="29" w:name="_Toc212133702"/>
       <w:r>
         <w:t>Перечень обязательных документов</w:t>
       </w:r>
-      <w:bookmarkEnd w:id="28"/>
+      <w:bookmarkEnd w:id="29"/>
     </w:p>
     <w:p>
       <w:pPr>
@@ -6844,11 +6976,11 @@
       <w:r>
         <w:t xml:space="preserve"> </w:t>
       </w:r>
-      <w:bookmarkStart w:id="29" w:name="_Toc212130004"/>
+      <w:bookmarkStart w:id="30" w:name="_Toc212133703"/>
       <w:r>
         <w:t>Требования к оформлению документации</w:t>
       </w:r>
-      <w:bookmarkEnd w:id="29"/>
+      <w:bookmarkEnd w:id="30"/>
     </w:p>
     <w:p>
       <w:pPr>
@@ -6927,7 +7059,7 @@
           <w:sz w:val="32"/>
         </w:rPr>
       </w:pPr>
-      <w:bookmarkStart w:id="30" w:name="_Toc212130005"/>
+      <w:bookmarkStart w:id="31" w:name="_Toc212133704"/>
       <w:r>
         <w:rPr>
           <w:sz w:val="32"/>
@@ -6935,7 +7067,7 @@
         <w:lastRenderedPageBreak/>
         <w:t>СТАДИИ И ЭТАПЫ РАЗРАБОТКИ</w:t>
       </w:r>
-      <w:bookmarkEnd w:id="30"/>
+      <w:bookmarkEnd w:id="31"/>
     </w:p>
     <w:p>
       <w:pPr>
@@ -6951,11 +7083,11 @@
       <w:r>
         <w:t xml:space="preserve"> </w:t>
       </w:r>
-      <w:bookmarkStart w:id="31" w:name="_Toc212130006"/>
+      <w:bookmarkStart w:id="32" w:name="_Toc212133705"/>
       <w:r>
         <w:t>Общая структура этапов</w:t>
       </w:r>
-      <w:bookmarkEnd w:id="31"/>
+      <w:bookmarkEnd w:id="32"/>
     </w:p>
     <w:p>
       <w:pPr>
@@ -7061,11 +7193,11 @@
       <w:r>
         <w:t xml:space="preserve"> </w:t>
       </w:r>
-      <w:bookmarkStart w:id="32" w:name="_Toc212130007"/>
+      <w:bookmarkStart w:id="33" w:name="_Toc212133706"/>
       <w:r>
         <w:t>Управление изменениями ТЗ</w:t>
       </w:r>
-      <w:bookmarkEnd w:id="32"/>
+      <w:bookmarkEnd w:id="33"/>
     </w:p>
     <w:p>
       <w:pPr>
@@ -7104,7 +7236,7 @@
           <w:sz w:val="32"/>
         </w:rPr>
       </w:pPr>
-      <w:bookmarkStart w:id="33" w:name="_Toc212130008"/>
+      <w:bookmarkStart w:id="34" w:name="_Toc212133707"/>
       <w:r>
         <w:rPr>
           <w:sz w:val="32"/>
@@ -7112,7 +7244,7 @@
         <w:lastRenderedPageBreak/>
         <w:t>ПОРЯДОК КОНТРОЛЯ И ПРИЁМКИ</w:t>
       </w:r>
-      <w:bookmarkEnd w:id="33"/>
+      <w:bookmarkEnd w:id="34"/>
     </w:p>
     <w:p>
       <w:pPr>
@@ -7124,9 +7256,7 @@
       <w:r>
         <w:br w:type="page"/>
       </w:r>
-      <w:bookmarkStart w:id="34" w:name="_Toc212130009"/>
-    </w:p>
-    <w:bookmarkEnd w:id="34"/>
+    </w:p>
     <w:p>
       <w:pPr>
         <w:pStyle w:val="1"/>
@@ -7140,6 +7270,7 @@
           <w:sz w:val="32"/>
         </w:rPr>
       </w:pPr>
+      <w:bookmarkStart w:id="35" w:name="_Toc212133708"/>
       <w:r>
         <w:rPr>
           <w:sz w:val="32"/>
@@ -7147,6 +7278,7 @@
         <w:lastRenderedPageBreak/>
         <w:t>ДОПОЛНИТЕЛЬНО</w:t>
       </w:r>
+      <w:bookmarkEnd w:id="35"/>
     </w:p>
     <w:p>
       <w:pPr>
@@ -7167,12 +7299,14 @@
         </w:rPr>
         <w:t xml:space="preserve"> </w:t>
       </w:r>
+      <w:bookmarkStart w:id="36" w:name="_Toc212133709"/>
       <w:r>
         <w:rPr>
           <w:szCs w:val="28"/>
         </w:rPr>
         <w:t>Сокращения и обозначения</w:t>
       </w:r>
+      <w:bookmarkEnd w:id="36"/>
     </w:p>
     <w:p>
       <w:pPr>
@@ -7673,14 +7807,14 @@
         <w:lastRenderedPageBreak/>
         <w:t xml:space="preserve"> </w:t>
       </w:r>
+      <w:bookmarkStart w:id="37" w:name="_Toc212133710"/>
       <w:r>
         <w:rPr>
           <w:szCs w:val="28"/>
         </w:rPr>
         <w:t>Лист регистрации изменений</w:t>
       </w:r>
-      <w:bookmarkStart w:id="35" w:name="_GoBack"/>
-      <w:bookmarkEnd w:id="35"/>
+      <w:bookmarkEnd w:id="37"/>
     </w:p>
     <w:p>
       <w:pPr>
@@ -14491,7 +14625,7 @@
 </file>
 
 <file path=customXml/itemProps1.xml><?xml version="1.0" encoding="utf-8"?>
-<ds:datastoreItem xmlns:ds="http://schemas.openxmlformats.org/officeDocument/2006/customXml" ds:itemID="{E8CC402F-AE2F-417F-AAB8-A7529E76E4A6}">
+<ds:datastoreItem xmlns:ds="http://schemas.openxmlformats.org/officeDocument/2006/customXml" ds:itemID="{F4D0D6FD-C945-49AE-B3FE-183D2504BEBC}">
   <ds:schemaRefs>
     <ds:schemaRef ds:uri="http://schemas.openxmlformats.org/officeDocument/2006/bibliography"/>
   </ds:schemaRefs>

</xml_diff>